<commit_message>
updated the functional and non functional requirements of the SRS
</commit_message>
<xml_diff>
--- a/SRS - Report/SRS-Draft.docx
+++ b/SRS - Report/SRS-Draft.docx
@@ -593,7 +593,7 @@
             </w:rPr>
             <w:fldChar w:fldCharType="separate"/>
           </w:r>
-          <w:hyperlink w:anchor="_Toc120354218" w:history="1">
+          <w:hyperlink w:anchor="_Toc120467144" w:history="1">
             <w:r>
               <w:rPr>
                 <w:rStyle w:val="Hyperlink"/>
@@ -620,7 +620,7 @@
                 <w:noProof/>
                 <w:webHidden/>
               </w:rPr>
-              <w:instrText xml:space="preserve"> PAGEREF _Toc120354218 \h </w:instrText>
+              <w:instrText xml:space="preserve"> PAGEREF _Toc120467144 \h </w:instrText>
             </w:r>
             <w:r>
               <w:rPr>
@@ -658,7 +658,7 @@
               <w:noProof/>
             </w:rPr>
           </w:pPr>
-          <w:hyperlink w:anchor="_Toc120354219" w:history="1">
+          <w:hyperlink w:anchor="_Toc120467145" w:history="1">
             <w:r>
               <w:rPr>
                 <w:rStyle w:val="Hyperlink"/>
@@ -685,7 +685,7 @@
                 <w:noProof/>
                 <w:webHidden/>
               </w:rPr>
-              <w:instrText xml:space="preserve"> PAGEREF _Toc120354219 \h </w:instrText>
+              <w:instrText xml:space="preserve"> PAGEREF _Toc120467145 \h </w:instrText>
             </w:r>
             <w:r>
               <w:rPr>
@@ -726,7 +726,7 @@
               <w:noProof/>
             </w:rPr>
           </w:pPr>
-          <w:hyperlink w:anchor="_Toc120354220" w:history="1">
+          <w:hyperlink w:anchor="_Toc120467146" w:history="1">
             <w:r>
               <w:rPr>
                 <w:rStyle w:val="Hyperlink"/>
@@ -770,7 +770,7 @@
                 <w:noProof/>
                 <w:webHidden/>
               </w:rPr>
-              <w:instrText xml:space="preserve"> PAGEREF _Toc120354220 \h </w:instrText>
+              <w:instrText xml:space="preserve"> PAGEREF _Toc120467146 \h </w:instrText>
             </w:r>
             <w:r>
               <w:rPr>
@@ -811,7 +811,7 @@
               <w:noProof/>
             </w:rPr>
           </w:pPr>
-          <w:hyperlink w:anchor="_Toc120354221" w:history="1">
+          <w:hyperlink w:anchor="_Toc120467147" w:history="1">
             <w:r>
               <w:rPr>
                 <w:rStyle w:val="Hyperlink"/>
@@ -851,7 +851,7 @@
                 <w:noProof/>
                 <w:webHidden/>
               </w:rPr>
-              <w:instrText xml:space="preserve"> PAGEREF _Toc120354221 \h </w:instrText>
+              <w:instrText xml:space="preserve"> PAGEREF _Toc120467147 \h </w:instrText>
             </w:r>
             <w:r>
               <w:rPr>
@@ -892,7 +892,7 @@
               <w:noProof/>
             </w:rPr>
           </w:pPr>
-          <w:hyperlink w:anchor="_Toc120354222" w:history="1">
+          <w:hyperlink w:anchor="_Toc120467148" w:history="1">
             <w:r>
               <w:rPr>
                 <w:rStyle w:val="Hyperlink"/>
@@ -932,7 +932,7 @@
                 <w:noProof/>
                 <w:webHidden/>
               </w:rPr>
-              <w:instrText xml:space="preserve"> PAGEREF _Toc120354222 \h </w:instrText>
+              <w:instrText xml:space="preserve"> PAGEREF _Toc120467148 \h </w:instrText>
             </w:r>
             <w:r>
               <w:rPr>
@@ -973,7 +973,7 @@
               <w:noProof/>
             </w:rPr>
           </w:pPr>
-          <w:hyperlink w:anchor="_Toc120354223" w:history="1">
+          <w:hyperlink w:anchor="_Toc120467149" w:history="1">
             <w:r>
               <w:rPr>
                 <w:rStyle w:val="Hyperlink"/>
@@ -1000,7 +1000,7 @@
                 <w:noProof/>
                 <w:webHidden/>
               </w:rPr>
-              <w:instrText xml:space="preserve"> PAGEREF _Toc120354223 \h </w:instrText>
+              <w:instrText xml:space="preserve"> PAGEREF _Toc120467149 \h </w:instrText>
             </w:r>
             <w:r>
               <w:rPr>
@@ -1041,7 +1041,7 @@
               <w:noProof/>
             </w:rPr>
           </w:pPr>
-          <w:hyperlink w:anchor="_Toc120354224" w:history="1">
+          <w:hyperlink w:anchor="_Toc120467150" w:history="1">
             <w:r>
               <w:rPr>
                 <w:rStyle w:val="Hyperlink"/>
@@ -1068,7 +1068,7 @@
                 <w:noProof/>
                 <w:webHidden/>
               </w:rPr>
-              <w:instrText xml:space="preserve"> PAGEREF _Toc120354224 \h </w:instrText>
+              <w:instrText xml:space="preserve"> PAGEREF _Toc120467150 \h </w:instrText>
             </w:r>
             <w:r>
               <w:rPr>
@@ -1109,7 +1109,7 @@
               <w:noProof/>
             </w:rPr>
           </w:pPr>
-          <w:hyperlink w:anchor="_Toc120354225" w:history="1">
+          <w:hyperlink w:anchor="_Toc120467151" w:history="1">
             <w:r>
               <w:rPr>
                 <w:rStyle w:val="Hyperlink"/>
@@ -1136,7 +1136,7 @@
                 <w:noProof/>
                 <w:webHidden/>
               </w:rPr>
-              <w:instrText xml:space="preserve"> PAGEREF _Toc120354225 \h </w:instrText>
+              <w:instrText xml:space="preserve"> PAGEREF _Toc120467151 \h </w:instrText>
             </w:r>
             <w:r>
               <w:rPr>
@@ -1177,7 +1177,7 @@
               <w:noProof/>
             </w:rPr>
           </w:pPr>
-          <w:hyperlink w:anchor="_Toc120354226" w:history="1">
+          <w:hyperlink w:anchor="_Toc120467152" w:history="1">
             <w:r>
               <w:rPr>
                 <w:rStyle w:val="Hyperlink"/>
@@ -1204,7 +1204,7 @@
                 <w:noProof/>
                 <w:webHidden/>
               </w:rPr>
-              <w:instrText xml:space="preserve"> PAGEREF _Toc120354226 \h </w:instrText>
+              <w:instrText xml:space="preserve"> PAGEREF _Toc120467152 \h </w:instrText>
             </w:r>
             <w:r>
               <w:rPr>
@@ -1245,7 +1245,7 @@
               <w:noProof/>
             </w:rPr>
           </w:pPr>
-          <w:hyperlink w:anchor="_Toc120354227" w:history="1">
+          <w:hyperlink w:anchor="_Toc120467153" w:history="1">
             <w:r>
               <w:rPr>
                 <w:rStyle w:val="Hyperlink"/>
@@ -1285,7 +1285,7 @@
                 <w:noProof/>
                 <w:webHidden/>
               </w:rPr>
-              <w:instrText xml:space="preserve"> PAGEREF _Toc120354227 \h </w:instrText>
+              <w:instrText xml:space="preserve"> PAGEREF _Toc120467153 \h </w:instrText>
             </w:r>
             <w:r>
               <w:rPr>
@@ -1326,7 +1326,7 @@
               <w:noProof/>
             </w:rPr>
           </w:pPr>
-          <w:hyperlink w:anchor="_Toc120354228" w:history="1">
+          <w:hyperlink w:anchor="_Toc120467154" w:history="1">
             <w:r>
               <w:rPr>
                 <w:rStyle w:val="Hyperlink"/>
@@ -1375,7 +1375,7 @@
                 <w:noProof/>
                 <w:webHidden/>
               </w:rPr>
-              <w:instrText xml:space="preserve"> PAGEREF _Toc120354228 \h </w:instrText>
+              <w:instrText xml:space="preserve"> PAGEREF _Toc120467154 \h </w:instrText>
             </w:r>
             <w:r>
               <w:rPr>
@@ -1416,7 +1416,7 @@
               <w:noProof/>
             </w:rPr>
           </w:pPr>
-          <w:hyperlink w:anchor="_Toc120354229" w:history="1">
+          <w:hyperlink w:anchor="_Toc120467155" w:history="1">
             <w:r>
               <w:rPr>
                 <w:rStyle w:val="Hyperlink"/>
@@ -1444,7 +1444,7 @@
                 <w:noProof/>
                 <w:webHidden/>
               </w:rPr>
-              <w:instrText xml:space="preserve"> PAGEREF _Toc120354229 \h </w:instrText>
+              <w:instrText xml:space="preserve"> PAGEREF _Toc120467155 \h </w:instrText>
             </w:r>
             <w:r>
               <w:rPr>
@@ -1485,7 +1485,7 @@
               <w:noProof/>
             </w:rPr>
           </w:pPr>
-          <w:hyperlink w:anchor="_Toc120354230" w:history="1">
+          <w:hyperlink w:anchor="_Toc120467156" w:history="1">
             <w:r>
               <w:rPr>
                 <w:rStyle w:val="Hyperlink"/>
@@ -1513,7 +1513,7 @@
                 <w:noProof/>
                 <w:webHidden/>
               </w:rPr>
-              <w:instrText xml:space="preserve"> PAGEREF _Toc120354230 \h </w:instrText>
+              <w:instrText xml:space="preserve"> PAGEREF _Toc120467156 \h </w:instrText>
             </w:r>
             <w:r>
               <w:rPr>
@@ -1554,7 +1554,7 @@
               <w:noProof/>
             </w:rPr>
           </w:pPr>
-          <w:hyperlink w:anchor="_Toc120354231" w:history="1">
+          <w:hyperlink w:anchor="_Toc120467157" w:history="1">
             <w:r>
               <w:rPr>
                 <w:rStyle w:val="Hyperlink"/>
@@ -1582,7 +1582,7 @@
                 <w:noProof/>
                 <w:webHidden/>
               </w:rPr>
-              <w:instrText xml:space="preserve"> PAGEREF _Toc120354231 \h </w:instrText>
+              <w:instrText xml:space="preserve"> PAGEREF _Toc120467157 \h </w:instrText>
             </w:r>
             <w:r>
               <w:rPr>
@@ -1623,7 +1623,7 @@
               <w:noProof/>
             </w:rPr>
           </w:pPr>
-          <w:hyperlink w:anchor="_Toc120354232" w:history="1">
+          <w:hyperlink w:anchor="_Toc120467158" w:history="1">
             <w:r>
               <w:rPr>
                 <w:rStyle w:val="Hyperlink"/>
@@ -1651,7 +1651,7 @@
                 <w:noProof/>
                 <w:webHidden/>
               </w:rPr>
-              <w:instrText xml:space="preserve"> PAGEREF _Toc120354232 \h </w:instrText>
+              <w:instrText xml:space="preserve"> PAGEREF _Toc120467158 \h </w:instrText>
             </w:r>
             <w:r>
               <w:rPr>
@@ -1671,7 +1671,7 @@
                 <w:noProof/>
                 <w:webHidden/>
               </w:rPr>
-              <w:t>13</w:t>
+              <w:t>14</w:t>
             </w:r>
             <w:r>
               <w:rPr>
@@ -1692,7 +1692,7 @@
               <w:noProof/>
             </w:rPr>
           </w:pPr>
-          <w:hyperlink w:anchor="_Toc120354233" w:history="1">
+          <w:hyperlink w:anchor="_Toc120467159" w:history="1">
             <w:r>
               <w:rPr>
                 <w:rStyle w:val="Hyperlink"/>
@@ -1720,7 +1720,7 @@
                 <w:noProof/>
                 <w:webHidden/>
               </w:rPr>
-              <w:instrText xml:space="preserve"> PAGEREF _Toc120354233 \h </w:instrText>
+              <w:instrText xml:space="preserve"> PAGEREF _Toc120467159 \h </w:instrText>
             </w:r>
             <w:r>
               <w:rPr>
@@ -1740,7 +1740,76 @@
                 <w:noProof/>
                 <w:webHidden/>
               </w:rPr>
-              <w:t>14</w:t>
+              <w:t>15</w:t>
+            </w:r>
+            <w:r>
+              <w:rPr>
+                <w:noProof/>
+                <w:webHidden/>
+              </w:rPr>
+              <w:fldChar w:fldCharType="end"/>
+            </w:r>
+          </w:hyperlink>
+        </w:p>
+        <w:p>
+          <w:pPr>
+            <w:pStyle w:val="TOC2"/>
+            <w:tabs>
+              <w:tab w:val="right" w:leader="dot" w:pos="9350"/>
+            </w:tabs>
+            <w:rPr>
+              <w:noProof/>
+            </w:rPr>
+          </w:pPr>
+          <w:hyperlink w:anchor="_Toc120467160" w:history="1">
+            <w:r>
+              <w:rPr>
+                <w:rStyle w:val="Hyperlink"/>
+                <w:b/>
+                <w:noProof/>
+              </w:rPr>
+              <w:t>5.6 Self Evaluation</w:t>
+            </w:r>
+            <w:r>
+              <w:rPr>
+                <w:noProof/>
+                <w:webHidden/>
+              </w:rPr>
+              <w:tab/>
+            </w:r>
+            <w:r>
+              <w:rPr>
+                <w:noProof/>
+                <w:webHidden/>
+              </w:rPr>
+              <w:fldChar w:fldCharType="begin"/>
+            </w:r>
+            <w:r>
+              <w:rPr>
+                <w:noProof/>
+                <w:webHidden/>
+              </w:rPr>
+              <w:instrText xml:space="preserve"> PAGEREF _Toc120467160 \h </w:instrText>
+            </w:r>
+            <w:r>
+              <w:rPr>
+                <w:noProof/>
+                <w:webHidden/>
+              </w:rPr>
+            </w:r>
+            <w:r>
+              <w:rPr>
+                <w:noProof/>
+                <w:webHidden/>
+              </w:rPr>
+              <w:fldChar w:fldCharType="separate"/>
+            </w:r>
+            <w:r>
+              <w:rPr>
+                <w:noProof/>
+                <w:webHidden/>
+              </w:rPr>
+              <w:t>15</w:t>
             </w:r>
             <w:r>
               <w:rPr>
@@ -1761,7 +1830,7 @@
               <w:noProof/>
             </w:rPr>
           </w:pPr>
-          <w:hyperlink w:anchor="_Toc120354234" w:history="1">
+          <w:hyperlink w:anchor="_Toc120467161" w:history="1">
             <w:r>
               <w:rPr>
                 <w:rStyle w:val="Hyperlink"/>
@@ -1801,7 +1870,7 @@
                 <w:noProof/>
                 <w:webHidden/>
               </w:rPr>
-              <w:instrText xml:space="preserve"> PAGEREF _Toc120354234 \h </w:instrText>
+              <w:instrText xml:space="preserve"> PAGEREF _Toc120467161 \h </w:instrText>
             </w:r>
             <w:r>
               <w:rPr>
@@ -1821,7 +1890,7 @@
                 <w:noProof/>
                 <w:webHidden/>
               </w:rPr>
-              <w:t>14</w:t>
+              <w:t>16</w:t>
             </w:r>
             <w:r>
               <w:rPr>
@@ -1842,7 +1911,7 @@
               <w:noProof/>
             </w:rPr>
           </w:pPr>
-          <w:hyperlink w:anchor="_Toc120354235" w:history="1">
+          <w:hyperlink w:anchor="_Toc120467162" w:history="1">
             <w:r>
               <w:rPr>
                 <w:rStyle w:val="Hyperlink"/>
@@ -1882,7 +1951,7 @@
                 <w:noProof/>
                 <w:webHidden/>
               </w:rPr>
-              <w:instrText xml:space="preserve"> PAGEREF _Toc120354235 \h </w:instrText>
+              <w:instrText xml:space="preserve"> PAGEREF _Toc120467162 \h </w:instrText>
             </w:r>
             <w:r>
               <w:rPr>
@@ -1902,7 +1971,7 @@
                 <w:noProof/>
                 <w:webHidden/>
               </w:rPr>
-              <w:t>16</w:t>
+              <w:t>18</w:t>
             </w:r>
             <w:r>
               <w:rPr>
@@ -1923,7 +1992,7 @@
               <w:noProof/>
             </w:rPr>
           </w:pPr>
-          <w:hyperlink w:anchor="_Toc120354236" w:history="1">
+          <w:hyperlink w:anchor="_Toc120467163" w:history="1">
             <w:r>
               <w:rPr>
                 <w:rStyle w:val="Hyperlink"/>
@@ -1963,7 +2032,7 @@
                 <w:noProof/>
                 <w:webHidden/>
               </w:rPr>
-              <w:instrText xml:space="preserve"> PAGEREF _Toc120354236 \h </w:instrText>
+              <w:instrText xml:space="preserve"> PAGEREF _Toc120467163 \h </w:instrText>
             </w:r>
             <w:r>
               <w:rPr>
@@ -1983,7 +2052,7 @@
                 <w:noProof/>
                 <w:webHidden/>
               </w:rPr>
-              <w:t>16</w:t>
+              <w:t>18</w:t>
             </w:r>
             <w:r>
               <w:rPr>
@@ -2004,7 +2073,7 @@
               <w:noProof/>
             </w:rPr>
           </w:pPr>
-          <w:hyperlink w:anchor="_Toc120354237" w:history="1">
+          <w:hyperlink w:anchor="_Toc120467164" w:history="1">
             <w:r>
               <w:rPr>
                 <w:rStyle w:val="Hyperlink"/>
@@ -2044,7 +2113,7 @@
                 <w:noProof/>
                 <w:webHidden/>
               </w:rPr>
-              <w:instrText xml:space="preserve"> PAGEREF _Toc120354237 \h </w:instrText>
+              <w:instrText xml:space="preserve"> PAGEREF _Toc120467164 \h </w:instrText>
             </w:r>
             <w:r>
               <w:rPr>
@@ -2064,7 +2133,7 @@
                 <w:noProof/>
                 <w:webHidden/>
               </w:rPr>
-              <w:t>17</w:t>
+              <w:t>19</w:t>
             </w:r>
             <w:r>
               <w:rPr>
@@ -2085,7 +2154,7 @@
               <w:noProof/>
             </w:rPr>
           </w:pPr>
-          <w:hyperlink w:anchor="_Toc120354238" w:history="1">
+          <w:hyperlink w:anchor="_Toc120467165" w:history="1">
             <w:r>
               <w:rPr>
                 <w:rStyle w:val="Hyperlink"/>
@@ -2125,7 +2194,7 @@
                 <w:noProof/>
                 <w:webHidden/>
               </w:rPr>
-              <w:instrText xml:space="preserve"> PAGEREF _Toc120354238 \h </w:instrText>
+              <w:instrText xml:space="preserve"> PAGEREF _Toc120467165 \h </w:instrText>
             </w:r>
             <w:r>
               <w:rPr>
@@ -2145,7 +2214,7 @@
                 <w:noProof/>
                 <w:webHidden/>
               </w:rPr>
-              <w:t>19</w:t>
+              <w:t>21</w:t>
             </w:r>
             <w:r>
               <w:rPr>
@@ -2166,7 +2235,7 @@
               <w:noProof/>
             </w:rPr>
           </w:pPr>
-          <w:hyperlink w:anchor="_Toc120354239" w:history="1">
+          <w:hyperlink w:anchor="_Toc120467166" w:history="1">
             <w:r>
               <w:rPr>
                 <w:rStyle w:val="Hyperlink"/>
@@ -2193,7 +2262,7 @@
                 <w:noProof/>
                 <w:webHidden/>
               </w:rPr>
-              <w:instrText xml:space="preserve"> PAGEREF _Toc120354239 \h </w:instrText>
+              <w:instrText xml:space="preserve"> PAGEREF _Toc120467166 \h </w:instrText>
             </w:r>
             <w:r>
               <w:rPr>
@@ -2213,7 +2282,7 @@
                 <w:noProof/>
                 <w:webHidden/>
               </w:rPr>
-              <w:t>19</w:t>
+              <w:t>21</w:t>
             </w:r>
             <w:r>
               <w:rPr>
@@ -2234,7 +2303,7 @@
               <w:noProof/>
             </w:rPr>
           </w:pPr>
-          <w:hyperlink w:anchor="_Toc120354240" w:history="1">
+          <w:hyperlink w:anchor="_Toc120467167" w:history="1">
             <w:r>
               <w:rPr>
                 <w:rStyle w:val="Hyperlink"/>
@@ -2261,7 +2330,7 @@
                 <w:noProof/>
                 <w:webHidden/>
               </w:rPr>
-              <w:instrText xml:space="preserve"> PAGEREF _Toc120354240 \h </w:instrText>
+              <w:instrText xml:space="preserve"> PAGEREF _Toc120467167 \h </w:instrText>
             </w:r>
             <w:r>
               <w:rPr>
@@ -2281,7 +2350,7 @@
                 <w:noProof/>
                 <w:webHidden/>
               </w:rPr>
-              <w:t>21</w:t>
+              <w:t>24</w:t>
             </w:r>
             <w:r>
               <w:rPr>
@@ -2302,7 +2371,7 @@
               <w:noProof/>
             </w:rPr>
           </w:pPr>
-          <w:hyperlink w:anchor="_Toc120354241" w:history="1">
+          <w:hyperlink w:anchor="_Toc120467168" w:history="1">
             <w:r>
               <w:rPr>
                 <w:rStyle w:val="Hyperlink"/>
@@ -2342,7 +2411,7 @@
                 <w:noProof/>
                 <w:webHidden/>
               </w:rPr>
-              <w:instrText xml:space="preserve"> PAGEREF _Toc120354241 \h </w:instrText>
+              <w:instrText xml:space="preserve"> PAGEREF _Toc120467168 \h </w:instrText>
             </w:r>
             <w:r>
               <w:rPr>
@@ -2362,7 +2431,7 @@
                 <w:noProof/>
                 <w:webHidden/>
               </w:rPr>
-              <w:t>21</w:t>
+              <w:t>24</w:t>
             </w:r>
             <w:r>
               <w:rPr>
@@ -2380,7 +2449,7 @@
               <w:noProof/>
             </w:rPr>
           </w:pPr>
-          <w:hyperlink w:anchor="_Toc120354242" w:history="1">
+          <w:hyperlink w:anchor="_Toc120467169" w:history="1">
             <w:r>
               <w:rPr>
                 <w:rStyle w:val="Hyperlink"/>
@@ -2409,7 +2478,7 @@
                 <w:noProof/>
                 <w:webHidden/>
               </w:rPr>
-              <w:instrText xml:space="preserve"> PAGEREF _Toc120354242 \h </w:instrText>
+              <w:instrText xml:space="preserve"> PAGEREF _Toc120467169 \h </w:instrText>
             </w:r>
             <w:r>
               <w:rPr>
@@ -2430,71 +2499,6 @@
                 <w:webHidden/>
               </w:rPr>
               <w:t>I</w:t>
-            </w:r>
-            <w:r>
-              <w:rPr>
-                <w:noProof/>
-                <w:webHidden/>
-              </w:rPr>
-              <w:fldChar w:fldCharType="end"/>
-            </w:r>
-          </w:hyperlink>
-        </w:p>
-        <w:p>
-          <w:pPr>
-            <w:pStyle w:val="TOC1"/>
-            <w:rPr>
-              <w:noProof/>
-            </w:rPr>
-          </w:pPr>
-          <w:hyperlink w:anchor="_Toc120354243" w:history="1">
-            <w:r>
-              <w:rPr>
-                <w:rStyle w:val="Hyperlink"/>
-                <w:noProof/>
-              </w:rPr>
-              <w:t>APPENDIX A – CONCEPT MAP</w:t>
-            </w:r>
-            <w:r>
-              <w:rPr>
-                <w:noProof/>
-                <w:webHidden/>
-              </w:rPr>
-              <w:tab/>
-            </w:r>
-            <w:r>
-              <w:rPr>
-                <w:noProof/>
-                <w:webHidden/>
-              </w:rPr>
-              <w:fldChar w:fldCharType="begin"/>
-            </w:r>
-            <w:r>
-              <w:rPr>
-                <w:noProof/>
-                <w:webHidden/>
-              </w:rPr>
-              <w:instrText xml:space="preserve"> PAGEREF _Toc120354243 \h </w:instrText>
-            </w:r>
-            <w:r>
-              <w:rPr>
-                <w:noProof/>
-                <w:webHidden/>
-              </w:rPr>
-            </w:r>
-            <w:r>
-              <w:rPr>
-                <w:noProof/>
-                <w:webHidden/>
-              </w:rPr>
-              <w:fldChar w:fldCharType="separate"/>
-            </w:r>
-            <w:r>
-              <w:rPr>
-                <w:noProof/>
-                <w:webHidden/>
-              </w:rPr>
-              <w:t>II</w:t>
             </w:r>
             <w:r>
               <w:rPr>
@@ -2548,7 +2552,7 @@
         <w:pStyle w:val="Heading1"/>
         <w:spacing w:line="360" w:lineRule="auto"/>
       </w:pPr>
-      <w:bookmarkStart w:id="0" w:name="_Toc120354218"/>
+      <w:bookmarkStart w:id="0" w:name="_Toc120467144"/>
       <w:r>
         <w:lastRenderedPageBreak/>
         <w:t>List of Figures</w:t>
@@ -2947,7 +2951,7 @@
         <w:pStyle w:val="Heading1"/>
         <w:spacing w:line="360" w:lineRule="auto"/>
       </w:pPr>
-      <w:bookmarkStart w:id="1" w:name="_Toc120354219"/>
+      <w:bookmarkStart w:id="1" w:name="_Toc120467145"/>
       <w:r>
         <w:t>List of Tables</w:t>
       </w:r>
@@ -4901,7 +4905,7 @@
           <w:szCs w:val="32"/>
         </w:rPr>
       </w:pPr>
-      <w:bookmarkStart w:id="3" w:name="_Toc120354220"/>
+      <w:bookmarkStart w:id="3" w:name="_Toc120467146"/>
       <w:r>
         <w:rPr>
           <w:rFonts w:cs="Times New Roman"/>
@@ -4922,7 +4926,7 @@
         </w:numPr>
         <w:spacing w:line="360" w:lineRule="auto"/>
       </w:pPr>
-      <w:bookmarkStart w:id="4" w:name="_Toc120354221"/>
+      <w:bookmarkStart w:id="4" w:name="_Toc120467147"/>
       <w:r>
         <w:t>RICH PICTURE</w:t>
       </w:r>
@@ -5074,7 +5078,7 @@
         </w:numPr>
         <w:jc w:val="both"/>
       </w:pPr>
-      <w:bookmarkStart w:id="5" w:name="_Toc120354222"/>
+      <w:bookmarkStart w:id="5" w:name="_Toc120467148"/>
       <w:r>
         <w:lastRenderedPageBreak/>
         <w:t>STAKEHOLDER ANALYSIS</w:t>
@@ -5087,7 +5091,7 @@
         <w:pStyle w:val="Heading2"/>
         <w:spacing w:line="360" w:lineRule="auto"/>
       </w:pPr>
-      <w:bookmarkStart w:id="6" w:name="_Toc120354223"/>
+      <w:bookmarkStart w:id="6" w:name="_Toc120467149"/>
       <w:r>
         <w:t>3.1 Stakeholder Onion Model</w:t>
       </w:r>
@@ -5210,7 +5214,7 @@
         <w:pStyle w:val="Heading2"/>
         <w:spacing w:line="360" w:lineRule="auto"/>
       </w:pPr>
-      <w:bookmarkStart w:id="7" w:name="_Toc120354224"/>
+      <w:bookmarkStart w:id="7" w:name="_Toc120467150"/>
       <w:r>
         <w:t>3.2 Stakeholder Viewpoints</w:t>
       </w:r>
@@ -6716,7 +6720,7 @@
         <w:pStyle w:val="Heading2"/>
         <w:spacing w:line="360" w:lineRule="auto"/>
       </w:pPr>
-      <w:bookmarkStart w:id="8" w:name="_Toc120354225"/>
+      <w:bookmarkStart w:id="8" w:name="_Toc120467151"/>
       <w:r>
         <w:lastRenderedPageBreak/>
         <w:t xml:space="preserve">3.3 </w:t>
@@ -7503,7 +7507,7 @@
         <w:pStyle w:val="Heading2"/>
         <w:spacing w:line="360" w:lineRule="auto"/>
       </w:pPr>
-      <w:bookmarkStart w:id="9" w:name="_Toc120354226"/>
+      <w:bookmarkStart w:id="9" w:name="_Toc120467152"/>
       <w:r>
         <w:t>3.4 Roles &amp; Requirement Elicitation Methodology</w:t>
       </w:r>
@@ -7996,7 +8000,7 @@
         <w:spacing w:line="360" w:lineRule="auto"/>
         <w:jc w:val="both"/>
       </w:pPr>
-      <w:bookmarkStart w:id="10" w:name="_Toc120354227"/>
+      <w:bookmarkStart w:id="10" w:name="_Toc120467153"/>
       <w:r>
         <w:lastRenderedPageBreak/>
         <w:t>REQUIREMENT ELICITION METHODOLOGIES</w:t>
@@ -8363,7 +8367,7 @@
           <w:rFonts w:cs="Times New Roman"/>
         </w:rPr>
       </w:pPr>
-      <w:bookmarkStart w:id="11" w:name="_Toc120354228"/>
+      <w:bookmarkStart w:id="11" w:name="_Toc120467154"/>
       <w:r>
         <w:t xml:space="preserve">ANALYSIS OF DATA &amp; PRESENTATION OF THE OUTCOME THROUGH </w:t>
       </w:r>
@@ -8402,7 +8406,7 @@
           <w:b/>
         </w:rPr>
       </w:pPr>
-      <w:bookmarkStart w:id="12" w:name="_Toc120354229"/>
+      <w:bookmarkStart w:id="12" w:name="_Toc120467155"/>
       <w:r>
         <w:rPr>
           <w:b/>
@@ -8891,7 +8895,7 @@
           <w:b/>
         </w:rPr>
       </w:pPr>
-      <w:bookmarkStart w:id="13" w:name="_Toc120354230"/>
+      <w:bookmarkStart w:id="13" w:name="_Toc120467156"/>
       <w:r>
         <w:rPr>
           <w:b/>
@@ -10780,7 +10784,7 @@
           <w:b/>
         </w:rPr>
       </w:pPr>
-      <w:bookmarkStart w:id="14" w:name="_Toc120354231"/>
+      <w:bookmarkStart w:id="14" w:name="_Toc120467157"/>
       <w:r>
         <w:rPr>
           <w:b/>
@@ -11816,7 +11820,7 @@
           <w:b/>
         </w:rPr>
       </w:pPr>
-      <w:bookmarkStart w:id="15" w:name="_Toc120354232"/>
+      <w:bookmarkStart w:id="15" w:name="_Toc120467158"/>
       <w:r>
         <w:rPr>
           <w:b/>
@@ -11934,7 +11938,7 @@
           <w:b/>
         </w:rPr>
       </w:pPr>
-      <w:bookmarkStart w:id="16" w:name="_Toc120354233"/>
+      <w:bookmarkStart w:id="16" w:name="_Toc120467159"/>
       <w:r>
         <w:rPr>
           <w:b/>
@@ -12133,12 +12137,14 @@
           <w:b/>
         </w:rPr>
       </w:pPr>
+      <w:bookmarkStart w:id="17" w:name="_Toc120467160"/>
       <w:r>
         <w:rPr>
           <w:b/>
         </w:rPr>
         <w:t>5.6 Self Evaluation</w:t>
       </w:r>
+      <w:bookmarkEnd w:id="17"/>
     </w:p>
     <w:p>
       <w:pPr>
@@ -13210,11 +13216,11 @@
         </w:numPr>
         <w:spacing w:line="360" w:lineRule="auto"/>
       </w:pPr>
-      <w:bookmarkStart w:id="17" w:name="_Toc120354234"/>
+      <w:bookmarkStart w:id="18" w:name="_Toc120467161"/>
       <w:r>
         <w:t>SUMMARY OF FINDINGS</w:t>
       </w:r>
-      <w:bookmarkEnd w:id="17"/>
+      <w:bookmarkEnd w:id="18"/>
     </w:p>
     <w:p>
       <w:pPr>
@@ -15478,14 +15484,14 @@
         </w:numPr>
         <w:spacing w:line="360" w:lineRule="auto"/>
       </w:pPr>
-      <w:bookmarkStart w:id="18" w:name="_Toc120354235"/>
+      <w:bookmarkStart w:id="19" w:name="_Toc120467162"/>
       <w:r>
         <w:t>C</w:t>
       </w:r>
       <w:r>
         <w:t>ONTEXT DIAGRAM</w:t>
       </w:r>
-      <w:bookmarkEnd w:id="18"/>
+      <w:bookmarkEnd w:id="19"/>
     </w:p>
     <w:p>
       <w:pPr>
@@ -15589,11 +15595,11 @@
         </w:numPr>
         <w:spacing w:line="360" w:lineRule="auto"/>
       </w:pPr>
-      <w:bookmarkStart w:id="19" w:name="_Toc120354236"/>
+      <w:bookmarkStart w:id="20" w:name="_Toc120467163"/>
       <w:r>
         <w:t>USE CASE DIAGRAM</w:t>
       </w:r>
-      <w:bookmarkEnd w:id="19"/>
+      <w:bookmarkEnd w:id="20"/>
     </w:p>
     <w:p>
       <w:pPr>
@@ -15679,11 +15685,11 @@
         </w:numPr>
         <w:spacing w:line="360" w:lineRule="auto"/>
       </w:pPr>
-      <w:bookmarkStart w:id="20" w:name="_Toc120354237"/>
+      <w:bookmarkStart w:id="21" w:name="_Toc120467164"/>
       <w:r>
         <w:t>USE CASE DESCRIPTIONS</w:t>
       </w:r>
-      <w:bookmarkEnd w:id="20"/>
+      <w:bookmarkEnd w:id="21"/>
     </w:p>
     <w:p>
       <w:pPr>
@@ -17730,22 +17736,22 @@
         </w:numPr>
         <w:spacing w:line="360" w:lineRule="auto"/>
       </w:pPr>
-      <w:bookmarkStart w:id="21" w:name="_Toc120354238"/>
+      <w:bookmarkStart w:id="22" w:name="_Toc120467165"/>
       <w:r>
         <w:t>REQUIREMENTS</w:t>
       </w:r>
-      <w:bookmarkEnd w:id="21"/>
+      <w:bookmarkEnd w:id="22"/>
     </w:p>
     <w:p>
       <w:pPr>
         <w:pStyle w:val="Heading2"/>
         <w:spacing w:line="360" w:lineRule="auto"/>
       </w:pPr>
-      <w:bookmarkStart w:id="22" w:name="_Toc120354239"/>
+      <w:bookmarkStart w:id="23" w:name="_Toc120467166"/>
       <w:r>
         <w:t>10.1 Functional Requirements</w:t>
       </w:r>
-      <w:bookmarkEnd w:id="22"/>
+      <w:bookmarkEnd w:id="23"/>
       <w:r>
         <w:t xml:space="preserve"> </w:t>
       </w:r>
@@ -18748,7 +18754,7 @@
           <w:p>
             <w:pPr>
               <w:spacing w:line="360" w:lineRule="auto"/>
-              <w:jc w:val="both"/>
+              <w:jc w:val="center"/>
               <w:rPr>
                 <w:rFonts w:ascii="Times New Roman" w:hAnsi="Times New Roman" w:cs="Times New Roman"/>
                 <w:b/>
@@ -18775,7 +18781,7 @@
           <w:p>
             <w:pPr>
               <w:spacing w:line="360" w:lineRule="auto"/>
-              <w:jc w:val="both"/>
+              <w:jc w:val="center"/>
               <w:rPr>
                 <w:rFonts w:ascii="Times New Roman" w:hAnsi="Times New Roman" w:cs="Times New Roman"/>
                 <w:b/>
@@ -18834,6 +18840,30 @@
                 <w:szCs w:val="24"/>
               </w:rPr>
             </w:pPr>
+            <w:r>
+              <w:rPr>
+                <w:rFonts w:ascii="Times New Roman" w:hAnsi="Times New Roman" w:cs="Times New Roman"/>
+                <w:sz w:val="24"/>
+                <w:szCs w:val="24"/>
+              </w:rPr>
+              <w:t xml:space="preserve">Both general and domain specific users </w:t>
+            </w:r>
+            <w:r>
+              <w:rPr>
+                <w:rFonts w:ascii="Times New Roman" w:hAnsi="Times New Roman" w:cs="Times New Roman"/>
+                <w:sz w:val="24"/>
+                <w:szCs w:val="24"/>
+              </w:rPr>
+              <w:t>must be</w:t>
+            </w:r>
+            <w:r>
+              <w:rPr>
+                <w:rFonts w:ascii="Times New Roman" w:hAnsi="Times New Roman" w:cs="Times New Roman"/>
+                <w:sz w:val="24"/>
+                <w:szCs w:val="24"/>
+              </w:rPr>
+              <w:t xml:space="preserve"> able to enter a review text from the GUI considering as the starting point of the summary generation.</w:t>
+            </w:r>
           </w:p>
         </w:tc>
         <w:tc>
@@ -18843,13 +18873,21 @@
           <w:p>
             <w:pPr>
               <w:spacing w:line="360" w:lineRule="auto"/>
-              <w:jc w:val="both"/>
-              <w:rPr>
-                <w:rFonts w:ascii="Times New Roman" w:hAnsi="Times New Roman" w:cs="Times New Roman"/>
-                <w:sz w:val="24"/>
-                <w:szCs w:val="24"/>
-              </w:rPr>
-            </w:pPr>
+              <w:jc w:val="center"/>
+              <w:rPr>
+                <w:rFonts w:ascii="Times New Roman" w:hAnsi="Times New Roman" w:cs="Times New Roman"/>
+                <w:sz w:val="24"/>
+                <w:szCs w:val="24"/>
+              </w:rPr>
+            </w:pPr>
+            <w:r>
+              <w:rPr>
+                <w:rFonts w:ascii="Times New Roman" w:hAnsi="Times New Roman" w:cs="Times New Roman"/>
+                <w:sz w:val="24"/>
+                <w:szCs w:val="24"/>
+              </w:rPr>
+              <w:t>M</w:t>
+            </w:r>
           </w:p>
         </w:tc>
         <w:tc>
@@ -18859,20 +18897,36 @@
           <w:p>
             <w:pPr>
               <w:spacing w:line="360" w:lineRule="auto"/>
-              <w:jc w:val="both"/>
-              <w:rPr>
-                <w:rFonts w:ascii="Times New Roman" w:hAnsi="Times New Roman" w:cs="Times New Roman"/>
-                <w:sz w:val="24"/>
-                <w:szCs w:val="24"/>
-              </w:rPr>
-            </w:pPr>
-            <w:r>
-              <w:rPr>
-                <w:rFonts w:ascii="Times New Roman" w:hAnsi="Times New Roman" w:cs="Times New Roman"/>
-                <w:sz w:val="24"/>
-                <w:szCs w:val="24"/>
-              </w:rPr>
-              <w:t>UC1</w:t>
+              <w:jc w:val="center"/>
+              <w:rPr>
+                <w:rFonts w:ascii="Times New Roman" w:hAnsi="Times New Roman" w:cs="Times New Roman"/>
+                <w:sz w:val="24"/>
+                <w:szCs w:val="24"/>
+              </w:rPr>
+            </w:pPr>
+            <w:r>
+              <w:rPr>
+                <w:rFonts w:ascii="Times New Roman" w:hAnsi="Times New Roman" w:cs="Times New Roman"/>
+                <w:sz w:val="24"/>
+                <w:szCs w:val="24"/>
+              </w:rPr>
+              <w:t>UC</w:t>
+            </w:r>
+            <w:r>
+              <w:rPr>
+                <w:rFonts w:ascii="Times New Roman" w:hAnsi="Times New Roman" w:cs="Times New Roman"/>
+                <w:sz w:val="24"/>
+                <w:szCs w:val="24"/>
+              </w:rPr>
+              <w:t>0</w:t>
+            </w:r>
+            <w:r>
+              <w:rPr>
+                <w:rFonts w:ascii="Times New Roman" w:hAnsi="Times New Roman" w:cs="Times New Roman"/>
+                <w:sz w:val="24"/>
+                <w:szCs w:val="24"/>
+              </w:rPr>
+              <w:t>1</w:t>
             </w:r>
           </w:p>
         </w:tc>
@@ -18892,6 +18946,15 @@
                 <w:szCs w:val="24"/>
               </w:rPr>
             </w:pPr>
+            <w:r>
+              <w:rPr>
+                <w:rFonts w:ascii="Times New Roman" w:hAnsi="Times New Roman" w:cs="Times New Roman"/>
+                <w:sz w:val="24"/>
+                <w:szCs w:val="24"/>
+              </w:rPr>
+              <w:lastRenderedPageBreak/>
+              <w:t>FR2</w:t>
+            </w:r>
           </w:p>
         </w:tc>
         <w:tc>
@@ -18908,6 +18971,14 @@
                 <w:szCs w:val="24"/>
               </w:rPr>
             </w:pPr>
+            <w:r>
+              <w:rPr>
+                <w:rFonts w:ascii="Times New Roman" w:hAnsi="Times New Roman" w:cs="Times New Roman"/>
+                <w:sz w:val="24"/>
+                <w:szCs w:val="24"/>
+              </w:rPr>
+              <w:t>Only Domain Specific Users should be able to sign up and create an account after entering the necessary details required</w:t>
+            </w:r>
           </w:p>
         </w:tc>
         <w:tc>
@@ -18917,13 +18988,21 @@
           <w:p>
             <w:pPr>
               <w:spacing w:line="360" w:lineRule="auto"/>
-              <w:jc w:val="both"/>
-              <w:rPr>
-                <w:rFonts w:ascii="Times New Roman" w:hAnsi="Times New Roman" w:cs="Times New Roman"/>
-                <w:sz w:val="24"/>
-                <w:szCs w:val="24"/>
-              </w:rPr>
-            </w:pPr>
+              <w:jc w:val="center"/>
+              <w:rPr>
+                <w:rFonts w:ascii="Times New Roman" w:hAnsi="Times New Roman" w:cs="Times New Roman"/>
+                <w:sz w:val="24"/>
+                <w:szCs w:val="24"/>
+              </w:rPr>
+            </w:pPr>
+            <w:r>
+              <w:rPr>
+                <w:rFonts w:ascii="Times New Roman" w:hAnsi="Times New Roman" w:cs="Times New Roman"/>
+                <w:sz w:val="24"/>
+                <w:szCs w:val="24"/>
+              </w:rPr>
+              <w:t>S</w:t>
+            </w:r>
           </w:p>
         </w:tc>
         <w:tc>
@@ -18933,13 +19012,37 @@
           <w:p>
             <w:pPr>
               <w:spacing w:line="360" w:lineRule="auto"/>
-              <w:jc w:val="both"/>
-              <w:rPr>
-                <w:rFonts w:ascii="Times New Roman" w:hAnsi="Times New Roman" w:cs="Times New Roman"/>
-                <w:sz w:val="24"/>
-                <w:szCs w:val="24"/>
-              </w:rPr>
-            </w:pPr>
+              <w:jc w:val="center"/>
+              <w:rPr>
+                <w:rFonts w:ascii="Times New Roman" w:hAnsi="Times New Roman" w:cs="Times New Roman"/>
+                <w:sz w:val="24"/>
+                <w:szCs w:val="24"/>
+              </w:rPr>
+            </w:pPr>
+            <w:r>
+              <w:rPr>
+                <w:rFonts w:ascii="Times New Roman" w:hAnsi="Times New Roman" w:cs="Times New Roman"/>
+                <w:sz w:val="24"/>
+                <w:szCs w:val="24"/>
+              </w:rPr>
+              <w:t>UC</w:t>
+            </w:r>
+            <w:r>
+              <w:rPr>
+                <w:rFonts w:ascii="Times New Roman" w:hAnsi="Times New Roman" w:cs="Times New Roman"/>
+                <w:sz w:val="24"/>
+                <w:szCs w:val="24"/>
+              </w:rPr>
+              <w:t>0</w:t>
+            </w:r>
+            <w:r>
+              <w:rPr>
+                <w:rFonts w:ascii="Times New Roman" w:hAnsi="Times New Roman" w:cs="Times New Roman"/>
+                <w:sz w:val="24"/>
+                <w:szCs w:val="24"/>
+              </w:rPr>
+              <w:t>2</w:t>
+            </w:r>
           </w:p>
         </w:tc>
       </w:tr>
@@ -18958,6 +19061,14 @@
                 <w:szCs w:val="24"/>
               </w:rPr>
             </w:pPr>
+            <w:r>
+              <w:rPr>
+                <w:rFonts w:ascii="Times New Roman" w:hAnsi="Times New Roman" w:cs="Times New Roman"/>
+                <w:sz w:val="24"/>
+                <w:szCs w:val="24"/>
+              </w:rPr>
+              <w:t>FR3</w:t>
+            </w:r>
           </w:p>
         </w:tc>
         <w:tc>
@@ -18974,6 +19085,22 @@
                 <w:szCs w:val="24"/>
               </w:rPr>
             </w:pPr>
+            <w:r>
+              <w:rPr>
+                <w:rFonts w:ascii="Times New Roman" w:hAnsi="Times New Roman" w:cs="Times New Roman"/>
+                <w:sz w:val="24"/>
+                <w:szCs w:val="24"/>
+              </w:rPr>
+              <w:t>The system could allow the ability</w:t>
+            </w:r>
+            <w:r>
+              <w:rPr>
+                <w:rFonts w:ascii="Times New Roman" w:hAnsi="Times New Roman" w:cs="Times New Roman"/>
+                <w:sz w:val="24"/>
+                <w:szCs w:val="24"/>
+              </w:rPr>
+              <w:t xml:space="preserve"> to update the account details of the domain user after creating the account</w:t>
+            </w:r>
           </w:p>
         </w:tc>
         <w:tc>
@@ -18983,13 +19110,21 @@
           <w:p>
             <w:pPr>
               <w:spacing w:line="360" w:lineRule="auto"/>
-              <w:jc w:val="both"/>
-              <w:rPr>
-                <w:rFonts w:ascii="Times New Roman" w:hAnsi="Times New Roman" w:cs="Times New Roman"/>
-                <w:sz w:val="24"/>
-                <w:szCs w:val="24"/>
-              </w:rPr>
-            </w:pPr>
+              <w:jc w:val="center"/>
+              <w:rPr>
+                <w:rFonts w:ascii="Times New Roman" w:hAnsi="Times New Roman" w:cs="Times New Roman"/>
+                <w:sz w:val="24"/>
+                <w:szCs w:val="24"/>
+              </w:rPr>
+            </w:pPr>
+            <w:r>
+              <w:rPr>
+                <w:rFonts w:ascii="Times New Roman" w:hAnsi="Times New Roman" w:cs="Times New Roman"/>
+                <w:sz w:val="24"/>
+                <w:szCs w:val="24"/>
+              </w:rPr>
+              <w:t>C</w:t>
+            </w:r>
           </w:p>
         </w:tc>
         <w:tc>
@@ -18999,13 +19134,37 @@
           <w:p>
             <w:pPr>
               <w:spacing w:line="360" w:lineRule="auto"/>
-              <w:jc w:val="both"/>
-              <w:rPr>
-                <w:rFonts w:ascii="Times New Roman" w:hAnsi="Times New Roman" w:cs="Times New Roman"/>
-                <w:sz w:val="24"/>
-                <w:szCs w:val="24"/>
-              </w:rPr>
-            </w:pPr>
+              <w:jc w:val="center"/>
+              <w:rPr>
+                <w:rFonts w:ascii="Times New Roman" w:hAnsi="Times New Roman" w:cs="Times New Roman"/>
+                <w:sz w:val="24"/>
+                <w:szCs w:val="24"/>
+              </w:rPr>
+            </w:pPr>
+            <w:r>
+              <w:rPr>
+                <w:rFonts w:ascii="Times New Roman" w:hAnsi="Times New Roman" w:cs="Times New Roman"/>
+                <w:sz w:val="24"/>
+                <w:szCs w:val="24"/>
+              </w:rPr>
+              <w:t>UC</w:t>
+            </w:r>
+            <w:r>
+              <w:rPr>
+                <w:rFonts w:ascii="Times New Roman" w:hAnsi="Times New Roman" w:cs="Times New Roman"/>
+                <w:sz w:val="24"/>
+                <w:szCs w:val="24"/>
+              </w:rPr>
+              <w:t>0</w:t>
+            </w:r>
+            <w:r>
+              <w:rPr>
+                <w:rFonts w:ascii="Times New Roman" w:hAnsi="Times New Roman" w:cs="Times New Roman"/>
+                <w:sz w:val="24"/>
+                <w:szCs w:val="24"/>
+              </w:rPr>
+              <w:t>2</w:t>
+            </w:r>
           </w:p>
         </w:tc>
       </w:tr>
@@ -19024,6 +19183,14 @@
                 <w:szCs w:val="24"/>
               </w:rPr>
             </w:pPr>
+            <w:r>
+              <w:rPr>
+                <w:rFonts w:ascii="Times New Roman" w:hAnsi="Times New Roman" w:cs="Times New Roman"/>
+                <w:sz w:val="24"/>
+                <w:szCs w:val="24"/>
+              </w:rPr>
+              <w:t>FR4</w:t>
+            </w:r>
           </w:p>
         </w:tc>
         <w:tc>
@@ -19040,6 +19207,70 @@
                 <w:szCs w:val="24"/>
               </w:rPr>
             </w:pPr>
+            <w:r>
+              <w:rPr>
+                <w:rFonts w:ascii="Times New Roman" w:hAnsi="Times New Roman" w:cs="Times New Roman"/>
+                <w:sz w:val="24"/>
+                <w:szCs w:val="24"/>
+              </w:rPr>
+              <w:t xml:space="preserve">The system </w:t>
+            </w:r>
+            <w:r>
+              <w:rPr>
+                <w:rFonts w:ascii="Times New Roman" w:hAnsi="Times New Roman" w:cs="Times New Roman"/>
+                <w:sz w:val="24"/>
+                <w:szCs w:val="24"/>
+              </w:rPr>
+              <w:t>must</w:t>
+            </w:r>
+            <w:r>
+              <w:rPr>
+                <w:rFonts w:ascii="Times New Roman" w:hAnsi="Times New Roman" w:cs="Times New Roman"/>
+                <w:sz w:val="24"/>
+                <w:szCs w:val="24"/>
+              </w:rPr>
+              <w:t xml:space="preserve"> </w:t>
+            </w:r>
+            <w:r>
+              <w:rPr>
+                <w:rFonts w:ascii="Times New Roman" w:hAnsi="Times New Roman" w:cs="Times New Roman"/>
+                <w:sz w:val="24"/>
+                <w:szCs w:val="24"/>
+              </w:rPr>
+              <w:t xml:space="preserve">undergo model retraining with the new data stored in the database for the specific domain user, when its triggered from the GUI with the </w:t>
+            </w:r>
+            <w:r>
+              <w:rPr>
+                <w:rFonts w:ascii="Times New Roman" w:hAnsi="Times New Roman" w:cs="Times New Roman"/>
+                <w:sz w:val="24"/>
+                <w:szCs w:val="24"/>
+              </w:rPr>
+              <w:t>user’s</w:t>
+            </w:r>
+            <w:r>
+              <w:rPr>
+                <w:rFonts w:ascii="Times New Roman" w:hAnsi="Times New Roman" w:cs="Times New Roman"/>
+                <w:sz w:val="24"/>
+                <w:szCs w:val="24"/>
+              </w:rPr>
+              <w:t xml:space="preserve"> </w:t>
+            </w:r>
+            <w:r>
+              <w:rPr>
+                <w:rFonts w:ascii="Times New Roman" w:hAnsi="Times New Roman" w:cs="Times New Roman"/>
+                <w:sz w:val="24"/>
+                <w:szCs w:val="24"/>
+              </w:rPr>
+              <w:t>consent</w:t>
+            </w:r>
+            <w:r>
+              <w:rPr>
+                <w:rFonts w:ascii="Times New Roman" w:hAnsi="Times New Roman" w:cs="Times New Roman"/>
+                <w:sz w:val="24"/>
+                <w:szCs w:val="24"/>
+              </w:rPr>
+              <w:t>.</w:t>
+            </w:r>
           </w:p>
         </w:tc>
         <w:tc>
@@ -19049,13 +19280,21 @@
           <w:p>
             <w:pPr>
               <w:spacing w:line="360" w:lineRule="auto"/>
-              <w:jc w:val="both"/>
-              <w:rPr>
-                <w:rFonts w:ascii="Times New Roman" w:hAnsi="Times New Roman" w:cs="Times New Roman"/>
-                <w:sz w:val="24"/>
-                <w:szCs w:val="24"/>
-              </w:rPr>
-            </w:pPr>
+              <w:jc w:val="center"/>
+              <w:rPr>
+                <w:rFonts w:ascii="Times New Roman" w:hAnsi="Times New Roman" w:cs="Times New Roman"/>
+                <w:sz w:val="24"/>
+                <w:szCs w:val="24"/>
+              </w:rPr>
+            </w:pPr>
+            <w:r>
+              <w:rPr>
+                <w:rFonts w:ascii="Times New Roman" w:hAnsi="Times New Roman" w:cs="Times New Roman"/>
+                <w:sz w:val="24"/>
+                <w:szCs w:val="24"/>
+              </w:rPr>
+              <w:t>M</w:t>
+            </w:r>
           </w:p>
         </w:tc>
         <w:tc>
@@ -19065,13 +19304,37 @@
           <w:p>
             <w:pPr>
               <w:spacing w:line="360" w:lineRule="auto"/>
-              <w:jc w:val="both"/>
-              <w:rPr>
-                <w:rFonts w:ascii="Times New Roman" w:hAnsi="Times New Roman" w:cs="Times New Roman"/>
-                <w:sz w:val="24"/>
-                <w:szCs w:val="24"/>
-              </w:rPr>
-            </w:pPr>
+              <w:jc w:val="center"/>
+              <w:rPr>
+                <w:rFonts w:ascii="Times New Roman" w:hAnsi="Times New Roman" w:cs="Times New Roman"/>
+                <w:sz w:val="24"/>
+                <w:szCs w:val="24"/>
+              </w:rPr>
+            </w:pPr>
+            <w:r>
+              <w:rPr>
+                <w:rFonts w:ascii="Times New Roman" w:hAnsi="Times New Roman" w:cs="Times New Roman"/>
+                <w:sz w:val="24"/>
+                <w:szCs w:val="24"/>
+              </w:rPr>
+              <w:t>UC</w:t>
+            </w:r>
+            <w:r>
+              <w:rPr>
+                <w:rFonts w:ascii="Times New Roman" w:hAnsi="Times New Roman" w:cs="Times New Roman"/>
+                <w:sz w:val="24"/>
+                <w:szCs w:val="24"/>
+              </w:rPr>
+              <w:t>0</w:t>
+            </w:r>
+            <w:r>
+              <w:rPr>
+                <w:rFonts w:ascii="Times New Roman" w:hAnsi="Times New Roman" w:cs="Times New Roman"/>
+                <w:sz w:val="24"/>
+                <w:szCs w:val="24"/>
+              </w:rPr>
+              <w:t>3</w:t>
+            </w:r>
           </w:p>
         </w:tc>
       </w:tr>
@@ -19090,6 +19353,14 @@
                 <w:szCs w:val="24"/>
               </w:rPr>
             </w:pPr>
+            <w:r>
+              <w:rPr>
+                <w:rFonts w:ascii="Times New Roman" w:hAnsi="Times New Roman" w:cs="Times New Roman"/>
+                <w:sz w:val="24"/>
+                <w:szCs w:val="24"/>
+              </w:rPr>
+              <w:t>FR5</w:t>
+            </w:r>
           </w:p>
         </w:tc>
         <w:tc>
@@ -19106,6 +19377,14 @@
                 <w:szCs w:val="24"/>
               </w:rPr>
             </w:pPr>
+            <w:r>
+              <w:rPr>
+                <w:rFonts w:ascii="Times New Roman" w:hAnsi="Times New Roman" w:cs="Times New Roman"/>
+                <w:sz w:val="24"/>
+                <w:szCs w:val="24"/>
+              </w:rPr>
+              <w:t>The system could be able to perform model retraining automatically during off peak hours every day.</w:t>
+            </w:r>
           </w:p>
         </w:tc>
         <w:tc>
@@ -19115,13 +19394,21 @@
           <w:p>
             <w:pPr>
               <w:spacing w:line="360" w:lineRule="auto"/>
-              <w:jc w:val="both"/>
-              <w:rPr>
-                <w:rFonts w:ascii="Times New Roman" w:hAnsi="Times New Roman" w:cs="Times New Roman"/>
-                <w:sz w:val="24"/>
-                <w:szCs w:val="24"/>
-              </w:rPr>
-            </w:pPr>
+              <w:jc w:val="center"/>
+              <w:rPr>
+                <w:rFonts w:ascii="Times New Roman" w:hAnsi="Times New Roman" w:cs="Times New Roman"/>
+                <w:sz w:val="24"/>
+                <w:szCs w:val="24"/>
+              </w:rPr>
+            </w:pPr>
+            <w:r>
+              <w:rPr>
+                <w:rFonts w:ascii="Times New Roman" w:hAnsi="Times New Roman" w:cs="Times New Roman"/>
+                <w:sz w:val="24"/>
+                <w:szCs w:val="24"/>
+              </w:rPr>
+              <w:t>C</w:t>
+            </w:r>
           </w:p>
         </w:tc>
         <w:tc>
@@ -19131,13 +19418,1220 @@
           <w:p>
             <w:pPr>
               <w:spacing w:line="360" w:lineRule="auto"/>
-              <w:jc w:val="both"/>
-              <w:rPr>
-                <w:rFonts w:ascii="Times New Roman" w:hAnsi="Times New Roman" w:cs="Times New Roman"/>
-                <w:sz w:val="24"/>
-                <w:szCs w:val="24"/>
-              </w:rPr>
-            </w:pPr>
+              <w:jc w:val="center"/>
+              <w:rPr>
+                <w:rFonts w:ascii="Times New Roman" w:hAnsi="Times New Roman" w:cs="Times New Roman"/>
+                <w:sz w:val="24"/>
+                <w:szCs w:val="24"/>
+              </w:rPr>
+            </w:pPr>
+            <w:r>
+              <w:rPr>
+                <w:rFonts w:ascii="Times New Roman" w:hAnsi="Times New Roman" w:cs="Times New Roman"/>
+                <w:sz w:val="24"/>
+                <w:szCs w:val="24"/>
+              </w:rPr>
+              <w:t>UC</w:t>
+            </w:r>
+            <w:r>
+              <w:rPr>
+                <w:rFonts w:ascii="Times New Roman" w:hAnsi="Times New Roman" w:cs="Times New Roman"/>
+                <w:sz w:val="24"/>
+                <w:szCs w:val="24"/>
+              </w:rPr>
+              <w:t>0</w:t>
+            </w:r>
+            <w:r>
+              <w:rPr>
+                <w:rFonts w:ascii="Times New Roman" w:hAnsi="Times New Roman" w:cs="Times New Roman"/>
+                <w:sz w:val="24"/>
+                <w:szCs w:val="24"/>
+              </w:rPr>
+              <w:t>3</w:t>
+            </w:r>
+          </w:p>
+        </w:tc>
+      </w:tr>
+      <w:tr>
+        <w:tc>
+          <w:tcPr>
+            <w:tcW w:w="985" w:type="dxa"/>
+          </w:tcPr>
+          <w:p>
+            <w:pPr>
+              <w:spacing w:line="360" w:lineRule="auto"/>
+              <w:jc w:val="both"/>
+              <w:rPr>
+                <w:rFonts w:ascii="Times New Roman" w:hAnsi="Times New Roman" w:cs="Times New Roman"/>
+                <w:sz w:val="24"/>
+                <w:szCs w:val="24"/>
+              </w:rPr>
+            </w:pPr>
+            <w:r>
+              <w:rPr>
+                <w:rFonts w:ascii="Times New Roman" w:hAnsi="Times New Roman" w:cs="Times New Roman"/>
+                <w:sz w:val="24"/>
+                <w:szCs w:val="24"/>
+              </w:rPr>
+              <w:t>FR6</w:t>
+            </w:r>
+          </w:p>
+        </w:tc>
+        <w:tc>
+          <w:tcPr>
+            <w:tcW w:w="5940" w:type="dxa"/>
+          </w:tcPr>
+          <w:p>
+            <w:pPr>
+              <w:spacing w:line="360" w:lineRule="auto"/>
+              <w:jc w:val="both"/>
+              <w:rPr>
+                <w:rFonts w:ascii="Times New Roman" w:hAnsi="Times New Roman" w:cs="Times New Roman"/>
+                <w:sz w:val="24"/>
+                <w:szCs w:val="24"/>
+              </w:rPr>
+            </w:pPr>
+            <w:r>
+              <w:rPr>
+                <w:rFonts w:ascii="Times New Roman" w:hAnsi="Times New Roman" w:cs="Times New Roman"/>
+                <w:sz w:val="24"/>
+                <w:szCs w:val="24"/>
+              </w:rPr>
+              <w:t xml:space="preserve">The system </w:t>
+            </w:r>
+            <w:r>
+              <w:rPr>
+                <w:rFonts w:ascii="Times New Roman" w:hAnsi="Times New Roman" w:cs="Times New Roman"/>
+                <w:sz w:val="24"/>
+                <w:szCs w:val="24"/>
+              </w:rPr>
+              <w:t>must</w:t>
+            </w:r>
+            <w:r>
+              <w:rPr>
+                <w:rFonts w:ascii="Times New Roman" w:hAnsi="Times New Roman" w:cs="Times New Roman"/>
+                <w:sz w:val="24"/>
+                <w:szCs w:val="24"/>
+              </w:rPr>
+              <w:t xml:space="preserve"> be able to find the new set of best hyperparameters with the usage of the new data.</w:t>
+            </w:r>
+          </w:p>
+        </w:tc>
+        <w:tc>
+          <w:tcPr>
+            <w:tcW w:w="1080" w:type="dxa"/>
+          </w:tcPr>
+          <w:p>
+            <w:pPr>
+              <w:spacing w:line="360" w:lineRule="auto"/>
+              <w:jc w:val="center"/>
+              <w:rPr>
+                <w:rFonts w:ascii="Times New Roman" w:hAnsi="Times New Roman" w:cs="Times New Roman"/>
+                <w:sz w:val="24"/>
+                <w:szCs w:val="24"/>
+              </w:rPr>
+            </w:pPr>
+            <w:r>
+              <w:rPr>
+                <w:rFonts w:ascii="Times New Roman" w:hAnsi="Times New Roman" w:cs="Times New Roman"/>
+                <w:sz w:val="24"/>
+                <w:szCs w:val="24"/>
+              </w:rPr>
+              <w:t>M</w:t>
+            </w:r>
+          </w:p>
+        </w:tc>
+        <w:tc>
+          <w:tcPr>
+            <w:tcW w:w="1345" w:type="dxa"/>
+          </w:tcPr>
+          <w:p>
+            <w:pPr>
+              <w:spacing w:line="360" w:lineRule="auto"/>
+              <w:jc w:val="center"/>
+              <w:rPr>
+                <w:rFonts w:ascii="Times New Roman" w:hAnsi="Times New Roman" w:cs="Times New Roman"/>
+                <w:sz w:val="24"/>
+                <w:szCs w:val="24"/>
+              </w:rPr>
+            </w:pPr>
+            <w:r>
+              <w:rPr>
+                <w:rFonts w:ascii="Times New Roman" w:hAnsi="Times New Roman" w:cs="Times New Roman"/>
+                <w:sz w:val="24"/>
+                <w:szCs w:val="24"/>
+              </w:rPr>
+              <w:t>UC</w:t>
+            </w:r>
+            <w:r>
+              <w:rPr>
+                <w:rFonts w:ascii="Times New Roman" w:hAnsi="Times New Roman" w:cs="Times New Roman"/>
+                <w:sz w:val="24"/>
+                <w:szCs w:val="24"/>
+              </w:rPr>
+              <w:t>0</w:t>
+            </w:r>
+            <w:r>
+              <w:rPr>
+                <w:rFonts w:ascii="Times New Roman" w:hAnsi="Times New Roman" w:cs="Times New Roman"/>
+                <w:sz w:val="24"/>
+                <w:szCs w:val="24"/>
+              </w:rPr>
+              <w:t>4</w:t>
+            </w:r>
+          </w:p>
+        </w:tc>
+      </w:tr>
+      <w:tr>
+        <w:tc>
+          <w:tcPr>
+            <w:tcW w:w="985" w:type="dxa"/>
+          </w:tcPr>
+          <w:p>
+            <w:pPr>
+              <w:spacing w:line="360" w:lineRule="auto"/>
+              <w:jc w:val="both"/>
+              <w:rPr>
+                <w:rFonts w:ascii="Times New Roman" w:hAnsi="Times New Roman" w:cs="Times New Roman"/>
+                <w:sz w:val="24"/>
+                <w:szCs w:val="24"/>
+              </w:rPr>
+            </w:pPr>
+            <w:r>
+              <w:rPr>
+                <w:rFonts w:ascii="Times New Roman" w:hAnsi="Times New Roman" w:cs="Times New Roman"/>
+                <w:sz w:val="24"/>
+                <w:szCs w:val="24"/>
+              </w:rPr>
+              <w:t>FR7</w:t>
+            </w:r>
+          </w:p>
+        </w:tc>
+        <w:tc>
+          <w:tcPr>
+            <w:tcW w:w="5940" w:type="dxa"/>
+          </w:tcPr>
+          <w:p>
+            <w:pPr>
+              <w:spacing w:line="360" w:lineRule="auto"/>
+              <w:jc w:val="both"/>
+              <w:rPr>
+                <w:rFonts w:ascii="Times New Roman" w:hAnsi="Times New Roman" w:cs="Times New Roman"/>
+                <w:sz w:val="24"/>
+                <w:szCs w:val="24"/>
+              </w:rPr>
+            </w:pPr>
+            <w:r>
+              <w:rPr>
+                <w:rFonts w:ascii="Times New Roman" w:hAnsi="Times New Roman" w:cs="Times New Roman"/>
+                <w:sz w:val="24"/>
+                <w:szCs w:val="24"/>
+              </w:rPr>
+              <w:t>The system must be able to able to retrain the model with the new best hyperparameters and create the model</w:t>
+            </w:r>
+          </w:p>
+        </w:tc>
+        <w:tc>
+          <w:tcPr>
+            <w:tcW w:w="1080" w:type="dxa"/>
+          </w:tcPr>
+          <w:p>
+            <w:pPr>
+              <w:spacing w:line="360" w:lineRule="auto"/>
+              <w:jc w:val="center"/>
+              <w:rPr>
+                <w:rFonts w:ascii="Times New Roman" w:hAnsi="Times New Roman" w:cs="Times New Roman"/>
+                <w:sz w:val="24"/>
+                <w:szCs w:val="24"/>
+              </w:rPr>
+            </w:pPr>
+            <w:r>
+              <w:rPr>
+                <w:rFonts w:ascii="Times New Roman" w:hAnsi="Times New Roman" w:cs="Times New Roman"/>
+                <w:sz w:val="24"/>
+                <w:szCs w:val="24"/>
+              </w:rPr>
+              <w:t>M</w:t>
+            </w:r>
+          </w:p>
+        </w:tc>
+        <w:tc>
+          <w:tcPr>
+            <w:tcW w:w="1345" w:type="dxa"/>
+          </w:tcPr>
+          <w:p>
+            <w:pPr>
+              <w:spacing w:line="360" w:lineRule="auto"/>
+              <w:jc w:val="center"/>
+              <w:rPr>
+                <w:rFonts w:ascii="Times New Roman" w:hAnsi="Times New Roman" w:cs="Times New Roman"/>
+                <w:sz w:val="24"/>
+                <w:szCs w:val="24"/>
+              </w:rPr>
+            </w:pPr>
+            <w:r>
+              <w:rPr>
+                <w:rFonts w:ascii="Times New Roman" w:hAnsi="Times New Roman" w:cs="Times New Roman"/>
+                <w:sz w:val="24"/>
+                <w:szCs w:val="24"/>
+              </w:rPr>
+              <w:t>UC</w:t>
+            </w:r>
+            <w:r>
+              <w:rPr>
+                <w:rFonts w:ascii="Times New Roman" w:hAnsi="Times New Roman" w:cs="Times New Roman"/>
+                <w:sz w:val="24"/>
+                <w:szCs w:val="24"/>
+              </w:rPr>
+              <w:t>0</w:t>
+            </w:r>
+            <w:r>
+              <w:rPr>
+                <w:rFonts w:ascii="Times New Roman" w:hAnsi="Times New Roman" w:cs="Times New Roman"/>
+                <w:sz w:val="24"/>
+                <w:szCs w:val="24"/>
+              </w:rPr>
+              <w:t>5</w:t>
+            </w:r>
+          </w:p>
+        </w:tc>
+      </w:tr>
+      <w:tr>
+        <w:tc>
+          <w:tcPr>
+            <w:tcW w:w="985" w:type="dxa"/>
+          </w:tcPr>
+          <w:p>
+            <w:pPr>
+              <w:spacing w:line="360" w:lineRule="auto"/>
+              <w:jc w:val="both"/>
+              <w:rPr>
+                <w:rFonts w:ascii="Times New Roman" w:hAnsi="Times New Roman" w:cs="Times New Roman"/>
+                <w:sz w:val="24"/>
+                <w:szCs w:val="24"/>
+              </w:rPr>
+            </w:pPr>
+            <w:r>
+              <w:rPr>
+                <w:rFonts w:ascii="Times New Roman" w:hAnsi="Times New Roman" w:cs="Times New Roman"/>
+                <w:sz w:val="24"/>
+                <w:szCs w:val="24"/>
+              </w:rPr>
+              <w:t>FR8</w:t>
+            </w:r>
+          </w:p>
+        </w:tc>
+        <w:tc>
+          <w:tcPr>
+            <w:tcW w:w="5940" w:type="dxa"/>
+          </w:tcPr>
+          <w:p>
+            <w:pPr>
+              <w:spacing w:line="360" w:lineRule="auto"/>
+              <w:jc w:val="both"/>
+              <w:rPr>
+                <w:rFonts w:ascii="Times New Roman" w:hAnsi="Times New Roman" w:cs="Times New Roman"/>
+                <w:sz w:val="24"/>
+                <w:szCs w:val="24"/>
+              </w:rPr>
+            </w:pPr>
+            <w:r>
+              <w:rPr>
+                <w:rFonts w:ascii="Times New Roman" w:hAnsi="Times New Roman" w:cs="Times New Roman"/>
+                <w:sz w:val="24"/>
+                <w:szCs w:val="24"/>
+              </w:rPr>
+              <w:t>The system must be able to pull the new data from the database to recreate the new dataset for retraining.</w:t>
+            </w:r>
+          </w:p>
+        </w:tc>
+        <w:tc>
+          <w:tcPr>
+            <w:tcW w:w="1080" w:type="dxa"/>
+          </w:tcPr>
+          <w:p>
+            <w:pPr>
+              <w:spacing w:line="360" w:lineRule="auto"/>
+              <w:jc w:val="center"/>
+              <w:rPr>
+                <w:rFonts w:ascii="Times New Roman" w:hAnsi="Times New Roman" w:cs="Times New Roman"/>
+                <w:sz w:val="24"/>
+                <w:szCs w:val="24"/>
+              </w:rPr>
+            </w:pPr>
+            <w:r>
+              <w:rPr>
+                <w:rFonts w:ascii="Times New Roman" w:hAnsi="Times New Roman" w:cs="Times New Roman"/>
+                <w:sz w:val="24"/>
+                <w:szCs w:val="24"/>
+              </w:rPr>
+              <w:t>M</w:t>
+            </w:r>
+          </w:p>
+        </w:tc>
+        <w:tc>
+          <w:tcPr>
+            <w:tcW w:w="1345" w:type="dxa"/>
+          </w:tcPr>
+          <w:p>
+            <w:pPr>
+              <w:spacing w:line="360" w:lineRule="auto"/>
+              <w:jc w:val="center"/>
+              <w:rPr>
+                <w:rFonts w:ascii="Times New Roman" w:hAnsi="Times New Roman" w:cs="Times New Roman"/>
+                <w:sz w:val="24"/>
+                <w:szCs w:val="24"/>
+              </w:rPr>
+            </w:pPr>
+            <w:r>
+              <w:rPr>
+                <w:rFonts w:ascii="Times New Roman" w:hAnsi="Times New Roman" w:cs="Times New Roman"/>
+                <w:sz w:val="24"/>
+                <w:szCs w:val="24"/>
+              </w:rPr>
+              <w:t>UC</w:t>
+            </w:r>
+            <w:r>
+              <w:rPr>
+                <w:rFonts w:ascii="Times New Roman" w:hAnsi="Times New Roman" w:cs="Times New Roman"/>
+                <w:sz w:val="24"/>
+                <w:szCs w:val="24"/>
+              </w:rPr>
+              <w:t>0</w:t>
+            </w:r>
+            <w:r>
+              <w:rPr>
+                <w:rFonts w:ascii="Times New Roman" w:hAnsi="Times New Roman" w:cs="Times New Roman"/>
+                <w:sz w:val="24"/>
+                <w:szCs w:val="24"/>
+              </w:rPr>
+              <w:t>6</w:t>
+            </w:r>
+          </w:p>
+        </w:tc>
+      </w:tr>
+      <w:tr>
+        <w:tc>
+          <w:tcPr>
+            <w:tcW w:w="985" w:type="dxa"/>
+          </w:tcPr>
+          <w:p>
+            <w:pPr>
+              <w:spacing w:line="360" w:lineRule="auto"/>
+              <w:jc w:val="both"/>
+              <w:rPr>
+                <w:rFonts w:ascii="Times New Roman" w:hAnsi="Times New Roman" w:cs="Times New Roman"/>
+                <w:sz w:val="24"/>
+                <w:szCs w:val="24"/>
+              </w:rPr>
+            </w:pPr>
+            <w:r>
+              <w:rPr>
+                <w:rFonts w:ascii="Times New Roman" w:hAnsi="Times New Roman" w:cs="Times New Roman"/>
+                <w:sz w:val="24"/>
+                <w:szCs w:val="24"/>
+              </w:rPr>
+              <w:t>FR9</w:t>
+            </w:r>
+          </w:p>
+        </w:tc>
+        <w:tc>
+          <w:tcPr>
+            <w:tcW w:w="5940" w:type="dxa"/>
+          </w:tcPr>
+          <w:p>
+            <w:pPr>
+              <w:spacing w:line="360" w:lineRule="auto"/>
+              <w:jc w:val="both"/>
+              <w:rPr>
+                <w:rFonts w:ascii="Times New Roman" w:hAnsi="Times New Roman" w:cs="Times New Roman"/>
+                <w:sz w:val="24"/>
+                <w:szCs w:val="24"/>
+              </w:rPr>
+            </w:pPr>
+            <w:r>
+              <w:rPr>
+                <w:rFonts w:ascii="Times New Roman" w:hAnsi="Times New Roman" w:cs="Times New Roman"/>
+                <w:sz w:val="24"/>
+                <w:szCs w:val="24"/>
+              </w:rPr>
+              <w:t>The system should be able to combine all the data from a common group of domains when creating the dataset only given that the consent is approved to use their data</w:t>
+            </w:r>
+          </w:p>
+        </w:tc>
+        <w:tc>
+          <w:tcPr>
+            <w:tcW w:w="1080" w:type="dxa"/>
+          </w:tcPr>
+          <w:p>
+            <w:pPr>
+              <w:spacing w:line="360" w:lineRule="auto"/>
+              <w:jc w:val="center"/>
+              <w:rPr>
+                <w:rFonts w:ascii="Times New Roman" w:hAnsi="Times New Roman" w:cs="Times New Roman"/>
+                <w:sz w:val="24"/>
+                <w:szCs w:val="24"/>
+              </w:rPr>
+            </w:pPr>
+            <w:r>
+              <w:rPr>
+                <w:rFonts w:ascii="Times New Roman" w:hAnsi="Times New Roman" w:cs="Times New Roman"/>
+                <w:sz w:val="24"/>
+                <w:szCs w:val="24"/>
+              </w:rPr>
+              <w:t>C</w:t>
+            </w:r>
+          </w:p>
+        </w:tc>
+        <w:tc>
+          <w:tcPr>
+            <w:tcW w:w="1345" w:type="dxa"/>
+          </w:tcPr>
+          <w:p>
+            <w:pPr>
+              <w:spacing w:line="360" w:lineRule="auto"/>
+              <w:jc w:val="center"/>
+              <w:rPr>
+                <w:rFonts w:ascii="Times New Roman" w:hAnsi="Times New Roman" w:cs="Times New Roman"/>
+                <w:sz w:val="24"/>
+                <w:szCs w:val="24"/>
+              </w:rPr>
+            </w:pPr>
+            <w:r>
+              <w:rPr>
+                <w:rFonts w:ascii="Times New Roman" w:hAnsi="Times New Roman" w:cs="Times New Roman"/>
+                <w:sz w:val="24"/>
+                <w:szCs w:val="24"/>
+              </w:rPr>
+              <w:t>UC06</w:t>
+            </w:r>
+          </w:p>
+        </w:tc>
+      </w:tr>
+      <w:tr>
+        <w:tc>
+          <w:tcPr>
+            <w:tcW w:w="985" w:type="dxa"/>
+          </w:tcPr>
+          <w:p>
+            <w:pPr>
+              <w:spacing w:line="360" w:lineRule="auto"/>
+              <w:jc w:val="both"/>
+              <w:rPr>
+                <w:rFonts w:ascii="Times New Roman" w:hAnsi="Times New Roman" w:cs="Times New Roman"/>
+                <w:sz w:val="24"/>
+                <w:szCs w:val="24"/>
+              </w:rPr>
+            </w:pPr>
+            <w:r>
+              <w:rPr>
+                <w:rFonts w:ascii="Times New Roman" w:hAnsi="Times New Roman" w:cs="Times New Roman"/>
+                <w:sz w:val="24"/>
+                <w:szCs w:val="24"/>
+              </w:rPr>
+              <w:t>FR10</w:t>
+            </w:r>
+          </w:p>
+        </w:tc>
+        <w:tc>
+          <w:tcPr>
+            <w:tcW w:w="5940" w:type="dxa"/>
+          </w:tcPr>
+          <w:p>
+            <w:pPr>
+              <w:spacing w:line="360" w:lineRule="auto"/>
+              <w:jc w:val="both"/>
+              <w:rPr>
+                <w:rFonts w:ascii="Times New Roman" w:hAnsi="Times New Roman" w:cs="Times New Roman"/>
+                <w:sz w:val="24"/>
+                <w:szCs w:val="24"/>
+              </w:rPr>
+            </w:pPr>
+            <w:r>
+              <w:rPr>
+                <w:rFonts w:ascii="Times New Roman" w:hAnsi="Times New Roman" w:cs="Times New Roman"/>
+                <w:sz w:val="24"/>
+                <w:szCs w:val="24"/>
+              </w:rPr>
+              <w:t xml:space="preserve">The system </w:t>
+            </w:r>
+            <w:r>
+              <w:rPr>
+                <w:rFonts w:ascii="Times New Roman" w:hAnsi="Times New Roman" w:cs="Times New Roman"/>
+                <w:sz w:val="24"/>
+                <w:szCs w:val="24"/>
+              </w:rPr>
+              <w:t xml:space="preserve">must </w:t>
+            </w:r>
+            <w:r>
+              <w:rPr>
+                <w:rFonts w:ascii="Times New Roman" w:hAnsi="Times New Roman" w:cs="Times New Roman"/>
+                <w:sz w:val="24"/>
+                <w:szCs w:val="24"/>
+              </w:rPr>
+              <w:t>be able to process the review text and display the summary output on the GUI</w:t>
+            </w:r>
+          </w:p>
+        </w:tc>
+        <w:tc>
+          <w:tcPr>
+            <w:tcW w:w="1080" w:type="dxa"/>
+          </w:tcPr>
+          <w:p>
+            <w:pPr>
+              <w:spacing w:line="360" w:lineRule="auto"/>
+              <w:jc w:val="center"/>
+              <w:rPr>
+                <w:rFonts w:ascii="Times New Roman" w:hAnsi="Times New Roman" w:cs="Times New Roman"/>
+                <w:sz w:val="24"/>
+                <w:szCs w:val="24"/>
+              </w:rPr>
+            </w:pPr>
+            <w:r>
+              <w:rPr>
+                <w:rFonts w:ascii="Times New Roman" w:hAnsi="Times New Roman" w:cs="Times New Roman"/>
+                <w:sz w:val="24"/>
+                <w:szCs w:val="24"/>
+              </w:rPr>
+              <w:t>M</w:t>
+            </w:r>
+          </w:p>
+        </w:tc>
+        <w:tc>
+          <w:tcPr>
+            <w:tcW w:w="1345" w:type="dxa"/>
+          </w:tcPr>
+          <w:p>
+            <w:pPr>
+              <w:spacing w:line="360" w:lineRule="auto"/>
+              <w:jc w:val="center"/>
+              <w:rPr>
+                <w:rFonts w:ascii="Times New Roman" w:hAnsi="Times New Roman" w:cs="Times New Roman"/>
+                <w:sz w:val="24"/>
+                <w:szCs w:val="24"/>
+              </w:rPr>
+            </w:pPr>
+            <w:r>
+              <w:rPr>
+                <w:rFonts w:ascii="Times New Roman" w:hAnsi="Times New Roman" w:cs="Times New Roman"/>
+                <w:sz w:val="24"/>
+                <w:szCs w:val="24"/>
+              </w:rPr>
+              <w:t>UC07</w:t>
+            </w:r>
+          </w:p>
+        </w:tc>
+      </w:tr>
+      <w:tr>
+        <w:tc>
+          <w:tcPr>
+            <w:tcW w:w="985" w:type="dxa"/>
+          </w:tcPr>
+          <w:p>
+            <w:pPr>
+              <w:spacing w:line="360" w:lineRule="auto"/>
+              <w:jc w:val="both"/>
+              <w:rPr>
+                <w:rFonts w:ascii="Times New Roman" w:hAnsi="Times New Roman" w:cs="Times New Roman"/>
+                <w:sz w:val="24"/>
+                <w:szCs w:val="24"/>
+              </w:rPr>
+            </w:pPr>
+            <w:r>
+              <w:rPr>
+                <w:rFonts w:ascii="Times New Roman" w:hAnsi="Times New Roman" w:cs="Times New Roman"/>
+                <w:sz w:val="24"/>
+                <w:szCs w:val="24"/>
+              </w:rPr>
+              <w:t>FR11</w:t>
+            </w:r>
+          </w:p>
+        </w:tc>
+        <w:tc>
+          <w:tcPr>
+            <w:tcW w:w="5940" w:type="dxa"/>
+          </w:tcPr>
+          <w:p>
+            <w:pPr>
+              <w:spacing w:line="360" w:lineRule="auto"/>
+              <w:jc w:val="both"/>
+              <w:rPr>
+                <w:rFonts w:ascii="Times New Roman" w:hAnsi="Times New Roman" w:cs="Times New Roman"/>
+                <w:sz w:val="24"/>
+                <w:szCs w:val="24"/>
+              </w:rPr>
+            </w:pPr>
+            <w:r>
+              <w:rPr>
+                <w:rFonts w:ascii="Times New Roman" w:hAnsi="Times New Roman" w:cs="Times New Roman"/>
+                <w:sz w:val="24"/>
+                <w:szCs w:val="24"/>
+              </w:rPr>
+              <w:t xml:space="preserve">The system </w:t>
+            </w:r>
+            <w:r>
+              <w:rPr>
+                <w:rFonts w:ascii="Times New Roman" w:hAnsi="Times New Roman" w:cs="Times New Roman"/>
+                <w:sz w:val="24"/>
+                <w:szCs w:val="24"/>
+              </w:rPr>
+              <w:t xml:space="preserve">must </w:t>
+            </w:r>
+            <w:r>
+              <w:rPr>
+                <w:rFonts w:ascii="Times New Roman" w:hAnsi="Times New Roman" w:cs="Times New Roman"/>
+                <w:sz w:val="24"/>
+                <w:szCs w:val="24"/>
+              </w:rPr>
+              <w:t>be able to use the latest trained model to generate the summary for the review text</w:t>
+            </w:r>
+          </w:p>
+        </w:tc>
+        <w:tc>
+          <w:tcPr>
+            <w:tcW w:w="1080" w:type="dxa"/>
+          </w:tcPr>
+          <w:p>
+            <w:pPr>
+              <w:spacing w:line="360" w:lineRule="auto"/>
+              <w:jc w:val="center"/>
+              <w:rPr>
+                <w:rFonts w:ascii="Times New Roman" w:hAnsi="Times New Roman" w:cs="Times New Roman"/>
+                <w:sz w:val="24"/>
+                <w:szCs w:val="24"/>
+              </w:rPr>
+            </w:pPr>
+            <w:r>
+              <w:rPr>
+                <w:rFonts w:ascii="Times New Roman" w:hAnsi="Times New Roman" w:cs="Times New Roman"/>
+                <w:sz w:val="24"/>
+                <w:szCs w:val="24"/>
+              </w:rPr>
+              <w:t>M</w:t>
+            </w:r>
+          </w:p>
+        </w:tc>
+        <w:tc>
+          <w:tcPr>
+            <w:tcW w:w="1345" w:type="dxa"/>
+          </w:tcPr>
+          <w:p>
+            <w:pPr>
+              <w:spacing w:line="360" w:lineRule="auto"/>
+              <w:jc w:val="center"/>
+              <w:rPr>
+                <w:rFonts w:ascii="Times New Roman" w:hAnsi="Times New Roman" w:cs="Times New Roman"/>
+                <w:sz w:val="24"/>
+                <w:szCs w:val="24"/>
+              </w:rPr>
+            </w:pPr>
+            <w:r>
+              <w:rPr>
+                <w:rFonts w:ascii="Times New Roman" w:hAnsi="Times New Roman" w:cs="Times New Roman"/>
+                <w:sz w:val="24"/>
+                <w:szCs w:val="24"/>
+              </w:rPr>
+              <w:t>UC08</w:t>
+            </w:r>
+          </w:p>
+        </w:tc>
+      </w:tr>
+      <w:tr>
+        <w:tc>
+          <w:tcPr>
+            <w:tcW w:w="985" w:type="dxa"/>
+          </w:tcPr>
+          <w:p>
+            <w:pPr>
+              <w:spacing w:line="360" w:lineRule="auto"/>
+              <w:jc w:val="both"/>
+              <w:rPr>
+                <w:rFonts w:ascii="Times New Roman" w:hAnsi="Times New Roman" w:cs="Times New Roman"/>
+                <w:sz w:val="24"/>
+                <w:szCs w:val="24"/>
+              </w:rPr>
+            </w:pPr>
+            <w:r>
+              <w:rPr>
+                <w:rFonts w:ascii="Times New Roman" w:hAnsi="Times New Roman" w:cs="Times New Roman"/>
+                <w:sz w:val="24"/>
+                <w:szCs w:val="24"/>
+              </w:rPr>
+              <w:t>FR12</w:t>
+            </w:r>
+          </w:p>
+        </w:tc>
+        <w:tc>
+          <w:tcPr>
+            <w:tcW w:w="5940" w:type="dxa"/>
+          </w:tcPr>
+          <w:p>
+            <w:pPr>
+              <w:spacing w:line="360" w:lineRule="auto"/>
+              <w:jc w:val="both"/>
+              <w:rPr>
+                <w:rFonts w:ascii="Times New Roman" w:hAnsi="Times New Roman" w:cs="Times New Roman"/>
+                <w:sz w:val="24"/>
+                <w:szCs w:val="24"/>
+              </w:rPr>
+            </w:pPr>
+            <w:r>
+              <w:rPr>
+                <w:rFonts w:ascii="Times New Roman" w:hAnsi="Times New Roman" w:cs="Times New Roman"/>
+                <w:sz w:val="24"/>
+                <w:szCs w:val="24"/>
+              </w:rPr>
+              <w:t>The system could also find the sentiment of the generated summary if its positive or negative and return the result.</w:t>
+            </w:r>
+          </w:p>
+        </w:tc>
+        <w:tc>
+          <w:tcPr>
+            <w:tcW w:w="1080" w:type="dxa"/>
+          </w:tcPr>
+          <w:p>
+            <w:pPr>
+              <w:spacing w:line="360" w:lineRule="auto"/>
+              <w:jc w:val="center"/>
+              <w:rPr>
+                <w:rFonts w:ascii="Times New Roman" w:hAnsi="Times New Roman" w:cs="Times New Roman"/>
+                <w:sz w:val="24"/>
+                <w:szCs w:val="24"/>
+              </w:rPr>
+            </w:pPr>
+            <w:r>
+              <w:rPr>
+                <w:rFonts w:ascii="Times New Roman" w:hAnsi="Times New Roman" w:cs="Times New Roman"/>
+                <w:sz w:val="24"/>
+                <w:szCs w:val="24"/>
+              </w:rPr>
+              <w:t>C</w:t>
+            </w:r>
+          </w:p>
+        </w:tc>
+        <w:tc>
+          <w:tcPr>
+            <w:tcW w:w="1345" w:type="dxa"/>
+          </w:tcPr>
+          <w:p>
+            <w:pPr>
+              <w:spacing w:line="360" w:lineRule="auto"/>
+              <w:jc w:val="center"/>
+              <w:rPr>
+                <w:rFonts w:ascii="Times New Roman" w:hAnsi="Times New Roman" w:cs="Times New Roman"/>
+                <w:sz w:val="24"/>
+                <w:szCs w:val="24"/>
+              </w:rPr>
+            </w:pPr>
+            <w:r>
+              <w:rPr>
+                <w:rFonts w:ascii="Times New Roman" w:hAnsi="Times New Roman" w:cs="Times New Roman"/>
+                <w:sz w:val="24"/>
+                <w:szCs w:val="24"/>
+              </w:rPr>
+              <w:t>UC08</w:t>
+            </w:r>
+          </w:p>
+        </w:tc>
+      </w:tr>
+      <w:tr>
+        <w:tc>
+          <w:tcPr>
+            <w:tcW w:w="985" w:type="dxa"/>
+          </w:tcPr>
+          <w:p>
+            <w:pPr>
+              <w:spacing w:line="360" w:lineRule="auto"/>
+              <w:jc w:val="both"/>
+              <w:rPr>
+                <w:rFonts w:ascii="Times New Roman" w:hAnsi="Times New Roman" w:cs="Times New Roman"/>
+                <w:sz w:val="24"/>
+                <w:szCs w:val="24"/>
+              </w:rPr>
+            </w:pPr>
+            <w:r>
+              <w:rPr>
+                <w:rFonts w:ascii="Times New Roman" w:hAnsi="Times New Roman" w:cs="Times New Roman"/>
+                <w:sz w:val="24"/>
+                <w:szCs w:val="24"/>
+              </w:rPr>
+              <w:t>FR13</w:t>
+            </w:r>
+          </w:p>
+        </w:tc>
+        <w:tc>
+          <w:tcPr>
+            <w:tcW w:w="5940" w:type="dxa"/>
+          </w:tcPr>
+          <w:p>
+            <w:pPr>
+              <w:spacing w:line="360" w:lineRule="auto"/>
+              <w:jc w:val="both"/>
+              <w:rPr>
+                <w:rFonts w:ascii="Times New Roman" w:hAnsi="Times New Roman" w:cs="Times New Roman"/>
+                <w:sz w:val="24"/>
+                <w:szCs w:val="24"/>
+              </w:rPr>
+            </w:pPr>
+            <w:r>
+              <w:rPr>
+                <w:rFonts w:ascii="Times New Roman" w:hAnsi="Times New Roman" w:cs="Times New Roman"/>
+                <w:sz w:val="24"/>
+                <w:szCs w:val="24"/>
+              </w:rPr>
+              <w:t>The system could make use of a hybrid model for the text summarization.</w:t>
+            </w:r>
+          </w:p>
+        </w:tc>
+        <w:tc>
+          <w:tcPr>
+            <w:tcW w:w="1080" w:type="dxa"/>
+          </w:tcPr>
+          <w:p>
+            <w:pPr>
+              <w:spacing w:line="360" w:lineRule="auto"/>
+              <w:jc w:val="center"/>
+              <w:rPr>
+                <w:rFonts w:ascii="Times New Roman" w:hAnsi="Times New Roman" w:cs="Times New Roman"/>
+                <w:sz w:val="24"/>
+                <w:szCs w:val="24"/>
+              </w:rPr>
+            </w:pPr>
+            <w:r>
+              <w:rPr>
+                <w:rFonts w:ascii="Times New Roman" w:hAnsi="Times New Roman" w:cs="Times New Roman"/>
+                <w:sz w:val="24"/>
+                <w:szCs w:val="24"/>
+              </w:rPr>
+              <w:t>C</w:t>
+            </w:r>
+          </w:p>
+        </w:tc>
+        <w:tc>
+          <w:tcPr>
+            <w:tcW w:w="1345" w:type="dxa"/>
+          </w:tcPr>
+          <w:p>
+            <w:pPr>
+              <w:spacing w:line="360" w:lineRule="auto"/>
+              <w:jc w:val="center"/>
+              <w:rPr>
+                <w:rFonts w:ascii="Times New Roman" w:hAnsi="Times New Roman" w:cs="Times New Roman"/>
+                <w:sz w:val="24"/>
+                <w:szCs w:val="24"/>
+              </w:rPr>
+            </w:pPr>
+            <w:r>
+              <w:rPr>
+                <w:rFonts w:ascii="Times New Roman" w:hAnsi="Times New Roman" w:cs="Times New Roman"/>
+                <w:sz w:val="24"/>
+                <w:szCs w:val="24"/>
+              </w:rPr>
+              <w:t>UC08</w:t>
+            </w:r>
+          </w:p>
+        </w:tc>
+      </w:tr>
+      <w:tr>
+        <w:tc>
+          <w:tcPr>
+            <w:tcW w:w="985" w:type="dxa"/>
+          </w:tcPr>
+          <w:p>
+            <w:pPr>
+              <w:spacing w:line="360" w:lineRule="auto"/>
+              <w:jc w:val="both"/>
+              <w:rPr>
+                <w:rFonts w:ascii="Times New Roman" w:hAnsi="Times New Roman" w:cs="Times New Roman"/>
+                <w:sz w:val="24"/>
+                <w:szCs w:val="24"/>
+              </w:rPr>
+            </w:pPr>
+            <w:r>
+              <w:rPr>
+                <w:rFonts w:ascii="Times New Roman" w:hAnsi="Times New Roman" w:cs="Times New Roman"/>
+                <w:sz w:val="24"/>
+                <w:szCs w:val="24"/>
+              </w:rPr>
+              <w:t>FR14</w:t>
+            </w:r>
+          </w:p>
+        </w:tc>
+        <w:tc>
+          <w:tcPr>
+            <w:tcW w:w="5940" w:type="dxa"/>
+          </w:tcPr>
+          <w:p>
+            <w:pPr>
+              <w:spacing w:line="360" w:lineRule="auto"/>
+              <w:jc w:val="both"/>
+              <w:rPr>
+                <w:rFonts w:ascii="Times New Roman" w:hAnsi="Times New Roman" w:cs="Times New Roman"/>
+                <w:sz w:val="24"/>
+                <w:szCs w:val="24"/>
+              </w:rPr>
+            </w:pPr>
+            <w:r>
+              <w:rPr>
+                <w:rFonts w:ascii="Times New Roman" w:hAnsi="Times New Roman" w:cs="Times New Roman"/>
+                <w:sz w:val="24"/>
+                <w:szCs w:val="24"/>
+              </w:rPr>
+              <w:t>The system must store the entered user review and generated summary to be stored in the database for retraining purposes.</w:t>
+            </w:r>
+          </w:p>
+        </w:tc>
+        <w:tc>
+          <w:tcPr>
+            <w:tcW w:w="1080" w:type="dxa"/>
+          </w:tcPr>
+          <w:p>
+            <w:pPr>
+              <w:spacing w:line="360" w:lineRule="auto"/>
+              <w:jc w:val="center"/>
+              <w:rPr>
+                <w:rFonts w:ascii="Times New Roman" w:hAnsi="Times New Roman" w:cs="Times New Roman"/>
+                <w:sz w:val="24"/>
+                <w:szCs w:val="24"/>
+              </w:rPr>
+            </w:pPr>
+            <w:r>
+              <w:rPr>
+                <w:rFonts w:ascii="Times New Roman" w:hAnsi="Times New Roman" w:cs="Times New Roman"/>
+                <w:sz w:val="24"/>
+                <w:szCs w:val="24"/>
+              </w:rPr>
+              <w:t>M</w:t>
+            </w:r>
+          </w:p>
+        </w:tc>
+        <w:tc>
+          <w:tcPr>
+            <w:tcW w:w="1345" w:type="dxa"/>
+          </w:tcPr>
+          <w:p>
+            <w:pPr>
+              <w:spacing w:line="360" w:lineRule="auto"/>
+              <w:jc w:val="center"/>
+              <w:rPr>
+                <w:rFonts w:ascii="Times New Roman" w:hAnsi="Times New Roman" w:cs="Times New Roman"/>
+                <w:sz w:val="24"/>
+                <w:szCs w:val="24"/>
+              </w:rPr>
+            </w:pPr>
+            <w:r>
+              <w:rPr>
+                <w:rFonts w:ascii="Times New Roman" w:hAnsi="Times New Roman" w:cs="Times New Roman"/>
+                <w:sz w:val="24"/>
+                <w:szCs w:val="24"/>
+              </w:rPr>
+              <w:t>UC09</w:t>
+            </w:r>
+          </w:p>
+        </w:tc>
+      </w:tr>
+      <w:tr>
+        <w:tc>
+          <w:tcPr>
+            <w:tcW w:w="985" w:type="dxa"/>
+          </w:tcPr>
+          <w:p>
+            <w:pPr>
+              <w:spacing w:line="360" w:lineRule="auto"/>
+              <w:jc w:val="both"/>
+              <w:rPr>
+                <w:rFonts w:ascii="Times New Roman" w:hAnsi="Times New Roman" w:cs="Times New Roman"/>
+                <w:sz w:val="24"/>
+                <w:szCs w:val="24"/>
+              </w:rPr>
+            </w:pPr>
+            <w:r>
+              <w:rPr>
+                <w:rFonts w:ascii="Times New Roman" w:hAnsi="Times New Roman" w:cs="Times New Roman"/>
+                <w:sz w:val="24"/>
+                <w:szCs w:val="24"/>
+              </w:rPr>
+              <w:lastRenderedPageBreak/>
+              <w:t>FR15</w:t>
+            </w:r>
+          </w:p>
+        </w:tc>
+        <w:tc>
+          <w:tcPr>
+            <w:tcW w:w="5940" w:type="dxa"/>
+          </w:tcPr>
+          <w:p>
+            <w:pPr>
+              <w:spacing w:line="360" w:lineRule="auto"/>
+              <w:jc w:val="both"/>
+              <w:rPr>
+                <w:rFonts w:ascii="Times New Roman" w:hAnsi="Times New Roman" w:cs="Times New Roman"/>
+                <w:sz w:val="24"/>
+                <w:szCs w:val="24"/>
+              </w:rPr>
+            </w:pPr>
+            <w:r>
+              <w:rPr>
+                <w:rFonts w:ascii="Times New Roman" w:hAnsi="Times New Roman" w:cs="Times New Roman"/>
+                <w:sz w:val="24"/>
+                <w:szCs w:val="24"/>
+              </w:rPr>
+              <w:t>The system should encrypt the data when saving into the database</w:t>
+            </w:r>
+            <w:r>
+              <w:rPr>
+                <w:rFonts w:ascii="Times New Roman" w:hAnsi="Times New Roman" w:cs="Times New Roman"/>
+                <w:sz w:val="24"/>
+                <w:szCs w:val="24"/>
+              </w:rPr>
+              <w:t xml:space="preserve"> (both the review and summary)</w:t>
+            </w:r>
+          </w:p>
+        </w:tc>
+        <w:tc>
+          <w:tcPr>
+            <w:tcW w:w="1080" w:type="dxa"/>
+          </w:tcPr>
+          <w:p>
+            <w:pPr>
+              <w:spacing w:line="360" w:lineRule="auto"/>
+              <w:jc w:val="center"/>
+              <w:rPr>
+                <w:rFonts w:ascii="Times New Roman" w:hAnsi="Times New Roman" w:cs="Times New Roman"/>
+                <w:sz w:val="24"/>
+                <w:szCs w:val="24"/>
+              </w:rPr>
+            </w:pPr>
+            <w:r>
+              <w:rPr>
+                <w:rFonts w:ascii="Times New Roman" w:hAnsi="Times New Roman" w:cs="Times New Roman"/>
+                <w:sz w:val="24"/>
+                <w:szCs w:val="24"/>
+              </w:rPr>
+              <w:t>S</w:t>
+            </w:r>
+          </w:p>
+        </w:tc>
+        <w:tc>
+          <w:tcPr>
+            <w:tcW w:w="1345" w:type="dxa"/>
+          </w:tcPr>
+          <w:p>
+            <w:pPr>
+              <w:spacing w:line="360" w:lineRule="auto"/>
+              <w:jc w:val="center"/>
+              <w:rPr>
+                <w:rFonts w:ascii="Times New Roman" w:hAnsi="Times New Roman" w:cs="Times New Roman"/>
+                <w:sz w:val="24"/>
+                <w:szCs w:val="24"/>
+              </w:rPr>
+            </w:pPr>
+            <w:r>
+              <w:rPr>
+                <w:rFonts w:ascii="Times New Roman" w:hAnsi="Times New Roman" w:cs="Times New Roman"/>
+                <w:sz w:val="24"/>
+                <w:szCs w:val="24"/>
+              </w:rPr>
+              <w:t>UC09</w:t>
+            </w:r>
+          </w:p>
+        </w:tc>
+      </w:tr>
+      <w:tr>
+        <w:tc>
+          <w:tcPr>
+            <w:tcW w:w="985" w:type="dxa"/>
+          </w:tcPr>
+          <w:p>
+            <w:pPr>
+              <w:spacing w:line="360" w:lineRule="auto"/>
+              <w:jc w:val="both"/>
+              <w:rPr>
+                <w:rFonts w:ascii="Times New Roman" w:hAnsi="Times New Roman" w:cs="Times New Roman"/>
+                <w:sz w:val="24"/>
+                <w:szCs w:val="24"/>
+              </w:rPr>
+            </w:pPr>
+            <w:r>
+              <w:rPr>
+                <w:rFonts w:ascii="Times New Roman" w:hAnsi="Times New Roman" w:cs="Times New Roman"/>
+                <w:sz w:val="24"/>
+                <w:szCs w:val="24"/>
+              </w:rPr>
+              <w:t>FR14</w:t>
+            </w:r>
+          </w:p>
+        </w:tc>
+        <w:tc>
+          <w:tcPr>
+            <w:tcW w:w="5940" w:type="dxa"/>
+          </w:tcPr>
+          <w:p>
+            <w:pPr>
+              <w:spacing w:line="360" w:lineRule="auto"/>
+              <w:jc w:val="both"/>
+              <w:rPr>
+                <w:rFonts w:ascii="Times New Roman" w:hAnsi="Times New Roman" w:cs="Times New Roman"/>
+                <w:sz w:val="24"/>
+                <w:szCs w:val="24"/>
+              </w:rPr>
+            </w:pPr>
+            <w:r>
+              <w:rPr>
+                <w:rFonts w:ascii="Times New Roman" w:hAnsi="Times New Roman" w:cs="Times New Roman"/>
+                <w:sz w:val="24"/>
+                <w:szCs w:val="24"/>
+              </w:rPr>
+              <w:t>The system could allow the domain users to delete the reviews from the database.</w:t>
+            </w:r>
+          </w:p>
+        </w:tc>
+        <w:tc>
+          <w:tcPr>
+            <w:tcW w:w="1080" w:type="dxa"/>
+          </w:tcPr>
+          <w:p>
+            <w:pPr>
+              <w:spacing w:line="360" w:lineRule="auto"/>
+              <w:jc w:val="center"/>
+              <w:rPr>
+                <w:rFonts w:ascii="Times New Roman" w:hAnsi="Times New Roman" w:cs="Times New Roman"/>
+                <w:sz w:val="24"/>
+                <w:szCs w:val="24"/>
+              </w:rPr>
+            </w:pPr>
+            <w:r>
+              <w:rPr>
+                <w:rFonts w:ascii="Times New Roman" w:hAnsi="Times New Roman" w:cs="Times New Roman"/>
+                <w:sz w:val="24"/>
+                <w:szCs w:val="24"/>
+              </w:rPr>
+              <w:t>C</w:t>
+            </w:r>
+          </w:p>
+        </w:tc>
+        <w:tc>
+          <w:tcPr>
+            <w:tcW w:w="1345" w:type="dxa"/>
+          </w:tcPr>
+          <w:p>
+            <w:pPr>
+              <w:spacing w:line="360" w:lineRule="auto"/>
+              <w:jc w:val="center"/>
+              <w:rPr>
+                <w:rFonts w:ascii="Times New Roman" w:hAnsi="Times New Roman" w:cs="Times New Roman"/>
+                <w:sz w:val="24"/>
+                <w:szCs w:val="24"/>
+              </w:rPr>
+            </w:pPr>
+            <w:r>
+              <w:rPr>
+                <w:rFonts w:ascii="Times New Roman" w:hAnsi="Times New Roman" w:cs="Times New Roman"/>
+                <w:sz w:val="24"/>
+                <w:szCs w:val="24"/>
+              </w:rPr>
+              <w:t>UC10</w:t>
+            </w:r>
           </w:p>
         </w:tc>
       </w:tr>
@@ -19157,11 +20651,11 @@
       <w:pPr>
         <w:pStyle w:val="Heading2"/>
       </w:pPr>
-      <w:bookmarkStart w:id="23" w:name="_Toc120354240"/>
+      <w:bookmarkStart w:id="24" w:name="_Toc120467167"/>
       <w:r>
         <w:t>10.2 Non-functional Requirements</w:t>
       </w:r>
-      <w:bookmarkEnd w:id="23"/>
+      <w:bookmarkEnd w:id="24"/>
     </w:p>
     <w:p/>
     <w:p>
@@ -19205,15 +20699,15 @@
         <w:tblLook w:val="04A0" w:firstRow="1" w:lastRow="0" w:firstColumn="1" w:lastColumn="0" w:noHBand="0" w:noVBand="1"/>
       </w:tblPr>
       <w:tblGrid>
-        <w:gridCol w:w="1075"/>
-        <w:gridCol w:w="5850"/>
-        <w:gridCol w:w="1080"/>
-        <w:gridCol w:w="1345"/>
+        <w:gridCol w:w="1040"/>
+        <w:gridCol w:w="5293"/>
+        <w:gridCol w:w="1696"/>
+        <w:gridCol w:w="1321"/>
       </w:tblGrid>
       <w:tr>
         <w:tc>
           <w:tcPr>
-            <w:tcW w:w="1075" w:type="dxa"/>
+            <w:tcW w:w="1040" w:type="dxa"/>
             <w:shd w:val="clear" w:color="auto" w:fill="F2F2F2" w:themeFill="background1" w:themeFillShade="F2"/>
           </w:tcPr>
           <w:p>
@@ -19249,7 +20743,7 @@
         </w:tc>
         <w:tc>
           <w:tcPr>
-            <w:tcW w:w="5850" w:type="dxa"/>
+            <w:tcW w:w="5293" w:type="dxa"/>
             <w:shd w:val="clear" w:color="auto" w:fill="F2F2F2" w:themeFill="background1" w:themeFillShade="F2"/>
           </w:tcPr>
           <w:p>
@@ -19276,13 +20770,13 @@
         </w:tc>
         <w:tc>
           <w:tcPr>
-            <w:tcW w:w="1080" w:type="dxa"/>
+            <w:tcW w:w="1696" w:type="dxa"/>
             <w:shd w:val="clear" w:color="auto" w:fill="F2F2F2" w:themeFill="background1" w:themeFillShade="F2"/>
           </w:tcPr>
           <w:p>
             <w:pPr>
               <w:spacing w:line="360" w:lineRule="auto"/>
-              <w:jc w:val="both"/>
+              <w:jc w:val="center"/>
               <w:rPr>
                 <w:rFonts w:ascii="Times New Roman" w:hAnsi="Times New Roman" w:cs="Times New Roman"/>
                 <w:b/>
@@ -19297,34 +20791,34 @@
                 <w:sz w:val="24"/>
                 <w:szCs w:val="24"/>
               </w:rPr>
+              <w:t>Specification</w:t>
+            </w:r>
+          </w:p>
+        </w:tc>
+        <w:tc>
+          <w:tcPr>
+            <w:tcW w:w="1321" w:type="dxa"/>
+            <w:shd w:val="clear" w:color="auto" w:fill="F2F2F2" w:themeFill="background1" w:themeFillShade="F2"/>
+          </w:tcPr>
+          <w:p>
+            <w:pPr>
+              <w:spacing w:line="360" w:lineRule="auto"/>
+              <w:jc w:val="center"/>
+              <w:rPr>
+                <w:rFonts w:ascii="Times New Roman" w:hAnsi="Times New Roman" w:cs="Times New Roman"/>
+                <w:b/>
+                <w:sz w:val="24"/>
+                <w:szCs w:val="24"/>
+              </w:rPr>
+            </w:pPr>
+            <w:r>
+              <w:rPr>
+                <w:rFonts w:ascii="Times New Roman" w:hAnsi="Times New Roman" w:cs="Times New Roman"/>
+                <w:b/>
+                <w:sz w:val="24"/>
+                <w:szCs w:val="24"/>
+              </w:rPr>
               <w:t>Priority Level</w:t>
-            </w:r>
-          </w:p>
-        </w:tc>
-        <w:tc>
-          <w:tcPr>
-            <w:tcW w:w="1345" w:type="dxa"/>
-            <w:shd w:val="clear" w:color="auto" w:fill="F2F2F2" w:themeFill="background1" w:themeFillShade="F2"/>
-          </w:tcPr>
-          <w:p>
-            <w:pPr>
-              <w:spacing w:line="360" w:lineRule="auto"/>
-              <w:jc w:val="both"/>
-              <w:rPr>
-                <w:rFonts w:ascii="Times New Roman" w:hAnsi="Times New Roman" w:cs="Times New Roman"/>
-                <w:b/>
-                <w:sz w:val="24"/>
-                <w:szCs w:val="24"/>
-              </w:rPr>
-            </w:pPr>
-            <w:r>
-              <w:rPr>
-                <w:rFonts w:ascii="Times New Roman" w:hAnsi="Times New Roman" w:cs="Times New Roman"/>
-                <w:b/>
-                <w:sz w:val="24"/>
-                <w:szCs w:val="24"/>
-              </w:rPr>
-              <w:t>Use Case</w:t>
             </w:r>
           </w:p>
         </w:tc>
@@ -19332,332 +20826,786 @@
       <w:tr>
         <w:tc>
           <w:tcPr>
-            <w:tcW w:w="1075" w:type="dxa"/>
-          </w:tcPr>
-          <w:p>
-            <w:pPr>
-              <w:spacing w:line="360" w:lineRule="auto"/>
-              <w:jc w:val="both"/>
-              <w:rPr>
-                <w:rFonts w:ascii="Times New Roman" w:hAnsi="Times New Roman" w:cs="Times New Roman"/>
-                <w:sz w:val="24"/>
-                <w:szCs w:val="24"/>
-              </w:rPr>
-            </w:pPr>
-          </w:p>
-        </w:tc>
-        <w:tc>
-          <w:tcPr>
-            <w:tcW w:w="5850" w:type="dxa"/>
-          </w:tcPr>
-          <w:p>
-            <w:pPr>
-              <w:spacing w:line="360" w:lineRule="auto"/>
-              <w:jc w:val="both"/>
-              <w:rPr>
-                <w:rFonts w:ascii="Times New Roman" w:hAnsi="Times New Roman" w:cs="Times New Roman"/>
-                <w:sz w:val="24"/>
-                <w:szCs w:val="24"/>
-              </w:rPr>
-            </w:pPr>
-          </w:p>
-        </w:tc>
-        <w:tc>
-          <w:tcPr>
-            <w:tcW w:w="1080" w:type="dxa"/>
-          </w:tcPr>
-          <w:p>
-            <w:pPr>
-              <w:spacing w:line="360" w:lineRule="auto"/>
-              <w:jc w:val="both"/>
-              <w:rPr>
-                <w:rFonts w:ascii="Times New Roman" w:hAnsi="Times New Roman" w:cs="Times New Roman"/>
-                <w:sz w:val="24"/>
-                <w:szCs w:val="24"/>
-              </w:rPr>
-            </w:pPr>
-          </w:p>
-        </w:tc>
-        <w:tc>
-          <w:tcPr>
-            <w:tcW w:w="1345" w:type="dxa"/>
-          </w:tcPr>
-          <w:p>
-            <w:pPr>
-              <w:spacing w:line="360" w:lineRule="auto"/>
-              <w:jc w:val="both"/>
-              <w:rPr>
-                <w:rFonts w:ascii="Times New Roman" w:hAnsi="Times New Roman" w:cs="Times New Roman"/>
-                <w:sz w:val="24"/>
-                <w:szCs w:val="24"/>
-              </w:rPr>
-            </w:pPr>
+            <w:tcW w:w="1040" w:type="dxa"/>
+          </w:tcPr>
+          <w:p>
+            <w:pPr>
+              <w:spacing w:line="360" w:lineRule="auto"/>
+              <w:jc w:val="both"/>
+              <w:rPr>
+                <w:rFonts w:ascii="Times New Roman" w:hAnsi="Times New Roman" w:cs="Times New Roman"/>
+                <w:sz w:val="24"/>
+                <w:szCs w:val="24"/>
+              </w:rPr>
+            </w:pPr>
+            <w:r>
+              <w:rPr>
+                <w:rFonts w:ascii="Times New Roman" w:hAnsi="Times New Roman" w:cs="Times New Roman"/>
+                <w:sz w:val="24"/>
+                <w:szCs w:val="24"/>
+              </w:rPr>
+              <w:t>NFR1</w:t>
+            </w:r>
+          </w:p>
+        </w:tc>
+        <w:tc>
+          <w:tcPr>
+            <w:tcW w:w="5293" w:type="dxa"/>
+          </w:tcPr>
+          <w:p>
+            <w:pPr>
+              <w:spacing w:line="360" w:lineRule="auto"/>
+              <w:jc w:val="both"/>
+              <w:rPr>
+                <w:rFonts w:ascii="Times New Roman" w:hAnsi="Times New Roman" w:cs="Times New Roman"/>
+                <w:sz w:val="24"/>
+                <w:szCs w:val="24"/>
+              </w:rPr>
+            </w:pPr>
+            <w:r>
+              <w:rPr>
+                <w:rFonts w:ascii="Times New Roman" w:hAnsi="Times New Roman" w:cs="Times New Roman"/>
+                <w:sz w:val="24"/>
+                <w:szCs w:val="24"/>
+              </w:rPr>
+              <w:t xml:space="preserve">The system </w:t>
+            </w:r>
+            <w:r>
+              <w:rPr>
+                <w:rFonts w:ascii="Times New Roman" w:hAnsi="Times New Roman" w:cs="Times New Roman"/>
+                <w:sz w:val="24"/>
+                <w:szCs w:val="24"/>
+              </w:rPr>
+              <w:t>needs</w:t>
+            </w:r>
+            <w:r>
+              <w:rPr>
+                <w:rFonts w:ascii="Times New Roman" w:hAnsi="Times New Roman" w:cs="Times New Roman"/>
+                <w:sz w:val="24"/>
+                <w:szCs w:val="24"/>
+              </w:rPr>
+              <w:t xml:space="preserve"> to be simple enough for non-technical individuals to utilize without much effort.</w:t>
+            </w:r>
+          </w:p>
+        </w:tc>
+        <w:tc>
+          <w:tcPr>
+            <w:tcW w:w="1696" w:type="dxa"/>
+          </w:tcPr>
+          <w:p>
+            <w:pPr>
+              <w:spacing w:line="360" w:lineRule="auto"/>
+              <w:jc w:val="center"/>
+              <w:rPr>
+                <w:rFonts w:ascii="Times New Roman" w:hAnsi="Times New Roman" w:cs="Times New Roman"/>
+                <w:sz w:val="24"/>
+                <w:szCs w:val="24"/>
+              </w:rPr>
+            </w:pPr>
+            <w:r>
+              <w:rPr>
+                <w:rFonts w:ascii="Times New Roman" w:hAnsi="Times New Roman" w:cs="Times New Roman"/>
+                <w:sz w:val="24"/>
+                <w:szCs w:val="24"/>
+              </w:rPr>
+              <w:t>Usability</w:t>
+            </w:r>
+          </w:p>
+        </w:tc>
+        <w:tc>
+          <w:tcPr>
+            <w:tcW w:w="1321" w:type="dxa"/>
+          </w:tcPr>
+          <w:p>
+            <w:pPr>
+              <w:spacing w:line="360" w:lineRule="auto"/>
+              <w:jc w:val="center"/>
+              <w:rPr>
+                <w:rFonts w:ascii="Times New Roman" w:hAnsi="Times New Roman" w:cs="Times New Roman"/>
+                <w:sz w:val="24"/>
+                <w:szCs w:val="24"/>
+              </w:rPr>
+            </w:pPr>
+            <w:r>
+              <w:rPr>
+                <w:rFonts w:ascii="Times New Roman" w:hAnsi="Times New Roman" w:cs="Times New Roman"/>
+                <w:sz w:val="24"/>
+                <w:szCs w:val="24"/>
+              </w:rPr>
+              <w:t>Important</w:t>
+            </w:r>
           </w:p>
         </w:tc>
       </w:tr>
       <w:tr>
         <w:tc>
           <w:tcPr>
-            <w:tcW w:w="1075" w:type="dxa"/>
-          </w:tcPr>
-          <w:p>
-            <w:pPr>
-              <w:spacing w:line="360" w:lineRule="auto"/>
-              <w:jc w:val="both"/>
-              <w:rPr>
-                <w:rFonts w:ascii="Times New Roman" w:hAnsi="Times New Roman" w:cs="Times New Roman"/>
-                <w:sz w:val="24"/>
-                <w:szCs w:val="24"/>
-              </w:rPr>
-            </w:pPr>
-          </w:p>
-        </w:tc>
-        <w:tc>
-          <w:tcPr>
-            <w:tcW w:w="5850" w:type="dxa"/>
-          </w:tcPr>
-          <w:p>
-            <w:pPr>
-              <w:spacing w:line="360" w:lineRule="auto"/>
-              <w:jc w:val="both"/>
-              <w:rPr>
-                <w:rFonts w:ascii="Times New Roman" w:hAnsi="Times New Roman" w:cs="Times New Roman"/>
-                <w:sz w:val="24"/>
-                <w:szCs w:val="24"/>
-              </w:rPr>
-            </w:pPr>
-          </w:p>
-        </w:tc>
-        <w:tc>
-          <w:tcPr>
-            <w:tcW w:w="1080" w:type="dxa"/>
-          </w:tcPr>
-          <w:p>
-            <w:pPr>
-              <w:spacing w:line="360" w:lineRule="auto"/>
-              <w:jc w:val="both"/>
-              <w:rPr>
-                <w:rFonts w:ascii="Times New Roman" w:hAnsi="Times New Roman" w:cs="Times New Roman"/>
-                <w:sz w:val="24"/>
-                <w:szCs w:val="24"/>
-              </w:rPr>
-            </w:pPr>
-          </w:p>
-        </w:tc>
-        <w:tc>
-          <w:tcPr>
-            <w:tcW w:w="1345" w:type="dxa"/>
-          </w:tcPr>
-          <w:p>
-            <w:pPr>
-              <w:spacing w:line="360" w:lineRule="auto"/>
-              <w:jc w:val="both"/>
-              <w:rPr>
-                <w:rFonts w:ascii="Times New Roman" w:hAnsi="Times New Roman" w:cs="Times New Roman"/>
-                <w:sz w:val="24"/>
-                <w:szCs w:val="24"/>
-              </w:rPr>
-            </w:pPr>
+            <w:tcW w:w="1040" w:type="dxa"/>
+          </w:tcPr>
+          <w:p>
+            <w:pPr>
+              <w:spacing w:line="360" w:lineRule="auto"/>
+              <w:jc w:val="both"/>
+              <w:rPr>
+                <w:rFonts w:ascii="Times New Roman" w:hAnsi="Times New Roman" w:cs="Times New Roman"/>
+                <w:sz w:val="24"/>
+                <w:szCs w:val="24"/>
+              </w:rPr>
+            </w:pPr>
+            <w:r>
+              <w:rPr>
+                <w:rFonts w:ascii="Times New Roman" w:hAnsi="Times New Roman" w:cs="Times New Roman"/>
+                <w:sz w:val="24"/>
+                <w:szCs w:val="24"/>
+              </w:rPr>
+              <w:t>NFR</w:t>
+            </w:r>
+            <w:r>
+              <w:rPr>
+                <w:rFonts w:ascii="Times New Roman" w:hAnsi="Times New Roman" w:cs="Times New Roman"/>
+                <w:sz w:val="24"/>
+                <w:szCs w:val="24"/>
+              </w:rPr>
+              <w:t>2</w:t>
+            </w:r>
+          </w:p>
+        </w:tc>
+        <w:tc>
+          <w:tcPr>
+            <w:tcW w:w="5293" w:type="dxa"/>
+          </w:tcPr>
+          <w:p>
+            <w:pPr>
+              <w:spacing w:line="360" w:lineRule="auto"/>
+              <w:jc w:val="both"/>
+              <w:rPr>
+                <w:rFonts w:ascii="Times New Roman" w:hAnsi="Times New Roman" w:cs="Times New Roman"/>
+                <w:sz w:val="24"/>
+                <w:szCs w:val="24"/>
+              </w:rPr>
+            </w:pPr>
+            <w:r>
+              <w:rPr>
+                <w:rFonts w:ascii="Times New Roman" w:hAnsi="Times New Roman" w:cs="Times New Roman"/>
+                <w:sz w:val="24"/>
+                <w:szCs w:val="24"/>
+              </w:rPr>
+              <w:t>Meaningful error messages should be displayed if anything goes wrong</w:t>
+            </w:r>
+          </w:p>
+        </w:tc>
+        <w:tc>
+          <w:tcPr>
+            <w:tcW w:w="1696" w:type="dxa"/>
+          </w:tcPr>
+          <w:p>
+            <w:pPr>
+              <w:spacing w:line="360" w:lineRule="auto"/>
+              <w:jc w:val="center"/>
+              <w:rPr>
+                <w:rFonts w:ascii="Times New Roman" w:hAnsi="Times New Roman" w:cs="Times New Roman"/>
+                <w:sz w:val="24"/>
+                <w:szCs w:val="24"/>
+              </w:rPr>
+            </w:pPr>
+            <w:r>
+              <w:rPr>
+                <w:rFonts w:ascii="Times New Roman" w:hAnsi="Times New Roman" w:cs="Times New Roman"/>
+                <w:sz w:val="24"/>
+                <w:szCs w:val="24"/>
+              </w:rPr>
+              <w:t>Usability</w:t>
+            </w:r>
+          </w:p>
+        </w:tc>
+        <w:tc>
+          <w:tcPr>
+            <w:tcW w:w="1321" w:type="dxa"/>
+          </w:tcPr>
+          <w:p>
+            <w:pPr>
+              <w:spacing w:line="360" w:lineRule="auto"/>
+              <w:jc w:val="center"/>
+              <w:rPr>
+                <w:rFonts w:ascii="Times New Roman" w:hAnsi="Times New Roman" w:cs="Times New Roman"/>
+                <w:sz w:val="24"/>
+                <w:szCs w:val="24"/>
+              </w:rPr>
+            </w:pPr>
+            <w:r>
+              <w:rPr>
+                <w:rFonts w:ascii="Times New Roman" w:hAnsi="Times New Roman" w:cs="Times New Roman"/>
+                <w:sz w:val="24"/>
+                <w:szCs w:val="24"/>
+              </w:rPr>
+              <w:t>Desirable</w:t>
+            </w:r>
           </w:p>
         </w:tc>
       </w:tr>
       <w:tr>
         <w:tc>
           <w:tcPr>
-            <w:tcW w:w="1075" w:type="dxa"/>
-          </w:tcPr>
-          <w:p>
-            <w:pPr>
-              <w:spacing w:line="360" w:lineRule="auto"/>
-              <w:jc w:val="both"/>
-              <w:rPr>
-                <w:rFonts w:ascii="Times New Roman" w:hAnsi="Times New Roman" w:cs="Times New Roman"/>
-                <w:sz w:val="24"/>
-                <w:szCs w:val="24"/>
-              </w:rPr>
-            </w:pPr>
-          </w:p>
-        </w:tc>
-        <w:tc>
-          <w:tcPr>
-            <w:tcW w:w="5850" w:type="dxa"/>
-          </w:tcPr>
-          <w:p>
-            <w:pPr>
-              <w:spacing w:line="360" w:lineRule="auto"/>
-              <w:jc w:val="both"/>
-              <w:rPr>
-                <w:rFonts w:ascii="Times New Roman" w:hAnsi="Times New Roman" w:cs="Times New Roman"/>
-                <w:sz w:val="24"/>
-                <w:szCs w:val="24"/>
-              </w:rPr>
-            </w:pPr>
-            <w:bookmarkStart w:id="24" w:name="_GoBack"/>
-            <w:bookmarkEnd w:id="24"/>
-          </w:p>
-        </w:tc>
-        <w:tc>
-          <w:tcPr>
-            <w:tcW w:w="1080" w:type="dxa"/>
-          </w:tcPr>
-          <w:p>
-            <w:pPr>
-              <w:spacing w:line="360" w:lineRule="auto"/>
-              <w:jc w:val="both"/>
-              <w:rPr>
-                <w:rFonts w:ascii="Times New Roman" w:hAnsi="Times New Roman" w:cs="Times New Roman"/>
-                <w:sz w:val="24"/>
-                <w:szCs w:val="24"/>
-              </w:rPr>
-            </w:pPr>
-          </w:p>
-        </w:tc>
-        <w:tc>
-          <w:tcPr>
-            <w:tcW w:w="1345" w:type="dxa"/>
-          </w:tcPr>
-          <w:p>
-            <w:pPr>
-              <w:spacing w:line="360" w:lineRule="auto"/>
-              <w:jc w:val="both"/>
-              <w:rPr>
-                <w:rFonts w:ascii="Times New Roman" w:hAnsi="Times New Roman" w:cs="Times New Roman"/>
-                <w:sz w:val="24"/>
-                <w:szCs w:val="24"/>
-              </w:rPr>
-            </w:pPr>
+            <w:tcW w:w="1040" w:type="dxa"/>
+          </w:tcPr>
+          <w:p>
+            <w:pPr>
+              <w:spacing w:line="360" w:lineRule="auto"/>
+              <w:jc w:val="both"/>
+              <w:rPr>
+                <w:rFonts w:ascii="Times New Roman" w:hAnsi="Times New Roman" w:cs="Times New Roman"/>
+                <w:sz w:val="24"/>
+                <w:szCs w:val="24"/>
+              </w:rPr>
+            </w:pPr>
+            <w:r>
+              <w:rPr>
+                <w:rFonts w:ascii="Times New Roman" w:hAnsi="Times New Roman" w:cs="Times New Roman"/>
+                <w:sz w:val="24"/>
+                <w:szCs w:val="24"/>
+              </w:rPr>
+              <w:t>NFR</w:t>
+            </w:r>
+            <w:r>
+              <w:rPr>
+                <w:rFonts w:ascii="Times New Roman" w:hAnsi="Times New Roman" w:cs="Times New Roman"/>
+                <w:sz w:val="24"/>
+                <w:szCs w:val="24"/>
+              </w:rPr>
+              <w:t>3</w:t>
+            </w:r>
+          </w:p>
+        </w:tc>
+        <w:tc>
+          <w:tcPr>
+            <w:tcW w:w="5293" w:type="dxa"/>
+          </w:tcPr>
+          <w:p>
+            <w:pPr>
+              <w:spacing w:line="360" w:lineRule="auto"/>
+              <w:jc w:val="both"/>
+              <w:rPr>
+                <w:rFonts w:ascii="Times New Roman" w:hAnsi="Times New Roman" w:cs="Times New Roman"/>
+                <w:sz w:val="24"/>
+                <w:szCs w:val="24"/>
+              </w:rPr>
+            </w:pPr>
+            <w:r>
+              <w:rPr>
+                <w:rFonts w:ascii="Times New Roman" w:hAnsi="Times New Roman" w:cs="Times New Roman"/>
+                <w:sz w:val="24"/>
+                <w:szCs w:val="24"/>
+              </w:rPr>
+              <w:t>Summary generation should be done within 3000ms</w:t>
+            </w:r>
+          </w:p>
+        </w:tc>
+        <w:tc>
+          <w:tcPr>
+            <w:tcW w:w="1696" w:type="dxa"/>
+          </w:tcPr>
+          <w:p>
+            <w:pPr>
+              <w:spacing w:line="360" w:lineRule="auto"/>
+              <w:jc w:val="center"/>
+              <w:rPr>
+                <w:rFonts w:ascii="Times New Roman" w:hAnsi="Times New Roman" w:cs="Times New Roman"/>
+                <w:sz w:val="24"/>
+                <w:szCs w:val="24"/>
+              </w:rPr>
+            </w:pPr>
+            <w:r>
+              <w:rPr>
+                <w:rFonts w:ascii="Times New Roman" w:hAnsi="Times New Roman" w:cs="Times New Roman"/>
+                <w:sz w:val="24"/>
+                <w:szCs w:val="24"/>
+              </w:rPr>
+              <w:t>Performance</w:t>
+            </w:r>
+          </w:p>
+        </w:tc>
+        <w:tc>
+          <w:tcPr>
+            <w:tcW w:w="1321" w:type="dxa"/>
+          </w:tcPr>
+          <w:p>
+            <w:pPr>
+              <w:spacing w:line="360" w:lineRule="auto"/>
+              <w:jc w:val="center"/>
+              <w:rPr>
+                <w:rFonts w:ascii="Times New Roman" w:hAnsi="Times New Roman" w:cs="Times New Roman"/>
+                <w:sz w:val="24"/>
+                <w:szCs w:val="24"/>
+              </w:rPr>
+            </w:pPr>
+            <w:r>
+              <w:rPr>
+                <w:rFonts w:ascii="Times New Roman" w:hAnsi="Times New Roman" w:cs="Times New Roman"/>
+                <w:sz w:val="24"/>
+                <w:szCs w:val="24"/>
+              </w:rPr>
+              <w:t>Important</w:t>
+            </w:r>
           </w:p>
         </w:tc>
       </w:tr>
       <w:tr>
         <w:tc>
           <w:tcPr>
-            <w:tcW w:w="1075" w:type="dxa"/>
-          </w:tcPr>
-          <w:p>
-            <w:pPr>
-              <w:spacing w:line="360" w:lineRule="auto"/>
-              <w:jc w:val="both"/>
-              <w:rPr>
-                <w:rFonts w:ascii="Times New Roman" w:hAnsi="Times New Roman" w:cs="Times New Roman"/>
-                <w:sz w:val="24"/>
-                <w:szCs w:val="24"/>
-              </w:rPr>
-            </w:pPr>
-          </w:p>
-        </w:tc>
-        <w:tc>
-          <w:tcPr>
-            <w:tcW w:w="5850" w:type="dxa"/>
-          </w:tcPr>
-          <w:p>
-            <w:pPr>
-              <w:spacing w:line="360" w:lineRule="auto"/>
-              <w:jc w:val="both"/>
-              <w:rPr>
-                <w:rFonts w:ascii="Times New Roman" w:hAnsi="Times New Roman" w:cs="Times New Roman"/>
-                <w:sz w:val="24"/>
-                <w:szCs w:val="24"/>
-              </w:rPr>
-            </w:pPr>
-          </w:p>
-        </w:tc>
-        <w:tc>
-          <w:tcPr>
-            <w:tcW w:w="1080" w:type="dxa"/>
-          </w:tcPr>
-          <w:p>
-            <w:pPr>
-              <w:spacing w:line="360" w:lineRule="auto"/>
-              <w:jc w:val="both"/>
-              <w:rPr>
-                <w:rFonts w:ascii="Times New Roman" w:hAnsi="Times New Roman" w:cs="Times New Roman"/>
-                <w:sz w:val="24"/>
-                <w:szCs w:val="24"/>
-              </w:rPr>
-            </w:pPr>
-          </w:p>
-        </w:tc>
-        <w:tc>
-          <w:tcPr>
-            <w:tcW w:w="1345" w:type="dxa"/>
-          </w:tcPr>
-          <w:p>
-            <w:pPr>
-              <w:spacing w:line="360" w:lineRule="auto"/>
-              <w:jc w:val="both"/>
-              <w:rPr>
-                <w:rFonts w:ascii="Times New Roman" w:hAnsi="Times New Roman" w:cs="Times New Roman"/>
-                <w:sz w:val="24"/>
-                <w:szCs w:val="24"/>
-              </w:rPr>
-            </w:pPr>
+            <w:tcW w:w="1040" w:type="dxa"/>
+          </w:tcPr>
+          <w:p>
+            <w:pPr>
+              <w:spacing w:line="360" w:lineRule="auto"/>
+              <w:jc w:val="both"/>
+              <w:rPr>
+                <w:rFonts w:ascii="Times New Roman" w:hAnsi="Times New Roman" w:cs="Times New Roman"/>
+                <w:sz w:val="24"/>
+                <w:szCs w:val="24"/>
+              </w:rPr>
+            </w:pPr>
+            <w:r>
+              <w:rPr>
+                <w:rFonts w:ascii="Times New Roman" w:hAnsi="Times New Roman" w:cs="Times New Roman"/>
+                <w:sz w:val="24"/>
+                <w:szCs w:val="24"/>
+              </w:rPr>
+              <w:t>NFR</w:t>
+            </w:r>
+            <w:r>
+              <w:rPr>
+                <w:rFonts w:ascii="Times New Roman" w:hAnsi="Times New Roman" w:cs="Times New Roman"/>
+                <w:sz w:val="24"/>
+                <w:szCs w:val="24"/>
+              </w:rPr>
+              <w:t>4</w:t>
+            </w:r>
+          </w:p>
+        </w:tc>
+        <w:tc>
+          <w:tcPr>
+            <w:tcW w:w="5293" w:type="dxa"/>
+          </w:tcPr>
+          <w:p>
+            <w:pPr>
+              <w:spacing w:line="360" w:lineRule="auto"/>
+              <w:jc w:val="both"/>
+              <w:rPr>
+                <w:rFonts w:ascii="Times New Roman" w:hAnsi="Times New Roman" w:cs="Times New Roman"/>
+                <w:sz w:val="24"/>
+                <w:szCs w:val="24"/>
+              </w:rPr>
+            </w:pPr>
+            <w:r>
+              <w:rPr>
+                <w:rFonts w:ascii="Times New Roman" w:hAnsi="Times New Roman" w:cs="Times New Roman"/>
+                <w:sz w:val="24"/>
+                <w:szCs w:val="24"/>
+              </w:rPr>
+              <w:t>Following coding standards and best practices</w:t>
+            </w:r>
+          </w:p>
+        </w:tc>
+        <w:tc>
+          <w:tcPr>
+            <w:tcW w:w="1696" w:type="dxa"/>
+          </w:tcPr>
+          <w:p>
+            <w:pPr>
+              <w:spacing w:line="360" w:lineRule="auto"/>
+              <w:jc w:val="center"/>
+              <w:rPr>
+                <w:rFonts w:ascii="Times New Roman" w:hAnsi="Times New Roman" w:cs="Times New Roman"/>
+                <w:sz w:val="24"/>
+                <w:szCs w:val="24"/>
+              </w:rPr>
+            </w:pPr>
+            <w:r>
+              <w:rPr>
+                <w:rFonts w:ascii="Times New Roman" w:hAnsi="Times New Roman" w:cs="Times New Roman"/>
+                <w:sz w:val="24"/>
+                <w:szCs w:val="24"/>
+              </w:rPr>
+              <w:t>Maintainability</w:t>
+            </w:r>
+          </w:p>
+        </w:tc>
+        <w:tc>
+          <w:tcPr>
+            <w:tcW w:w="1321" w:type="dxa"/>
+          </w:tcPr>
+          <w:p>
+            <w:pPr>
+              <w:spacing w:line="360" w:lineRule="auto"/>
+              <w:jc w:val="center"/>
+              <w:rPr>
+                <w:rFonts w:ascii="Times New Roman" w:hAnsi="Times New Roman" w:cs="Times New Roman"/>
+                <w:sz w:val="24"/>
+                <w:szCs w:val="24"/>
+              </w:rPr>
+            </w:pPr>
+            <w:r>
+              <w:rPr>
+                <w:rFonts w:ascii="Times New Roman" w:hAnsi="Times New Roman" w:cs="Times New Roman"/>
+                <w:sz w:val="24"/>
+                <w:szCs w:val="24"/>
+              </w:rPr>
+              <w:t>Important</w:t>
+            </w:r>
           </w:p>
         </w:tc>
       </w:tr>
       <w:tr>
         <w:tc>
           <w:tcPr>
-            <w:tcW w:w="1075" w:type="dxa"/>
-          </w:tcPr>
-          <w:p>
-            <w:pPr>
-              <w:spacing w:line="360" w:lineRule="auto"/>
-              <w:jc w:val="both"/>
-              <w:rPr>
-                <w:rFonts w:ascii="Times New Roman" w:hAnsi="Times New Roman" w:cs="Times New Roman"/>
-                <w:sz w:val="24"/>
-                <w:szCs w:val="24"/>
-              </w:rPr>
-            </w:pPr>
-          </w:p>
-        </w:tc>
-        <w:tc>
-          <w:tcPr>
-            <w:tcW w:w="5850" w:type="dxa"/>
-          </w:tcPr>
-          <w:p>
-            <w:pPr>
-              <w:spacing w:line="360" w:lineRule="auto"/>
-              <w:jc w:val="both"/>
-              <w:rPr>
-                <w:rFonts w:ascii="Times New Roman" w:hAnsi="Times New Roman" w:cs="Times New Roman"/>
-                <w:sz w:val="24"/>
-                <w:szCs w:val="24"/>
-              </w:rPr>
-            </w:pPr>
-          </w:p>
-        </w:tc>
-        <w:tc>
-          <w:tcPr>
-            <w:tcW w:w="1080" w:type="dxa"/>
-          </w:tcPr>
-          <w:p>
-            <w:pPr>
-              <w:spacing w:line="360" w:lineRule="auto"/>
-              <w:jc w:val="both"/>
-              <w:rPr>
-                <w:rFonts w:ascii="Times New Roman" w:hAnsi="Times New Roman" w:cs="Times New Roman"/>
-                <w:sz w:val="24"/>
-                <w:szCs w:val="24"/>
-              </w:rPr>
-            </w:pPr>
-          </w:p>
-        </w:tc>
-        <w:tc>
-          <w:tcPr>
-            <w:tcW w:w="1345" w:type="dxa"/>
-          </w:tcPr>
-          <w:p>
-            <w:pPr>
-              <w:spacing w:line="360" w:lineRule="auto"/>
-              <w:jc w:val="both"/>
-              <w:rPr>
-                <w:rFonts w:ascii="Times New Roman" w:hAnsi="Times New Roman" w:cs="Times New Roman"/>
-                <w:sz w:val="24"/>
-                <w:szCs w:val="24"/>
-              </w:rPr>
-            </w:pPr>
+            <w:tcW w:w="1040" w:type="dxa"/>
+          </w:tcPr>
+          <w:p>
+            <w:pPr>
+              <w:spacing w:line="360" w:lineRule="auto"/>
+              <w:jc w:val="both"/>
+              <w:rPr>
+                <w:rFonts w:ascii="Times New Roman" w:hAnsi="Times New Roman" w:cs="Times New Roman"/>
+                <w:sz w:val="24"/>
+                <w:szCs w:val="24"/>
+              </w:rPr>
+            </w:pPr>
+            <w:r>
+              <w:rPr>
+                <w:rFonts w:ascii="Times New Roman" w:hAnsi="Times New Roman" w:cs="Times New Roman"/>
+                <w:sz w:val="24"/>
+                <w:szCs w:val="24"/>
+              </w:rPr>
+              <w:t>NFR5</w:t>
+            </w:r>
+          </w:p>
+        </w:tc>
+        <w:tc>
+          <w:tcPr>
+            <w:tcW w:w="5293" w:type="dxa"/>
+          </w:tcPr>
+          <w:p>
+            <w:pPr>
+              <w:spacing w:line="360" w:lineRule="auto"/>
+              <w:jc w:val="both"/>
+              <w:rPr>
+                <w:rFonts w:ascii="Times New Roman" w:hAnsi="Times New Roman" w:cs="Times New Roman"/>
+                <w:sz w:val="24"/>
+                <w:szCs w:val="24"/>
+              </w:rPr>
+            </w:pPr>
+            <w:r>
+              <w:rPr>
+                <w:rFonts w:ascii="Times New Roman" w:hAnsi="Times New Roman" w:cs="Times New Roman"/>
+                <w:sz w:val="24"/>
+                <w:szCs w:val="24"/>
+              </w:rPr>
+              <w:t>Any domain users are able to use the application and model performance will adapt with respect to the domain</w:t>
+            </w:r>
+          </w:p>
+        </w:tc>
+        <w:tc>
+          <w:tcPr>
+            <w:tcW w:w="1696" w:type="dxa"/>
+          </w:tcPr>
+          <w:p>
+            <w:pPr>
+              <w:spacing w:line="360" w:lineRule="auto"/>
+              <w:jc w:val="center"/>
+              <w:rPr>
+                <w:rFonts w:ascii="Times New Roman" w:hAnsi="Times New Roman" w:cs="Times New Roman"/>
+                <w:sz w:val="24"/>
+                <w:szCs w:val="24"/>
+              </w:rPr>
+            </w:pPr>
+            <w:r>
+              <w:rPr>
+                <w:rFonts w:ascii="Times New Roman" w:hAnsi="Times New Roman" w:cs="Times New Roman"/>
+                <w:sz w:val="24"/>
+                <w:szCs w:val="24"/>
+              </w:rPr>
+              <w:t>Generalization</w:t>
+            </w:r>
+          </w:p>
+        </w:tc>
+        <w:tc>
+          <w:tcPr>
+            <w:tcW w:w="1321" w:type="dxa"/>
+          </w:tcPr>
+          <w:p>
+            <w:pPr>
+              <w:spacing w:line="360" w:lineRule="auto"/>
+              <w:jc w:val="center"/>
+              <w:rPr>
+                <w:rFonts w:ascii="Times New Roman" w:hAnsi="Times New Roman" w:cs="Times New Roman"/>
+                <w:sz w:val="24"/>
+                <w:szCs w:val="24"/>
+              </w:rPr>
+            </w:pPr>
+            <w:r>
+              <w:rPr>
+                <w:rFonts w:ascii="Times New Roman" w:hAnsi="Times New Roman" w:cs="Times New Roman"/>
+                <w:sz w:val="24"/>
+                <w:szCs w:val="24"/>
+              </w:rPr>
+              <w:t>Important</w:t>
+            </w:r>
+          </w:p>
+        </w:tc>
+      </w:tr>
+      <w:tr>
+        <w:tc>
+          <w:tcPr>
+            <w:tcW w:w="1040" w:type="dxa"/>
+          </w:tcPr>
+          <w:p>
+            <w:pPr>
+              <w:spacing w:line="360" w:lineRule="auto"/>
+              <w:jc w:val="both"/>
+              <w:rPr>
+                <w:rFonts w:ascii="Times New Roman" w:hAnsi="Times New Roman" w:cs="Times New Roman"/>
+                <w:sz w:val="24"/>
+                <w:szCs w:val="24"/>
+              </w:rPr>
+            </w:pPr>
+            <w:r>
+              <w:rPr>
+                <w:rFonts w:ascii="Times New Roman" w:hAnsi="Times New Roman" w:cs="Times New Roman"/>
+                <w:sz w:val="24"/>
+                <w:szCs w:val="24"/>
+              </w:rPr>
+              <w:t>NFR</w:t>
+            </w:r>
+            <w:r>
+              <w:rPr>
+                <w:rFonts w:ascii="Times New Roman" w:hAnsi="Times New Roman" w:cs="Times New Roman"/>
+                <w:sz w:val="24"/>
+                <w:szCs w:val="24"/>
+              </w:rPr>
+              <w:t>6</w:t>
+            </w:r>
+          </w:p>
+        </w:tc>
+        <w:tc>
+          <w:tcPr>
+            <w:tcW w:w="5293" w:type="dxa"/>
+          </w:tcPr>
+          <w:p>
+            <w:pPr>
+              <w:spacing w:line="360" w:lineRule="auto"/>
+              <w:jc w:val="both"/>
+              <w:rPr>
+                <w:rFonts w:ascii="Times New Roman" w:hAnsi="Times New Roman" w:cs="Times New Roman"/>
+                <w:sz w:val="24"/>
+                <w:szCs w:val="24"/>
+              </w:rPr>
+            </w:pPr>
+            <w:r>
+              <w:rPr>
+                <w:rFonts w:ascii="Times New Roman" w:hAnsi="Times New Roman" w:cs="Times New Roman"/>
+                <w:sz w:val="24"/>
+                <w:szCs w:val="24"/>
+              </w:rPr>
+              <w:t>The system should protect against data corruption by attackers, and testing can ensure this.</w:t>
+            </w:r>
+          </w:p>
+        </w:tc>
+        <w:tc>
+          <w:tcPr>
+            <w:tcW w:w="1696" w:type="dxa"/>
+          </w:tcPr>
+          <w:p>
+            <w:pPr>
+              <w:spacing w:line="360" w:lineRule="auto"/>
+              <w:jc w:val="center"/>
+              <w:rPr>
+                <w:rFonts w:ascii="Times New Roman" w:hAnsi="Times New Roman" w:cs="Times New Roman"/>
+                <w:sz w:val="24"/>
+                <w:szCs w:val="24"/>
+              </w:rPr>
+            </w:pPr>
+            <w:r>
+              <w:rPr>
+                <w:rFonts w:ascii="Times New Roman" w:hAnsi="Times New Roman" w:cs="Times New Roman"/>
+                <w:sz w:val="24"/>
+                <w:szCs w:val="24"/>
+              </w:rPr>
+              <w:t>Security</w:t>
+            </w:r>
+          </w:p>
+        </w:tc>
+        <w:tc>
+          <w:tcPr>
+            <w:tcW w:w="1321" w:type="dxa"/>
+          </w:tcPr>
+          <w:p>
+            <w:pPr>
+              <w:spacing w:line="360" w:lineRule="auto"/>
+              <w:jc w:val="center"/>
+              <w:rPr>
+                <w:rFonts w:ascii="Times New Roman" w:hAnsi="Times New Roman" w:cs="Times New Roman"/>
+                <w:sz w:val="24"/>
+                <w:szCs w:val="24"/>
+              </w:rPr>
+            </w:pPr>
+            <w:r>
+              <w:rPr>
+                <w:rFonts w:ascii="Times New Roman" w:hAnsi="Times New Roman" w:cs="Times New Roman"/>
+                <w:sz w:val="24"/>
+                <w:szCs w:val="24"/>
+              </w:rPr>
+              <w:t>Desirable</w:t>
+            </w:r>
+          </w:p>
+        </w:tc>
+      </w:tr>
+      <w:tr>
+        <w:tc>
+          <w:tcPr>
+            <w:tcW w:w="1040" w:type="dxa"/>
+          </w:tcPr>
+          <w:p>
+            <w:pPr>
+              <w:spacing w:line="360" w:lineRule="auto"/>
+              <w:jc w:val="both"/>
+              <w:rPr>
+                <w:rFonts w:ascii="Times New Roman" w:hAnsi="Times New Roman" w:cs="Times New Roman"/>
+                <w:sz w:val="24"/>
+                <w:szCs w:val="24"/>
+              </w:rPr>
+            </w:pPr>
+            <w:r>
+              <w:rPr>
+                <w:rFonts w:ascii="Times New Roman" w:hAnsi="Times New Roman" w:cs="Times New Roman"/>
+                <w:sz w:val="24"/>
+                <w:szCs w:val="24"/>
+              </w:rPr>
+              <w:t>NFR</w:t>
+            </w:r>
+            <w:r>
+              <w:rPr>
+                <w:rFonts w:ascii="Times New Roman" w:hAnsi="Times New Roman" w:cs="Times New Roman"/>
+                <w:sz w:val="24"/>
+                <w:szCs w:val="24"/>
+              </w:rPr>
+              <w:t>7</w:t>
+            </w:r>
+          </w:p>
+        </w:tc>
+        <w:tc>
+          <w:tcPr>
+            <w:tcW w:w="5293" w:type="dxa"/>
+          </w:tcPr>
+          <w:p>
+            <w:pPr>
+              <w:spacing w:line="360" w:lineRule="auto"/>
+              <w:jc w:val="both"/>
+              <w:rPr>
+                <w:rFonts w:ascii="Times New Roman" w:hAnsi="Times New Roman" w:cs="Times New Roman"/>
+                <w:sz w:val="24"/>
+                <w:szCs w:val="24"/>
+              </w:rPr>
+            </w:pPr>
+            <w:r>
+              <w:rPr>
+                <w:rFonts w:ascii="Times New Roman" w:hAnsi="Times New Roman" w:cs="Times New Roman"/>
+                <w:sz w:val="24"/>
+                <w:szCs w:val="24"/>
+              </w:rPr>
+              <w:t xml:space="preserve">The prototype can be used by </w:t>
+            </w:r>
+            <w:r>
+              <w:rPr>
+                <w:rFonts w:ascii="Times New Roman" w:hAnsi="Times New Roman" w:cs="Times New Roman"/>
+                <w:sz w:val="24"/>
+                <w:szCs w:val="24"/>
+              </w:rPr>
+              <w:t>several</w:t>
+            </w:r>
+            <w:r>
+              <w:rPr>
+                <w:rFonts w:ascii="Times New Roman" w:hAnsi="Times New Roman" w:cs="Times New Roman"/>
+                <w:sz w:val="24"/>
+                <w:szCs w:val="24"/>
+              </w:rPr>
+              <w:t xml:space="preserve"> domains and multiple businesses under a single domain, then the system may have to support many concurrent user-</w:t>
+            </w:r>
+            <w:proofErr w:type="gramStart"/>
+            <w:r>
+              <w:rPr>
+                <w:rFonts w:ascii="Times New Roman" w:hAnsi="Times New Roman" w:cs="Times New Roman"/>
+                <w:sz w:val="24"/>
+                <w:szCs w:val="24"/>
+              </w:rPr>
+              <w:t>request</w:t>
+            </w:r>
+            <w:proofErr w:type="gramEnd"/>
+            <w:r>
+              <w:rPr>
+                <w:rFonts w:ascii="Times New Roman" w:hAnsi="Times New Roman" w:cs="Times New Roman"/>
+                <w:sz w:val="24"/>
+                <w:szCs w:val="24"/>
+              </w:rPr>
+              <w:t>.</w:t>
+            </w:r>
+          </w:p>
+        </w:tc>
+        <w:tc>
+          <w:tcPr>
+            <w:tcW w:w="1696" w:type="dxa"/>
+          </w:tcPr>
+          <w:p>
+            <w:pPr>
+              <w:spacing w:line="360" w:lineRule="auto"/>
+              <w:jc w:val="center"/>
+              <w:rPr>
+                <w:rFonts w:ascii="Times New Roman" w:hAnsi="Times New Roman" w:cs="Times New Roman"/>
+                <w:sz w:val="24"/>
+                <w:szCs w:val="24"/>
+              </w:rPr>
+            </w:pPr>
+            <w:r>
+              <w:rPr>
+                <w:rFonts w:ascii="Times New Roman" w:hAnsi="Times New Roman" w:cs="Times New Roman"/>
+                <w:sz w:val="24"/>
+                <w:szCs w:val="24"/>
+              </w:rPr>
+              <w:t>Scalability</w:t>
+            </w:r>
+          </w:p>
+        </w:tc>
+        <w:tc>
+          <w:tcPr>
+            <w:tcW w:w="1321" w:type="dxa"/>
+          </w:tcPr>
+          <w:p>
+            <w:pPr>
+              <w:spacing w:line="360" w:lineRule="auto"/>
+              <w:jc w:val="center"/>
+              <w:rPr>
+                <w:rFonts w:ascii="Times New Roman" w:hAnsi="Times New Roman" w:cs="Times New Roman"/>
+                <w:sz w:val="24"/>
+                <w:szCs w:val="24"/>
+              </w:rPr>
+            </w:pPr>
+            <w:r>
+              <w:rPr>
+                <w:rFonts w:ascii="Times New Roman" w:hAnsi="Times New Roman" w:cs="Times New Roman"/>
+                <w:sz w:val="24"/>
+                <w:szCs w:val="24"/>
+              </w:rPr>
+              <w:t>D</w:t>
+            </w:r>
+            <w:bookmarkStart w:id="25" w:name="_GoBack"/>
+            <w:bookmarkEnd w:id="25"/>
+            <w:r>
+              <w:rPr>
+                <w:rFonts w:ascii="Times New Roman" w:hAnsi="Times New Roman" w:cs="Times New Roman"/>
+                <w:sz w:val="24"/>
+                <w:szCs w:val="24"/>
+              </w:rPr>
+              <w:t>esirable</w:t>
+            </w:r>
           </w:p>
         </w:tc>
       </w:tr>
@@ -19670,6 +21618,23 @@
           <w:ilvl w:val="0"/>
           <w:numId w:val="15"/>
         </w:numPr>
+        <w:spacing w:line="360" w:lineRule="auto"/>
+      </w:pPr>
+      <w:bookmarkStart w:id="26" w:name="_Toc120467168"/>
+      <w:r>
+        <w:t>CHAPTER SUMMARY</w:t>
+      </w:r>
+      <w:bookmarkEnd w:id="26"/>
+    </w:p>
+    <w:p>
+      <w:pPr>
+        <w:spacing w:line="360" w:lineRule="auto"/>
+        <w:jc w:val="both"/>
+        <w:rPr>
+          <w:rFonts w:ascii="Times New Roman" w:hAnsi="Times New Roman" w:cs="Times New Roman"/>
+          <w:sz w:val="24"/>
+          <w:szCs w:val="24"/>
+        </w:rPr>
         <w:sectPr>
           <w:headerReference w:type="default" r:id="rId24"/>
           <w:headerReference w:type="first" r:id="rId25"/>
@@ -19682,11 +21647,40 @@
           <w:docGrid w:linePitch="360"/>
         </w:sectPr>
       </w:pPr>
-      <w:bookmarkStart w:id="25" w:name="_Toc120354241"/>
       <w:r>
-        <w:t>CHAPTER SUMMARY</w:t>
+        <w:rPr>
+          <w:rFonts w:ascii="Times New Roman" w:hAnsi="Times New Roman" w:cs="Times New Roman"/>
+          <w:sz w:val="24"/>
+          <w:szCs w:val="24"/>
+        </w:rPr>
+        <w:t xml:space="preserve">In this chapter, a Rich Picture Diagram was created to show how the system interacts with society and the system stakeholders. The stakeholders were represented using </w:t>
       </w:r>
-      <w:bookmarkEnd w:id="25"/>
+      <w:r>
+        <w:rPr>
+          <w:rFonts w:ascii="Times New Roman" w:hAnsi="Times New Roman" w:cs="Times New Roman"/>
+          <w:sz w:val="24"/>
+          <w:szCs w:val="24"/>
+          <w:u w:val="single"/>
+        </w:rPr>
+        <w:t>Saunder's Onion model</w:t>
+      </w:r>
+      <w:r>
+        <w:rPr>
+          <w:rFonts w:ascii="Times New Roman" w:hAnsi="Times New Roman" w:cs="Times New Roman"/>
+          <w:sz w:val="24"/>
+          <w:szCs w:val="24"/>
+        </w:rPr>
+        <w:t xml:space="preserve">, </w:t>
+      </w:r>
+      <w:r>
+        <w:rPr>
+          <w:rFonts w:ascii="Times New Roman" w:hAnsi="Times New Roman" w:cs="Times New Roman"/>
+          <w:sz w:val="24"/>
+          <w:szCs w:val="24"/>
+        </w:rPr>
+        <w:lastRenderedPageBreak/>
+        <w:t>which included the flow of influence from each stakeholder. To acquire all the necessary information and the opinions of potential system stakeholders, requirement gathering approaches were used. Last but not least, the insights gained from the requirement elicitation approaches were used to specify the system's use cases, functional requirements, and non-functional requirements.</w:t>
+      </w:r>
     </w:p>
     <w:p>
       <w:pPr>
@@ -19694,241 +21688,9 @@
         <w:spacing w:line="360" w:lineRule="auto"/>
         <w:rPr>
           <w:rFonts w:cs="Times New Roman"/>
-          <w:sz w:val="24"/>
-          <w:szCs w:val="24"/>
         </w:rPr>
       </w:pPr>
-      <w:bookmarkStart w:id="26" w:name="_Toc120354242"/>
-      <w:r>
-        <w:rPr>
-          <w:rFonts w:cs="Times New Roman"/>
-          <w:bCs/>
-          <w:szCs w:val="32"/>
-        </w:rPr>
-        <w:lastRenderedPageBreak/>
-        <w:t>REFERENCES</w:t>
-      </w:r>
-      <w:bookmarkEnd w:id="26"/>
     </w:p>
-    <w:p>
-      <w:pPr>
-        <w:spacing w:line="360" w:lineRule="auto"/>
-        <w:jc w:val="both"/>
-        <w:rPr>
-          <w:rFonts w:ascii="Times New Roman" w:hAnsi="Times New Roman" w:cs="Times New Roman"/>
-        </w:rPr>
-      </w:pPr>
-    </w:p>
-    <w:p>
-      <w:pPr>
-        <w:spacing w:line="360" w:lineRule="auto"/>
-        <w:jc w:val="both"/>
-        <w:rPr>
-          <w:rFonts w:ascii="Times New Roman" w:hAnsi="Times New Roman" w:cs="Times New Roman"/>
-        </w:rPr>
-      </w:pPr>
-    </w:p>
-    <w:p>
-      <w:pPr>
-        <w:spacing w:line="360" w:lineRule="auto"/>
-        <w:jc w:val="both"/>
-        <w:rPr>
-          <w:rFonts w:ascii="Times New Roman" w:hAnsi="Times New Roman" w:cs="Times New Roman"/>
-        </w:rPr>
-      </w:pPr>
-    </w:p>
-    <w:p>
-      <w:pPr>
-        <w:spacing w:line="360" w:lineRule="auto"/>
-        <w:jc w:val="both"/>
-        <w:rPr>
-          <w:rFonts w:ascii="Times New Roman" w:hAnsi="Times New Roman" w:cs="Times New Roman"/>
-        </w:rPr>
-      </w:pPr>
-    </w:p>
-    <w:p>
-      <w:pPr>
-        <w:spacing w:line="360" w:lineRule="auto"/>
-        <w:jc w:val="both"/>
-        <w:rPr>
-          <w:rFonts w:ascii="Times New Roman" w:hAnsi="Times New Roman" w:cs="Times New Roman"/>
-        </w:rPr>
-      </w:pPr>
-    </w:p>
-    <w:p>
-      <w:pPr>
-        <w:spacing w:line="360" w:lineRule="auto"/>
-        <w:jc w:val="both"/>
-        <w:rPr>
-          <w:rFonts w:ascii="Times New Roman" w:hAnsi="Times New Roman" w:cs="Times New Roman"/>
-        </w:rPr>
-      </w:pPr>
-    </w:p>
-    <w:p>
-      <w:pPr>
-        <w:spacing w:line="360" w:lineRule="auto"/>
-        <w:jc w:val="both"/>
-        <w:rPr>
-          <w:rFonts w:ascii="Times New Roman" w:hAnsi="Times New Roman" w:cs="Times New Roman"/>
-        </w:rPr>
-      </w:pPr>
-    </w:p>
-    <w:p>
-      <w:pPr>
-        <w:spacing w:line="360" w:lineRule="auto"/>
-        <w:jc w:val="both"/>
-        <w:rPr>
-          <w:rFonts w:ascii="Times New Roman" w:hAnsi="Times New Roman" w:cs="Times New Roman"/>
-        </w:rPr>
-      </w:pPr>
-    </w:p>
-    <w:p>
-      <w:pPr>
-        <w:spacing w:line="360" w:lineRule="auto"/>
-        <w:jc w:val="both"/>
-        <w:rPr>
-          <w:rFonts w:ascii="Times New Roman" w:hAnsi="Times New Roman" w:cs="Times New Roman"/>
-        </w:rPr>
-      </w:pPr>
-    </w:p>
-    <w:p>
-      <w:pPr>
-        <w:spacing w:line="360" w:lineRule="auto"/>
-        <w:jc w:val="both"/>
-        <w:rPr>
-          <w:rFonts w:ascii="Times New Roman" w:hAnsi="Times New Roman" w:cs="Times New Roman"/>
-        </w:rPr>
-      </w:pPr>
-    </w:p>
-    <w:p>
-      <w:pPr>
-        <w:spacing w:line="360" w:lineRule="auto"/>
-        <w:jc w:val="both"/>
-        <w:rPr>
-          <w:rFonts w:ascii="Times New Roman" w:hAnsi="Times New Roman" w:cs="Times New Roman"/>
-        </w:rPr>
-      </w:pPr>
-    </w:p>
-    <w:p>
-      <w:pPr>
-        <w:spacing w:line="360" w:lineRule="auto"/>
-        <w:jc w:val="both"/>
-        <w:rPr>
-          <w:rFonts w:ascii="Times New Roman" w:hAnsi="Times New Roman" w:cs="Times New Roman"/>
-        </w:rPr>
-      </w:pPr>
-    </w:p>
-    <w:p>
-      <w:pPr>
-        <w:spacing w:line="360" w:lineRule="auto"/>
-        <w:jc w:val="both"/>
-        <w:rPr>
-          <w:rFonts w:ascii="Times New Roman" w:hAnsi="Times New Roman" w:cs="Times New Roman"/>
-        </w:rPr>
-      </w:pPr>
-    </w:p>
-    <w:p>
-      <w:pPr>
-        <w:spacing w:line="360" w:lineRule="auto"/>
-        <w:jc w:val="both"/>
-        <w:rPr>
-          <w:rFonts w:ascii="Times New Roman" w:hAnsi="Times New Roman" w:cs="Times New Roman"/>
-        </w:rPr>
-      </w:pPr>
-    </w:p>
-    <w:p>
-      <w:pPr>
-        <w:spacing w:line="360" w:lineRule="auto"/>
-        <w:jc w:val="both"/>
-        <w:rPr>
-          <w:rFonts w:ascii="Times New Roman" w:hAnsi="Times New Roman" w:cs="Times New Roman"/>
-        </w:rPr>
-      </w:pPr>
-    </w:p>
-    <w:p>
-      <w:pPr>
-        <w:spacing w:line="360" w:lineRule="auto"/>
-        <w:jc w:val="both"/>
-        <w:rPr>
-          <w:rFonts w:ascii="Times New Roman" w:hAnsi="Times New Roman" w:cs="Times New Roman"/>
-        </w:rPr>
-      </w:pPr>
-    </w:p>
-    <w:p>
-      <w:pPr>
-        <w:spacing w:line="360" w:lineRule="auto"/>
-        <w:jc w:val="both"/>
-        <w:rPr>
-          <w:rFonts w:ascii="Times New Roman" w:hAnsi="Times New Roman" w:cs="Times New Roman"/>
-        </w:rPr>
-      </w:pPr>
-    </w:p>
-    <w:p>
-      <w:pPr>
-        <w:spacing w:line="360" w:lineRule="auto"/>
-        <w:jc w:val="both"/>
-        <w:rPr>
-          <w:rFonts w:ascii="Times New Roman" w:hAnsi="Times New Roman" w:cs="Times New Roman"/>
-        </w:rPr>
-      </w:pPr>
-    </w:p>
-    <w:p>
-      <w:pPr>
-        <w:spacing w:line="360" w:lineRule="auto"/>
-        <w:jc w:val="both"/>
-        <w:rPr>
-          <w:rFonts w:ascii="Times New Roman" w:hAnsi="Times New Roman" w:cs="Times New Roman"/>
-        </w:rPr>
-      </w:pPr>
-    </w:p>
-    <w:p>
-      <w:pPr>
-        <w:spacing w:line="360" w:lineRule="auto"/>
-        <w:jc w:val="both"/>
-        <w:rPr>
-          <w:rFonts w:ascii="Times New Roman" w:hAnsi="Times New Roman" w:cs="Times New Roman"/>
-        </w:rPr>
-      </w:pPr>
-    </w:p>
-    <w:p>
-      <w:pPr>
-        <w:spacing w:line="360" w:lineRule="auto"/>
-        <w:jc w:val="both"/>
-        <w:rPr>
-          <w:rFonts w:ascii="Times New Roman" w:hAnsi="Times New Roman" w:cs="Times New Roman"/>
-        </w:rPr>
-      </w:pPr>
-    </w:p>
-    <w:p>
-      <w:pPr>
-        <w:spacing w:line="360" w:lineRule="auto"/>
-        <w:jc w:val="both"/>
-        <w:rPr>
-          <w:rFonts w:ascii="Times New Roman" w:hAnsi="Times New Roman" w:cs="Times New Roman"/>
-        </w:rPr>
-      </w:pPr>
-    </w:p>
-    <w:p>
-      <w:pPr>
-        <w:pStyle w:val="Heading1"/>
-        <w:rPr>
-          <w:rFonts w:cs="Times New Roman"/>
-          <w:noProof/>
-          <w:sz w:val="24"/>
-          <w:szCs w:val="24"/>
-        </w:rPr>
-      </w:pPr>
-      <w:bookmarkStart w:id="27" w:name="ConceptMap"/>
-      <w:bookmarkStart w:id="28" w:name="_Toc120354243"/>
-      <w:r>
-        <w:lastRenderedPageBreak/>
-        <w:t>APPENDIX A – CONCEPT MAP</w:t>
-      </w:r>
-      <w:bookmarkEnd w:id="28"/>
-    </w:p>
-    <w:bookmarkEnd w:id="27"/>
-    <w:p/>
-    <w:p/>
     <w:sectPr>
       <w:pgSz w:w="12240" w:h="15840"/>
       <w:pgMar w:top="1440" w:right="1440" w:bottom="1440" w:left="1440" w:header="720" w:footer="720" w:gutter="0"/>
@@ -24520,7 +26282,7 @@
 </file>
 
 <file path=customXml/itemProps1.xml><?xml version="1.0" encoding="utf-8"?>
-<ds:datastoreItem xmlns:ds="http://schemas.openxmlformats.org/officeDocument/2006/customXml" ds:itemID="{46503FE2-963C-4F44-A30A-2521CC8330BC}">
+<ds:datastoreItem xmlns:ds="http://schemas.openxmlformats.org/officeDocument/2006/customXml" ds:itemID="{BB6F2D9A-7CD2-4168-99B7-35790E49439B}">
   <ds:schemaRefs>
     <ds:schemaRef ds:uri="http://schemas.openxmlformats.org/officeDocument/2006/bibliography"/>
   </ds:schemaRefs>

</xml_diff>

<commit_message>
completed SRS chapter + summary
</commit_message>
<xml_diff>
--- a/SRS - Report/SRS-Draft.docx
+++ b/SRS - Report/SRS-Draft.docx
@@ -593,7 +593,7 @@
             </w:rPr>
             <w:fldChar w:fldCharType="separate"/>
           </w:r>
-          <w:hyperlink w:anchor="_Toc120467144" w:history="1">
+          <w:hyperlink w:anchor="_Toc120468722" w:history="1">
             <w:r>
               <w:rPr>
                 <w:rStyle w:val="Hyperlink"/>
@@ -620,7 +620,7 @@
                 <w:noProof/>
                 <w:webHidden/>
               </w:rPr>
-              <w:instrText xml:space="preserve"> PAGEREF _Toc120467144 \h </w:instrText>
+              <w:instrText xml:space="preserve"> PAGEREF _Toc120468722 \h </w:instrText>
             </w:r>
             <w:r>
               <w:rPr>
@@ -658,7 +658,7 @@
               <w:noProof/>
             </w:rPr>
           </w:pPr>
-          <w:hyperlink w:anchor="_Toc120467145" w:history="1">
+          <w:hyperlink w:anchor="_Toc120468723" w:history="1">
             <w:r>
               <w:rPr>
                 <w:rStyle w:val="Hyperlink"/>
@@ -685,7 +685,7 @@
                 <w:noProof/>
                 <w:webHidden/>
               </w:rPr>
-              <w:instrText xml:space="preserve"> PAGEREF _Toc120467145 \h </w:instrText>
+              <w:instrText xml:space="preserve"> PAGEREF _Toc120468723 \h </w:instrText>
             </w:r>
             <w:r>
               <w:rPr>
@@ -726,7 +726,7 @@
               <w:noProof/>
             </w:rPr>
           </w:pPr>
-          <w:hyperlink w:anchor="_Toc120467146" w:history="1">
+          <w:hyperlink w:anchor="_Toc120468724" w:history="1">
             <w:r>
               <w:rPr>
                 <w:rStyle w:val="Hyperlink"/>
@@ -749,7 +749,7 @@
                 <w:bCs/>
                 <w:noProof/>
               </w:rPr>
-              <w:t>CHAPTER OVERVIEW</w:t>
+              <w:t>Chapter Overview</w:t>
             </w:r>
             <w:r>
               <w:rPr>
@@ -770,7 +770,7 @@
                 <w:noProof/>
                 <w:webHidden/>
               </w:rPr>
-              <w:instrText xml:space="preserve"> PAGEREF _Toc120467146 \h </w:instrText>
+              <w:instrText xml:space="preserve"> PAGEREF _Toc120468724 \h </w:instrText>
             </w:r>
             <w:r>
               <w:rPr>
@@ -811,7 +811,7 @@
               <w:noProof/>
             </w:rPr>
           </w:pPr>
-          <w:hyperlink w:anchor="_Toc120467147" w:history="1">
+          <w:hyperlink w:anchor="_Toc120468725" w:history="1">
             <w:r>
               <w:rPr>
                 <w:rStyle w:val="Hyperlink"/>
@@ -830,7 +830,7 @@
                 <w:rStyle w:val="Hyperlink"/>
                 <w:noProof/>
               </w:rPr>
-              <w:t>RICH PICTURE</w:t>
+              <w:t>Rich Picture</w:t>
             </w:r>
             <w:r>
               <w:rPr>
@@ -851,7 +851,7 @@
                 <w:noProof/>
                 <w:webHidden/>
               </w:rPr>
-              <w:instrText xml:space="preserve"> PAGEREF _Toc120467147 \h </w:instrText>
+              <w:instrText xml:space="preserve"> PAGEREF _Toc120468725 \h </w:instrText>
             </w:r>
             <w:r>
               <w:rPr>
@@ -892,7 +892,7 @@
               <w:noProof/>
             </w:rPr>
           </w:pPr>
-          <w:hyperlink w:anchor="_Toc120467148" w:history="1">
+          <w:hyperlink w:anchor="_Toc120468726" w:history="1">
             <w:r>
               <w:rPr>
                 <w:rStyle w:val="Hyperlink"/>
@@ -911,7 +911,7 @@
                 <w:rStyle w:val="Hyperlink"/>
                 <w:noProof/>
               </w:rPr>
-              <w:t>STAKEHOLDER ANALYSIS</w:t>
+              <w:t>Stakeholder Analysis</w:t>
             </w:r>
             <w:r>
               <w:rPr>
@@ -932,7 +932,7 @@
                 <w:noProof/>
                 <w:webHidden/>
               </w:rPr>
-              <w:instrText xml:space="preserve"> PAGEREF _Toc120467148 \h </w:instrText>
+              <w:instrText xml:space="preserve"> PAGEREF _Toc120468726 \h </w:instrText>
             </w:r>
             <w:r>
               <w:rPr>
@@ -973,10 +973,11 @@
               <w:noProof/>
             </w:rPr>
           </w:pPr>
-          <w:hyperlink w:anchor="_Toc120467149" w:history="1">
+          <w:hyperlink w:anchor="_Toc120468727" w:history="1">
             <w:r>
               <w:rPr>
                 <w:rStyle w:val="Hyperlink"/>
+                <w:b/>
                 <w:noProof/>
               </w:rPr>
               <w:t>3.1 Stakeholder Onion Model</w:t>
@@ -1000,7 +1001,7 @@
                 <w:noProof/>
                 <w:webHidden/>
               </w:rPr>
-              <w:instrText xml:space="preserve"> PAGEREF _Toc120467149 \h </w:instrText>
+              <w:instrText xml:space="preserve"> PAGEREF _Toc120468727 \h </w:instrText>
             </w:r>
             <w:r>
               <w:rPr>
@@ -1041,13 +1042,21 @@
               <w:noProof/>
             </w:rPr>
           </w:pPr>
-          <w:hyperlink w:anchor="_Toc120467150" w:history="1">
+          <w:hyperlink w:anchor="_Toc120468728" w:history="1">
             <w:r>
               <w:rPr>
                 <w:rStyle w:val="Hyperlink"/>
                 <w:noProof/>
               </w:rPr>
-              <w:t>3.2 Stakeholder Viewpoints &amp; Requirement Elicitation Methodology.</w:t>
+              <w:t xml:space="preserve">3.2 </w:t>
+            </w:r>
+            <w:r>
+              <w:rPr>
+                <w:rStyle w:val="Hyperlink"/>
+                <w:b/>
+                <w:noProof/>
+              </w:rPr>
+              <w:t>Stakeholder Viewpoints &amp; Requirement Elicitation Methodology.</w:t>
             </w:r>
             <w:r>
               <w:rPr>
@@ -1068,7 +1077,7 @@
                 <w:noProof/>
                 <w:webHidden/>
               </w:rPr>
-              <w:instrText xml:space="preserve"> PAGEREF _Toc120467150 \h </w:instrText>
+              <w:instrText xml:space="preserve"> PAGEREF _Toc120468728 \h </w:instrText>
             </w:r>
             <w:r>
               <w:rPr>
@@ -1088,7 +1097,7 @@
                 <w:noProof/>
                 <w:webHidden/>
               </w:rPr>
-              <w:t>2</w:t>
+              <w:t>3</w:t>
             </w:r>
             <w:r>
               <w:rPr>
@@ -1109,10 +1118,11 @@
               <w:noProof/>
             </w:rPr>
           </w:pPr>
-          <w:hyperlink w:anchor="_Toc120467151" w:history="1">
+          <w:hyperlink w:anchor="_Toc120468729" w:history="1">
             <w:r>
               <w:rPr>
                 <w:rStyle w:val="Hyperlink"/>
+                <w:b/>
                 <w:noProof/>
               </w:rPr>
               <w:t>3.3 Research Question Mapping</w:t>
@@ -1136,7 +1146,7 @@
                 <w:noProof/>
                 <w:webHidden/>
               </w:rPr>
-              <w:instrText xml:space="preserve"> PAGEREF _Toc120467151 \h </w:instrText>
+              <w:instrText xml:space="preserve"> PAGEREF _Toc120468729 \h </w:instrText>
             </w:r>
             <w:r>
               <w:rPr>
@@ -1177,10 +1187,11 @@
               <w:noProof/>
             </w:rPr>
           </w:pPr>
-          <w:hyperlink w:anchor="_Toc120467152" w:history="1">
+          <w:hyperlink w:anchor="_Toc120468730" w:history="1">
             <w:r>
               <w:rPr>
                 <w:rStyle w:val="Hyperlink"/>
+                <w:b/>
                 <w:noProof/>
               </w:rPr>
               <w:t>3.4 Roles &amp; Requirement Elicitation Methodology</w:t>
@@ -1204,7 +1215,7 @@
                 <w:noProof/>
                 <w:webHidden/>
               </w:rPr>
-              <w:instrText xml:space="preserve"> PAGEREF _Toc120467152 \h </w:instrText>
+              <w:instrText xml:space="preserve"> PAGEREF _Toc120468730 \h </w:instrText>
             </w:r>
             <w:r>
               <w:rPr>
@@ -1245,7 +1256,7 @@
               <w:noProof/>
             </w:rPr>
           </w:pPr>
-          <w:hyperlink w:anchor="_Toc120467153" w:history="1">
+          <w:hyperlink w:anchor="_Toc120468731" w:history="1">
             <w:r>
               <w:rPr>
                 <w:rStyle w:val="Hyperlink"/>
@@ -1264,7 +1275,7 @@
                 <w:rStyle w:val="Hyperlink"/>
                 <w:noProof/>
               </w:rPr>
-              <w:t>REQUIREMENT ELICITION METHODOLOGIES</w:t>
+              <w:t>Requirement Elicitation Methodologies</w:t>
             </w:r>
             <w:r>
               <w:rPr>
@@ -1285,7 +1296,7 @@
                 <w:noProof/>
                 <w:webHidden/>
               </w:rPr>
-              <w:instrText xml:space="preserve"> PAGEREF _Toc120467153 \h </w:instrText>
+              <w:instrText xml:space="preserve"> PAGEREF _Toc120468731 \h </w:instrText>
             </w:r>
             <w:r>
               <w:rPr>
@@ -1326,7 +1337,7 @@
               <w:noProof/>
             </w:rPr>
           </w:pPr>
-          <w:hyperlink w:anchor="_Toc120467154" w:history="1">
+          <w:hyperlink w:anchor="_Toc120468732" w:history="1">
             <w:r>
               <w:rPr>
                 <w:rStyle w:val="Hyperlink"/>
@@ -1346,7 +1357,7 @@
                 <w:rStyle w:val="Hyperlink"/>
                 <w:noProof/>
               </w:rPr>
-              <w:t xml:space="preserve">ANALYSIS OF DATA &amp; PRESENTATION OF THE OUTCOME THROUGH </w:t>
+              <w:t xml:space="preserve">Analysis of Data &amp; Presentation of the outcome through </w:t>
             </w:r>
             <w:r>
               <w:rPr>
@@ -1354,7 +1365,7 @@
                 <w:rFonts w:cs="Times New Roman"/>
                 <w:noProof/>
               </w:rPr>
-              <w:t>ELICITATION METHODOLOGIES</w:t>
+              <w:t>Elicitation Methodologies</w:t>
             </w:r>
             <w:r>
               <w:rPr>
@@ -1375,7 +1386,7 @@
                 <w:noProof/>
                 <w:webHidden/>
               </w:rPr>
-              <w:instrText xml:space="preserve"> PAGEREF _Toc120467154 \h </w:instrText>
+              <w:instrText xml:space="preserve"> PAGEREF _Toc120468732 \h </w:instrText>
             </w:r>
             <w:r>
               <w:rPr>
@@ -1416,7 +1427,7 @@
               <w:noProof/>
             </w:rPr>
           </w:pPr>
-          <w:hyperlink w:anchor="_Toc120467155" w:history="1">
+          <w:hyperlink w:anchor="_Toc120468733" w:history="1">
             <w:r>
               <w:rPr>
                 <w:rStyle w:val="Hyperlink"/>
@@ -1444,7 +1455,7 @@
                 <w:noProof/>
                 <w:webHidden/>
               </w:rPr>
-              <w:instrText xml:space="preserve"> PAGEREF _Toc120467155 \h </w:instrText>
+              <w:instrText xml:space="preserve"> PAGEREF _Toc120468733 \h </w:instrText>
             </w:r>
             <w:r>
               <w:rPr>
@@ -1485,7 +1496,7 @@
               <w:noProof/>
             </w:rPr>
           </w:pPr>
-          <w:hyperlink w:anchor="_Toc120467156" w:history="1">
+          <w:hyperlink w:anchor="_Toc120468734" w:history="1">
             <w:r>
               <w:rPr>
                 <w:rStyle w:val="Hyperlink"/>
@@ -1513,7 +1524,7 @@
                 <w:noProof/>
                 <w:webHidden/>
               </w:rPr>
-              <w:instrText xml:space="preserve"> PAGEREF _Toc120467156 \h </w:instrText>
+              <w:instrText xml:space="preserve"> PAGEREF _Toc120468734 \h </w:instrText>
             </w:r>
             <w:r>
               <w:rPr>
@@ -1554,7 +1565,7 @@
               <w:noProof/>
             </w:rPr>
           </w:pPr>
-          <w:hyperlink w:anchor="_Toc120467157" w:history="1">
+          <w:hyperlink w:anchor="_Toc120468735" w:history="1">
             <w:r>
               <w:rPr>
                 <w:rStyle w:val="Hyperlink"/>
@@ -1582,7 +1593,7 @@
                 <w:noProof/>
                 <w:webHidden/>
               </w:rPr>
-              <w:instrText xml:space="preserve"> PAGEREF _Toc120467157 \h </w:instrText>
+              <w:instrText xml:space="preserve"> PAGEREF _Toc120468735 \h </w:instrText>
             </w:r>
             <w:r>
               <w:rPr>
@@ -1623,7 +1634,7 @@
               <w:noProof/>
             </w:rPr>
           </w:pPr>
-          <w:hyperlink w:anchor="_Toc120467158" w:history="1">
+          <w:hyperlink w:anchor="_Toc120468736" w:history="1">
             <w:r>
               <w:rPr>
                 <w:rStyle w:val="Hyperlink"/>
@@ -1651,7 +1662,7 @@
                 <w:noProof/>
                 <w:webHidden/>
               </w:rPr>
-              <w:instrText xml:space="preserve"> PAGEREF _Toc120467158 \h </w:instrText>
+              <w:instrText xml:space="preserve"> PAGEREF _Toc120468736 \h </w:instrText>
             </w:r>
             <w:r>
               <w:rPr>
@@ -1692,7 +1703,7 @@
               <w:noProof/>
             </w:rPr>
           </w:pPr>
-          <w:hyperlink w:anchor="_Toc120467159" w:history="1">
+          <w:hyperlink w:anchor="_Toc120468737" w:history="1">
             <w:r>
               <w:rPr>
                 <w:rStyle w:val="Hyperlink"/>
@@ -1720,7 +1731,7 @@
                 <w:noProof/>
                 <w:webHidden/>
               </w:rPr>
-              <w:instrText xml:space="preserve"> PAGEREF _Toc120467159 \h </w:instrText>
+              <w:instrText xml:space="preserve"> PAGEREF _Toc120468737 \h </w:instrText>
             </w:r>
             <w:r>
               <w:rPr>
@@ -1761,7 +1772,7 @@
               <w:noProof/>
             </w:rPr>
           </w:pPr>
-          <w:hyperlink w:anchor="_Toc120467160" w:history="1">
+          <w:hyperlink w:anchor="_Toc120468738" w:history="1">
             <w:r>
               <w:rPr>
                 <w:rStyle w:val="Hyperlink"/>
@@ -1789,7 +1800,7 @@
                 <w:noProof/>
                 <w:webHidden/>
               </w:rPr>
-              <w:instrText xml:space="preserve"> PAGEREF _Toc120467160 \h </w:instrText>
+              <w:instrText xml:space="preserve"> PAGEREF _Toc120468738 \h </w:instrText>
             </w:r>
             <w:r>
               <w:rPr>
@@ -1830,7 +1841,7 @@
               <w:noProof/>
             </w:rPr>
           </w:pPr>
-          <w:hyperlink w:anchor="_Toc120467161" w:history="1">
+          <w:hyperlink w:anchor="_Toc120468739" w:history="1">
             <w:r>
               <w:rPr>
                 <w:rStyle w:val="Hyperlink"/>
@@ -1849,7 +1860,7 @@
                 <w:rStyle w:val="Hyperlink"/>
                 <w:noProof/>
               </w:rPr>
-              <w:t>SUMMARY OF FINDINGS</w:t>
+              <w:t>Summary of findings</w:t>
             </w:r>
             <w:r>
               <w:rPr>
@@ -1870,7 +1881,7 @@
                 <w:noProof/>
                 <w:webHidden/>
               </w:rPr>
-              <w:instrText xml:space="preserve"> PAGEREF _Toc120467161 \h </w:instrText>
+              <w:instrText xml:space="preserve"> PAGEREF _Toc120468739 \h </w:instrText>
             </w:r>
             <w:r>
               <w:rPr>
@@ -1890,7 +1901,7 @@
                 <w:noProof/>
                 <w:webHidden/>
               </w:rPr>
-              <w:t>16</w:t>
+              <w:t>17</w:t>
             </w:r>
             <w:r>
               <w:rPr>
@@ -1911,7 +1922,7 @@
               <w:noProof/>
             </w:rPr>
           </w:pPr>
-          <w:hyperlink w:anchor="_Toc120467162" w:history="1">
+          <w:hyperlink w:anchor="_Toc120468740" w:history="1">
             <w:r>
               <w:rPr>
                 <w:rStyle w:val="Hyperlink"/>
@@ -1930,7 +1941,7 @@
                 <w:rStyle w:val="Hyperlink"/>
                 <w:noProof/>
               </w:rPr>
-              <w:t>CONTEXT DIAGRAM</w:t>
+              <w:t>Context Diagram</w:t>
             </w:r>
             <w:r>
               <w:rPr>
@@ -1951,7 +1962,7 @@
                 <w:noProof/>
                 <w:webHidden/>
               </w:rPr>
-              <w:instrText xml:space="preserve"> PAGEREF _Toc120467162 \h </w:instrText>
+              <w:instrText xml:space="preserve"> PAGEREF _Toc120468740 \h </w:instrText>
             </w:r>
             <w:r>
               <w:rPr>
@@ -1971,7 +1982,7 @@
                 <w:noProof/>
                 <w:webHidden/>
               </w:rPr>
-              <w:t>18</w:t>
+              <w:t>19</w:t>
             </w:r>
             <w:r>
               <w:rPr>
@@ -1992,7 +2003,7 @@
               <w:noProof/>
             </w:rPr>
           </w:pPr>
-          <w:hyperlink w:anchor="_Toc120467163" w:history="1">
+          <w:hyperlink w:anchor="_Toc120468741" w:history="1">
             <w:r>
               <w:rPr>
                 <w:rStyle w:val="Hyperlink"/>
@@ -2011,7 +2022,7 @@
                 <w:rStyle w:val="Hyperlink"/>
                 <w:noProof/>
               </w:rPr>
-              <w:t>USE CASE DIAGRAM</w:t>
+              <w:t>Usecase Diagram</w:t>
             </w:r>
             <w:r>
               <w:rPr>
@@ -2032,7 +2043,7 @@
                 <w:noProof/>
                 <w:webHidden/>
               </w:rPr>
-              <w:instrText xml:space="preserve"> PAGEREF _Toc120467163 \h </w:instrText>
+              <w:instrText xml:space="preserve"> PAGEREF _Toc120468741 \h </w:instrText>
             </w:r>
             <w:r>
               <w:rPr>
@@ -2052,7 +2063,7 @@
                 <w:noProof/>
                 <w:webHidden/>
               </w:rPr>
-              <w:t>18</w:t>
+              <w:t>19</w:t>
             </w:r>
             <w:r>
               <w:rPr>
@@ -2073,7 +2084,7 @@
               <w:noProof/>
             </w:rPr>
           </w:pPr>
-          <w:hyperlink w:anchor="_Toc120467164" w:history="1">
+          <w:hyperlink w:anchor="_Toc120468742" w:history="1">
             <w:r>
               <w:rPr>
                 <w:rStyle w:val="Hyperlink"/>
@@ -2092,7 +2103,7 @@
                 <w:rStyle w:val="Hyperlink"/>
                 <w:noProof/>
               </w:rPr>
-              <w:t>USE CASE DESCRIPTIONS</w:t>
+              <w:t>Usecase Descriptions</w:t>
             </w:r>
             <w:r>
               <w:rPr>
@@ -2113,7 +2124,7 @@
                 <w:noProof/>
                 <w:webHidden/>
               </w:rPr>
-              <w:instrText xml:space="preserve"> PAGEREF _Toc120467164 \h </w:instrText>
+              <w:instrText xml:space="preserve"> PAGEREF _Toc120468742 \h </w:instrText>
             </w:r>
             <w:r>
               <w:rPr>
@@ -2133,7 +2144,7 @@
                 <w:noProof/>
                 <w:webHidden/>
               </w:rPr>
-              <w:t>19</w:t>
+              <w:t>20</w:t>
             </w:r>
             <w:r>
               <w:rPr>
@@ -2154,7 +2165,7 @@
               <w:noProof/>
             </w:rPr>
           </w:pPr>
-          <w:hyperlink w:anchor="_Toc120467165" w:history="1">
+          <w:hyperlink w:anchor="_Toc120468743" w:history="1">
             <w:r>
               <w:rPr>
                 <w:rStyle w:val="Hyperlink"/>
@@ -2173,7 +2184,7 @@
                 <w:rStyle w:val="Hyperlink"/>
                 <w:noProof/>
               </w:rPr>
-              <w:t>REQUIREMENTS</w:t>
+              <w:t>Requirements</w:t>
             </w:r>
             <w:r>
               <w:rPr>
@@ -2194,7 +2205,7 @@
                 <w:noProof/>
                 <w:webHidden/>
               </w:rPr>
-              <w:instrText xml:space="preserve"> PAGEREF _Toc120467165 \h </w:instrText>
+              <w:instrText xml:space="preserve"> PAGEREF _Toc120468743 \h </w:instrText>
             </w:r>
             <w:r>
               <w:rPr>
@@ -2214,7 +2225,7 @@
                 <w:noProof/>
                 <w:webHidden/>
               </w:rPr>
-              <w:t>21</w:t>
+              <w:t>22</w:t>
             </w:r>
             <w:r>
               <w:rPr>
@@ -2235,10 +2246,11 @@
               <w:noProof/>
             </w:rPr>
           </w:pPr>
-          <w:hyperlink w:anchor="_Toc120467166" w:history="1">
+          <w:hyperlink w:anchor="_Toc120468744" w:history="1">
             <w:r>
               <w:rPr>
                 <w:rStyle w:val="Hyperlink"/>
+                <w:b/>
                 <w:noProof/>
               </w:rPr>
               <w:t>10.1 Functional Requirements</w:t>
@@ -2262,7 +2274,7 @@
                 <w:noProof/>
                 <w:webHidden/>
               </w:rPr>
-              <w:instrText xml:space="preserve"> PAGEREF _Toc120467166 \h </w:instrText>
+              <w:instrText xml:space="preserve"> PAGEREF _Toc120468744 \h </w:instrText>
             </w:r>
             <w:r>
               <w:rPr>
@@ -2282,7 +2294,7 @@
                 <w:noProof/>
                 <w:webHidden/>
               </w:rPr>
-              <w:t>21</w:t>
+              <w:t>22</w:t>
             </w:r>
             <w:r>
               <w:rPr>
@@ -2303,10 +2315,11 @@
               <w:noProof/>
             </w:rPr>
           </w:pPr>
-          <w:hyperlink w:anchor="_Toc120467167" w:history="1">
+          <w:hyperlink w:anchor="_Toc120468745" w:history="1">
             <w:r>
               <w:rPr>
                 <w:rStyle w:val="Hyperlink"/>
+                <w:b/>
                 <w:noProof/>
               </w:rPr>
               <w:t>10.2 Non-functional Requirements</w:t>
@@ -2330,7 +2343,7 @@
                 <w:noProof/>
                 <w:webHidden/>
               </w:rPr>
-              <w:instrText xml:space="preserve"> PAGEREF _Toc120467167 \h </w:instrText>
+              <w:instrText xml:space="preserve"> PAGEREF _Toc120468745 \h </w:instrText>
             </w:r>
             <w:r>
               <w:rPr>
@@ -2371,7 +2384,7 @@
               <w:noProof/>
             </w:rPr>
           </w:pPr>
-          <w:hyperlink w:anchor="_Toc120467168" w:history="1">
+          <w:hyperlink w:anchor="_Toc120468746" w:history="1">
             <w:r>
               <w:rPr>
                 <w:rStyle w:val="Hyperlink"/>
@@ -2390,7 +2403,7 @@
                 <w:rStyle w:val="Hyperlink"/>
                 <w:noProof/>
               </w:rPr>
-              <w:t>CHAPTER SUMMARY</w:t>
+              <w:t>Chapter Summary</w:t>
             </w:r>
             <w:r>
               <w:rPr>
@@ -2411,7 +2424,7 @@
                 <w:noProof/>
                 <w:webHidden/>
               </w:rPr>
-              <w:instrText xml:space="preserve"> PAGEREF _Toc120467168 \h </w:instrText>
+              <w:instrText xml:space="preserve"> PAGEREF _Toc120468746 \h </w:instrText>
             </w:r>
             <w:r>
               <w:rPr>
@@ -2431,74 +2444,7 @@
                 <w:noProof/>
                 <w:webHidden/>
               </w:rPr>
-              <w:t>24</w:t>
-            </w:r>
-            <w:r>
-              <w:rPr>
-                <w:noProof/>
-                <w:webHidden/>
-              </w:rPr>
-              <w:fldChar w:fldCharType="end"/>
-            </w:r>
-          </w:hyperlink>
-        </w:p>
-        <w:p>
-          <w:pPr>
-            <w:pStyle w:val="TOC1"/>
-            <w:rPr>
-              <w:noProof/>
-            </w:rPr>
-          </w:pPr>
-          <w:hyperlink w:anchor="_Toc120467169" w:history="1">
-            <w:r>
-              <w:rPr>
-                <w:rStyle w:val="Hyperlink"/>
-                <w:rFonts w:cs="Times New Roman"/>
-                <w:bCs/>
-                <w:noProof/>
-              </w:rPr>
-              <w:t>REFERENCES</w:t>
-            </w:r>
-            <w:r>
-              <w:rPr>
-                <w:noProof/>
-                <w:webHidden/>
-              </w:rPr>
-              <w:tab/>
-            </w:r>
-            <w:r>
-              <w:rPr>
-                <w:noProof/>
-                <w:webHidden/>
-              </w:rPr>
-              <w:fldChar w:fldCharType="begin"/>
-            </w:r>
-            <w:r>
-              <w:rPr>
-                <w:noProof/>
-                <w:webHidden/>
-              </w:rPr>
-              <w:instrText xml:space="preserve"> PAGEREF _Toc120467169 \h </w:instrText>
-            </w:r>
-            <w:r>
-              <w:rPr>
-                <w:noProof/>
-                <w:webHidden/>
-              </w:rPr>
-            </w:r>
-            <w:r>
-              <w:rPr>
-                <w:noProof/>
-                <w:webHidden/>
-              </w:rPr>
-              <w:fldChar w:fldCharType="separate"/>
-            </w:r>
-            <w:r>
-              <w:rPr>
-                <w:noProof/>
-                <w:webHidden/>
-              </w:rPr>
-              <w:t>I</w:t>
+              <w:t>25</w:t>
             </w:r>
             <w:r>
               <w:rPr>
@@ -2552,7 +2498,7 @@
         <w:pStyle w:val="Heading1"/>
         <w:spacing w:line="360" w:lineRule="auto"/>
       </w:pPr>
-      <w:bookmarkStart w:id="0" w:name="_Toc120467144"/>
+      <w:bookmarkStart w:id="0" w:name="_Toc120468722"/>
       <w:r>
         <w:lastRenderedPageBreak/>
         <w:t>List of Figures</w:t>
@@ -2627,7 +2573,19 @@
             <w:sz w:val="24"/>
             <w:szCs w:val="24"/>
           </w:rPr>
-          <w:t xml:space="preserve"> - Prototype Feature Diagram (Self-composed)</w:t>
+          <w:t xml:space="preserve"> - Protot</w:t>
+        </w:r>
+        <w:bookmarkStart w:id="1" w:name="_GoBack"/>
+        <w:bookmarkEnd w:id="1"/>
+        <w:r>
+          <w:rPr>
+            <w:rStyle w:val="Hyperlink"/>
+            <w:rFonts w:ascii="Times New Roman" w:hAnsi="Times New Roman" w:cs="Times New Roman"/>
+            <w:noProof/>
+            <w:sz w:val="24"/>
+            <w:szCs w:val="24"/>
+          </w:rPr>
+          <w:t>ype Feature Diagram (Self-composed)</w:t>
         </w:r>
         <w:r>
           <w:rPr>
@@ -2951,11 +2909,11 @@
         <w:pStyle w:val="Heading1"/>
         <w:spacing w:line="360" w:lineRule="auto"/>
       </w:pPr>
-      <w:bookmarkStart w:id="1" w:name="_Toc120467145"/>
+      <w:bookmarkStart w:id="2" w:name="_Toc120468723"/>
       <w:r>
         <w:t>List of Tables</w:t>
       </w:r>
-      <w:bookmarkEnd w:id="1"/>
+      <w:bookmarkEnd w:id="2"/>
     </w:p>
     <w:p>
       <w:pPr>
@@ -3732,7 +3690,7 @@
                 <w:szCs w:val="24"/>
               </w:rPr>
             </w:pPr>
-            <w:bookmarkStart w:id="2" w:name="aiacronym"/>
+            <w:bookmarkStart w:id="3" w:name="aiacronym"/>
             <w:r>
               <w:rPr>
                 <w:rFonts w:ascii="Times New Roman" w:hAnsi="Times New Roman" w:cs="Times New Roman"/>
@@ -3742,7 +3700,7 @@
               </w:rPr>
               <w:t>AI</w:t>
             </w:r>
-            <w:bookmarkEnd w:id="2"/>
+            <w:bookmarkEnd w:id="3"/>
             <w:r>
               <w:rPr>
                 <w:rFonts w:ascii="Times New Roman" w:hAnsi="Times New Roman" w:cs="Times New Roman"/>
@@ -4897,7 +4855,7 @@
           <w:ilvl w:val="0"/>
           <w:numId w:val="15"/>
         </w:numPr>
-        <w:spacing w:line="360" w:lineRule="auto"/>
+        <w:spacing w:before="0" w:line="360" w:lineRule="auto"/>
         <w:jc w:val="both"/>
         <w:rPr>
           <w:rFonts w:cs="Times New Roman"/>
@@ -4905,7 +4863,7 @@
           <w:szCs w:val="32"/>
         </w:rPr>
       </w:pPr>
-      <w:bookmarkStart w:id="3" w:name="_Toc120467146"/>
+      <w:bookmarkStart w:id="4" w:name="_Toc120468724"/>
       <w:r>
         <w:rPr>
           <w:rFonts w:cs="Times New Roman"/>
@@ -4913,9 +4871,45 @@
           <w:szCs w:val="32"/>
         </w:rPr>
         <w:lastRenderedPageBreak/>
-        <w:t>CHAPTER OVERVIEW</w:t>
+        <w:t>Chapter Overview</w:t>
       </w:r>
-      <w:bookmarkEnd w:id="3"/>
+      <w:bookmarkEnd w:id="4"/>
+    </w:p>
+    <w:p>
+      <w:pPr>
+        <w:spacing w:line="360" w:lineRule="auto"/>
+        <w:jc w:val="both"/>
+        <w:rPr>
+          <w:rFonts w:ascii="Times New Roman" w:hAnsi="Times New Roman" w:cs="Times New Roman"/>
+          <w:sz w:val="24"/>
+          <w:szCs w:val="24"/>
+        </w:rPr>
+      </w:pPr>
+      <w:r>
+        <w:rPr>
+          <w:rFonts w:ascii="Times New Roman" w:hAnsi="Times New Roman" w:cs="Times New Roman"/>
+          <w:sz w:val="24"/>
+          <w:szCs w:val="24"/>
+        </w:rPr>
+        <w:t xml:space="preserve">This chapter aims at identifying potential stakeholders of the project by looking at all potential points of interaction with the system using a </w:t>
+      </w:r>
+      <w:r>
+        <w:rPr>
+          <w:rFonts w:ascii="Times New Roman" w:hAnsi="Times New Roman" w:cs="Times New Roman"/>
+          <w:sz w:val="24"/>
+          <w:szCs w:val="24"/>
+          <w:u w:val="single"/>
+        </w:rPr>
+        <w:t>rich picture diagram</w:t>
+      </w:r>
+      <w:r>
+        <w:rPr>
+          <w:rFonts w:ascii="Times New Roman" w:hAnsi="Times New Roman" w:cs="Times New Roman"/>
+          <w:sz w:val="24"/>
+          <w:szCs w:val="24"/>
+        </w:rPr>
+        <w:t>, gathering their perspectives to analyze and come up with possible expected use cases, functional and non-functional requirements of the prototype.</w:t>
+      </w:r>
     </w:p>
     <w:p>
       <w:pPr>
@@ -4924,13 +4918,51 @@
           <w:ilvl w:val="0"/>
           <w:numId w:val="15"/>
         </w:numPr>
+        <w:spacing w:before="0" w:line="360" w:lineRule="auto"/>
+      </w:pPr>
+      <w:bookmarkStart w:id="5" w:name="_Toc120468725"/>
+      <w:r>
+        <w:t>Rich Picture</w:t>
+      </w:r>
+      <w:bookmarkEnd w:id="5"/>
+    </w:p>
+    <w:p>
+      <w:pPr>
+        <w:pStyle w:val="ListParagraph"/>
         <w:spacing w:line="360" w:lineRule="auto"/>
-      </w:pPr>
-      <w:bookmarkStart w:id="4" w:name="_Toc120467147"/>
+        <w:ind w:left="360"/>
+        <w:jc w:val="center"/>
+        <w:rPr>
+          <w:rFonts w:ascii="Times New Roman" w:hAnsi="Times New Roman" w:cs="Times New Roman"/>
+          <w:sz w:val="24"/>
+          <w:szCs w:val="24"/>
+        </w:rPr>
+      </w:pPr>
       <w:r>
-        <w:t>RICH PICTURE</w:t>
+        <w:rPr>
+          <w:rFonts w:ascii="Times New Roman" w:hAnsi="Times New Roman" w:cs="Times New Roman"/>
+          <w:sz w:val="24"/>
+          <w:szCs w:val="24"/>
+        </w:rPr>
+        <w:t>Figure 2.1 – Rich Picture Diagram (</w:t>
       </w:r>
-      <w:bookmarkEnd w:id="4"/>
+      <w:r>
+        <w:rPr>
+          <w:rFonts w:ascii="Times New Roman" w:hAnsi="Times New Roman" w:cs="Times New Roman"/>
+          <w:i/>
+          <w:sz w:val="24"/>
+          <w:szCs w:val="24"/>
+        </w:rPr>
+        <w:t>self-composed</w:t>
+      </w:r>
+      <w:r>
+        <w:rPr>
+          <w:rFonts w:ascii="Times New Roman" w:hAnsi="Times New Roman" w:cs="Times New Roman"/>
+          <w:sz w:val="24"/>
+          <w:szCs w:val="24"/>
+        </w:rPr>
+        <w:t>)</w:t>
+      </w:r>
     </w:p>
     <w:p>
       <w:pPr>
@@ -5003,42 +5035,6 @@
     <w:p>
       <w:pPr>
         <w:spacing w:line="360" w:lineRule="auto"/>
-        <w:jc w:val="center"/>
-        <w:rPr>
-          <w:rFonts w:ascii="Times New Roman" w:hAnsi="Times New Roman" w:cs="Times New Roman"/>
-          <w:sz w:val="24"/>
-          <w:szCs w:val="24"/>
-        </w:rPr>
-      </w:pPr>
-      <w:r>
-        <w:rPr>
-          <w:rFonts w:ascii="Times New Roman" w:hAnsi="Times New Roman" w:cs="Times New Roman"/>
-          <w:sz w:val="24"/>
-          <w:szCs w:val="24"/>
-        </w:rPr>
-        <w:t>Figure 2.1 – Rich Picture Diagram (</w:t>
-      </w:r>
-      <w:r>
-        <w:rPr>
-          <w:rFonts w:ascii="Times New Roman" w:hAnsi="Times New Roman" w:cs="Times New Roman"/>
-          <w:i/>
-          <w:sz w:val="24"/>
-          <w:szCs w:val="24"/>
-        </w:rPr>
-        <w:t>self-composed</w:t>
-      </w:r>
-      <w:r>
-        <w:rPr>
-          <w:rFonts w:ascii="Times New Roman" w:hAnsi="Times New Roman" w:cs="Times New Roman"/>
-          <w:sz w:val="24"/>
-          <w:szCs w:val="24"/>
-        </w:rPr>
-        <w:t>)</w:t>
-      </w:r>
-    </w:p>
-    <w:p>
-      <w:pPr>
-        <w:spacing w:line="360" w:lineRule="auto"/>
         <w:rPr>
           <w:rFonts w:ascii="Times New Roman" w:hAnsi="Times New Roman" w:cs="Times New Roman"/>
           <w:b/>
@@ -5049,53 +5045,37 @@
     </w:p>
     <w:p>
       <w:pPr>
-        <w:spacing w:line="360" w:lineRule="auto"/>
-        <w:rPr>
-          <w:rFonts w:ascii="Times New Roman" w:hAnsi="Times New Roman" w:cs="Times New Roman"/>
-          <w:b/>
-          <w:sz w:val="24"/>
-          <w:szCs w:val="24"/>
-        </w:rPr>
-      </w:pPr>
-    </w:p>
-    <w:p>
-      <w:pPr>
-        <w:spacing w:line="360" w:lineRule="auto"/>
-        <w:rPr>
-          <w:rFonts w:ascii="Times New Roman" w:hAnsi="Times New Roman" w:cs="Times New Roman"/>
-          <w:b/>
-          <w:sz w:val="24"/>
-          <w:szCs w:val="24"/>
-        </w:rPr>
-      </w:pPr>
-    </w:p>
-    <w:p>
-      <w:pPr>
         <w:pStyle w:val="Heading1"/>
         <w:numPr>
           <w:ilvl w:val="0"/>
           <w:numId w:val="15"/>
         </w:numPr>
+        <w:spacing w:before="0" w:line="360" w:lineRule="auto"/>
         <w:jc w:val="both"/>
       </w:pPr>
-      <w:bookmarkStart w:id="5" w:name="_Toc120467148"/>
+      <w:bookmarkStart w:id="6" w:name="_Toc120468726"/>
       <w:r>
         <w:lastRenderedPageBreak/>
-        <w:t>STAKEHOLDER ANALYSIS</w:t>
+        <w:t>Stakeholder Analysis</w:t>
       </w:r>
-      <w:bookmarkEnd w:id="5"/>
+      <w:bookmarkEnd w:id="6"/>
     </w:p>
-    <w:p/>
     <w:p>
       <w:pPr>
         <w:pStyle w:val="Heading2"/>
-        <w:spacing w:line="360" w:lineRule="auto"/>
-      </w:pPr>
-      <w:bookmarkStart w:id="6" w:name="_Toc120467149"/>
+        <w:spacing w:before="0" w:line="360" w:lineRule="auto"/>
+        <w:rPr>
+          <w:b/>
+        </w:rPr>
+      </w:pPr>
+      <w:bookmarkStart w:id="7" w:name="_Toc120468727"/>
       <w:r>
+        <w:rPr>
+          <w:b/>
+        </w:rPr>
         <w:t>3.1 Stakeholder Onion Model</w:t>
       </w:r>
-      <w:bookmarkEnd w:id="6"/>
+      <w:bookmarkEnd w:id="7"/>
     </w:p>
     <w:p>
       <w:pPr>
@@ -5209,21 +5189,51 @@
       </w:pPr>
     </w:p>
     <w:p/>
+    <w:p/>
+    <w:p/>
     <w:p>
       <w:pPr>
         <w:pStyle w:val="Heading2"/>
         <w:spacing w:line="360" w:lineRule="auto"/>
       </w:pPr>
-      <w:bookmarkStart w:id="7" w:name="_Toc120467150"/>
+      <w:bookmarkStart w:id="8" w:name="_Toc120468728"/>
       <w:r>
-        <w:t>3.2 Stakeholder Viewpoints</w:t>
+        <w:lastRenderedPageBreak/>
+        <w:t xml:space="preserve">3.2 </w:t>
       </w:r>
       <w:r>
+        <w:rPr>
+          <w:b/>
+        </w:rPr>
+        <w:t>Stakeholder Viewpoints</w:t>
+      </w:r>
+      <w:r>
+        <w:rPr>
+          <w:b/>
+        </w:rPr>
         <w:t xml:space="preserve"> &amp; Requirement Elicitation Methodology.</w:t>
       </w:r>
-      <w:bookmarkEnd w:id="7"/>
+      <w:bookmarkEnd w:id="8"/>
     </w:p>
-    <w:p/>
+    <w:p>
+      <w:pPr>
+        <w:spacing w:line="240" w:lineRule="auto"/>
+        <w:jc w:val="center"/>
+        <w:rPr>
+          <w:rFonts w:ascii="Times New Roman" w:hAnsi="Times New Roman" w:cs="Times New Roman"/>
+          <w:sz w:val="24"/>
+          <w:szCs w:val="24"/>
+        </w:rPr>
+      </w:pPr>
+      <w:r>
+        <w:rPr>
+          <w:rFonts w:ascii="Times New Roman" w:hAnsi="Times New Roman" w:cs="Times New Roman"/>
+          <w:sz w:val="24"/>
+          <w:szCs w:val="24"/>
+        </w:rPr>
+        <w:t>Table 3.1 – Stakeholder Viewpoints &amp; Requirements</w:t>
+      </w:r>
+    </w:p>
     <w:tbl>
       <w:tblPr>
         <w:tblStyle w:val="TableGrid"/>
@@ -5259,7 +5269,6 @@
                 <w:sz w:val="24"/>
                 <w:szCs w:val="24"/>
               </w:rPr>
-              <w:lastRenderedPageBreak/>
               <w:t>Stakeholder</w:t>
             </w:r>
           </w:p>
@@ -6117,7 +6126,7 @@
                 <w:sz w:val="24"/>
                 <w:szCs w:val="24"/>
               </w:rPr>
-              <w:t xml:space="preserve">Inputs the text reviews for abstractive summarization and handles the need for model retraining when need to improve performance with the previously </w:t>
+              <w:t xml:space="preserve">Inputs the text reviews for abstractive summarization and handles the need for model </w:t>
             </w:r>
             <w:r>
               <w:rPr>
@@ -6126,7 +6135,7 @@
                 <w:szCs w:val="24"/>
               </w:rPr>
               <w:lastRenderedPageBreak/>
-              <w:t>used inputs as new data for the model.</w:t>
+              <w:t>retraining when need to improve performance with the previously used inputs as new data for the model.</w:t>
             </w:r>
           </w:p>
         </w:tc>
@@ -6718,19 +6727,62 @@
     <w:p>
       <w:pPr>
         <w:pStyle w:val="Heading2"/>
-        <w:spacing w:line="360" w:lineRule="auto"/>
-      </w:pPr>
-      <w:bookmarkStart w:id="8" w:name="_Toc120467151"/>
+        <w:spacing w:before="0" w:line="360" w:lineRule="auto"/>
+        <w:rPr>
+          <w:b/>
+        </w:rPr>
+      </w:pPr>
+      <w:bookmarkStart w:id="9" w:name="_Toc120468729"/>
       <w:r>
+        <w:rPr>
+          <w:b/>
+        </w:rPr>
         <w:lastRenderedPageBreak/>
-        <w:t xml:space="preserve">3.3 </w:t>
+        <w:t>3.3 Research Question Mapping</w:t>
+      </w:r>
+      <w:bookmarkEnd w:id="9"/>
+      <w:r>
+        <w:rPr>
+          <w:b/>
+        </w:rPr>
+        <w:t xml:space="preserve"> </w:t>
+      </w:r>
+    </w:p>
+    <w:p>
+      <w:pPr>
+        <w:jc w:val="center"/>
+      </w:pPr>
+      <w:r>
+        <w:rPr>
+          <w:rFonts w:ascii="Times New Roman" w:hAnsi="Times New Roman" w:cs="Times New Roman"/>
+          <w:sz w:val="24"/>
+          <w:szCs w:val="24"/>
+        </w:rPr>
+        <w:t>Table 3.</w:t>
       </w:r>
       <w:r>
-        <w:t>Research Question Mapping</w:t>
+        <w:rPr>
+          <w:rFonts w:ascii="Times New Roman" w:hAnsi="Times New Roman" w:cs="Times New Roman"/>
+          <w:sz w:val="24"/>
+          <w:szCs w:val="24"/>
+        </w:rPr>
+        <w:t>2</w:t>
       </w:r>
-      <w:bookmarkEnd w:id="8"/>
       <w:r>
-        <w:t xml:space="preserve"> </w:t>
+        <w:rPr>
+          <w:rFonts w:ascii="Times New Roman" w:hAnsi="Times New Roman" w:cs="Times New Roman"/>
+          <w:sz w:val="24"/>
+          <w:szCs w:val="24"/>
+        </w:rPr>
+        <w:t xml:space="preserve"> –</w:t>
+      </w:r>
+      <w:r>
+        <w:rPr>
+          <w:rFonts w:ascii="Times New Roman" w:hAnsi="Times New Roman" w:cs="Times New Roman"/>
+          <w:sz w:val="24"/>
+          <w:szCs w:val="24"/>
+        </w:rPr>
+        <w:t xml:space="preserve"> Research Question Mapping List</w:t>
       </w:r>
     </w:p>
     <w:tbl>
@@ -7506,12 +7558,55 @@
       <w:pPr>
         <w:pStyle w:val="Heading2"/>
         <w:spacing w:line="360" w:lineRule="auto"/>
-      </w:pPr>
-      <w:bookmarkStart w:id="9" w:name="_Toc120467152"/>
+        <w:rPr>
+          <w:b/>
+        </w:rPr>
+      </w:pPr>
+      <w:bookmarkStart w:id="10" w:name="_Toc120468730"/>
       <w:r>
+        <w:rPr>
+          <w:b/>
+        </w:rPr>
         <w:t>3.4 Roles &amp; Requirement Elicitation Methodology</w:t>
       </w:r>
-      <w:bookmarkEnd w:id="9"/>
+      <w:bookmarkEnd w:id="10"/>
+    </w:p>
+    <w:p>
+      <w:pPr>
+        <w:jc w:val="center"/>
+      </w:pPr>
+      <w:r>
+        <w:rPr>
+          <w:rFonts w:ascii="Times New Roman" w:hAnsi="Times New Roman" w:cs="Times New Roman"/>
+          <w:sz w:val="24"/>
+          <w:szCs w:val="24"/>
+        </w:rPr>
+        <w:t>Table 3.</w:t>
+      </w:r>
+      <w:r>
+        <w:rPr>
+          <w:rFonts w:ascii="Times New Roman" w:hAnsi="Times New Roman" w:cs="Times New Roman"/>
+          <w:sz w:val="24"/>
+          <w:szCs w:val="24"/>
+        </w:rPr>
+        <w:t>3</w:t>
+      </w:r>
+      <w:r>
+        <w:rPr>
+          <w:rFonts w:ascii="Times New Roman" w:hAnsi="Times New Roman" w:cs="Times New Roman"/>
+          <w:sz w:val="24"/>
+          <w:szCs w:val="24"/>
+        </w:rPr>
+        <w:t xml:space="preserve"> –</w:t>
+      </w:r>
+      <w:r>
+        <w:rPr>
+          <w:rFonts w:ascii="Times New Roman" w:hAnsi="Times New Roman" w:cs="Times New Roman"/>
+          <w:sz w:val="24"/>
+          <w:szCs w:val="24"/>
+        </w:rPr>
+        <w:t xml:space="preserve"> Roles &amp; Requirement Elicitation Methodology</w:t>
+      </w:r>
     </w:p>
     <w:tbl>
       <w:tblPr>
@@ -7997,15 +8092,15 @@
           <w:ilvl w:val="0"/>
           <w:numId w:val="15"/>
         </w:numPr>
-        <w:spacing w:line="360" w:lineRule="auto"/>
+        <w:spacing w:before="0" w:line="360" w:lineRule="auto"/>
         <w:jc w:val="both"/>
       </w:pPr>
-      <w:bookmarkStart w:id="10" w:name="_Toc120467153"/>
+      <w:bookmarkStart w:id="11" w:name="_Toc120468731"/>
       <w:r>
         <w:lastRenderedPageBreak/>
-        <w:t>REQUIREMENT ELICITION METHODOLOGIES</w:t>
+        <w:t>Requirement Elicitation Methodologies</w:t>
       </w:r>
-      <w:bookmarkEnd w:id="10"/>
+      <w:bookmarkEnd w:id="11"/>
     </w:p>
     <w:p>
       <w:pPr>
@@ -8024,6 +8119,49 @@
           <w:szCs w:val="24"/>
         </w:rPr>
         <w:t>There were several requirement elicitation approaches used to collect needs for the creation of the research project. The approaches selected for this were literature review, survey, and prototype. The following is a discussion of the rationales behind selecting the mentioned requirement elicitation approaches.</w:t>
+      </w:r>
+    </w:p>
+    <w:p>
+      <w:pPr>
+        <w:spacing w:line="240" w:lineRule="auto"/>
+        <w:jc w:val="center"/>
+        <w:rPr>
+          <w:rFonts w:ascii="Times New Roman" w:hAnsi="Times New Roman" w:cs="Times New Roman"/>
+          <w:sz w:val="24"/>
+          <w:szCs w:val="24"/>
+        </w:rPr>
+      </w:pPr>
+      <w:r>
+        <w:rPr>
+          <w:rFonts w:ascii="Times New Roman" w:hAnsi="Times New Roman" w:cs="Times New Roman"/>
+          <w:sz w:val="24"/>
+          <w:szCs w:val="24"/>
+        </w:rPr>
+        <w:t xml:space="preserve">Table </w:t>
+      </w:r>
+      <w:r>
+        <w:rPr>
+          <w:rFonts w:ascii="Times New Roman" w:hAnsi="Times New Roman" w:cs="Times New Roman"/>
+          <w:sz w:val="24"/>
+          <w:szCs w:val="24"/>
+        </w:rPr>
+        <w:t>4</w:t>
+      </w:r>
+      <w:r>
+        <w:rPr>
+          <w:rFonts w:ascii="Times New Roman" w:hAnsi="Times New Roman" w:cs="Times New Roman"/>
+          <w:sz w:val="24"/>
+          <w:szCs w:val="24"/>
+        </w:rPr>
+        <w:t>.1 –</w:t>
+      </w:r>
+      <w:r>
+        <w:rPr>
+          <w:rFonts w:ascii="Times New Roman" w:hAnsi="Times New Roman" w:cs="Times New Roman"/>
+          <w:sz w:val="24"/>
+          <w:szCs w:val="24"/>
+        </w:rPr>
+        <w:t xml:space="preserve"> Requirement Elicitation Methodology Description</w:t>
       </w:r>
     </w:p>
     <w:tbl>
@@ -8353,6 +8491,61 @@
           </w:p>
         </w:tc>
       </w:tr>
+      <w:tr>
+        <w:tc>
+          <w:tcPr>
+            <w:tcW w:w="1975" w:type="dxa"/>
+            <w:shd w:val="clear" w:color="auto" w:fill="F2F2F2" w:themeFill="background1" w:themeFillShade="F2"/>
+          </w:tcPr>
+          <w:p>
+            <w:pPr>
+              <w:spacing w:line="360" w:lineRule="auto"/>
+              <w:jc w:val="both"/>
+              <w:rPr>
+                <w:rFonts w:ascii="Times New Roman" w:hAnsi="Times New Roman" w:cs="Times New Roman"/>
+                <w:sz w:val="24"/>
+                <w:szCs w:val="24"/>
+              </w:rPr>
+            </w:pPr>
+            <w:r>
+              <w:rPr>
+                <w:rFonts w:ascii="Times New Roman" w:hAnsi="Times New Roman" w:cs="Times New Roman"/>
+                <w:sz w:val="24"/>
+                <w:szCs w:val="24"/>
+              </w:rPr>
+              <w:t>Self-Evaluation</w:t>
+            </w:r>
+          </w:p>
+        </w:tc>
+        <w:tc>
+          <w:tcPr>
+            <w:tcW w:w="7375" w:type="dxa"/>
+          </w:tcPr>
+          <w:p>
+            <w:pPr>
+              <w:spacing w:line="360" w:lineRule="auto"/>
+              <w:jc w:val="both"/>
+              <w:rPr>
+                <w:rFonts w:ascii="Times New Roman" w:hAnsi="Times New Roman" w:cs="Times New Roman"/>
+                <w:color w:val="202124"/>
+                <w:sz w:val="24"/>
+                <w:szCs w:val="24"/>
+                <w:shd w:val="clear" w:color="auto" w:fill="FFFFFF"/>
+              </w:rPr>
+            </w:pPr>
+            <w:r>
+              <w:rPr>
+                <w:rFonts w:ascii="Times New Roman" w:hAnsi="Times New Roman" w:cs="Times New Roman"/>
+                <w:color w:val="202124"/>
+                <w:sz w:val="24"/>
+                <w:szCs w:val="24"/>
+                <w:shd w:val="clear" w:color="auto" w:fill="FFFFFF"/>
+              </w:rPr>
+              <w:t>Self-evaluation is done in order to examine the currently available applications, do competitor analyses on the current systems, and get insight into how negative stakeholders, such as hackers, can breach the system and find a way around to protect the data and the system.</w:t>
+            </w:r>
+          </w:p>
+        </w:tc>
+      </w:tr>
     </w:tbl>
     <w:p>
       <w:pPr>
@@ -8367,17 +8560,23 @@
           <w:rFonts w:cs="Times New Roman"/>
         </w:rPr>
       </w:pPr>
-      <w:bookmarkStart w:id="11" w:name="_Toc120467154"/>
+      <w:bookmarkStart w:id="12" w:name="_Toc120468732"/>
       <w:r>
-        <w:t xml:space="preserve">ANALYSIS OF DATA &amp; PRESENTATION OF THE OUTCOME THROUGH </w:t>
+        <w:t xml:space="preserve">Analysis of Data </w:t>
+      </w:r>
+      <w:r>
+        <w:t xml:space="preserve">&amp; </w:t>
+      </w:r>
+      <w:r>
+        <w:t xml:space="preserve">Presentation of the outcome through </w:t>
       </w:r>
       <w:r>
         <w:rPr>
           <w:rFonts w:cs="Times New Roman"/>
         </w:rPr>
-        <w:t>ELICITATION METHODOLOGIES</w:t>
+        <w:t>Elicitation Methodologies</w:t>
       </w:r>
-      <w:bookmarkEnd w:id="11"/>
+      <w:bookmarkEnd w:id="12"/>
     </w:p>
     <w:p>
       <w:pPr>
@@ -8406,14 +8605,14 @@
           <w:b/>
         </w:rPr>
       </w:pPr>
-      <w:bookmarkStart w:id="12" w:name="_Toc120467155"/>
+      <w:bookmarkStart w:id="13" w:name="_Toc120468733"/>
       <w:r>
         <w:rPr>
           <w:b/>
         </w:rPr>
         <w:t>5.1 Literature Review</w:t>
       </w:r>
-      <w:bookmarkEnd w:id="12"/>
+      <w:bookmarkEnd w:id="13"/>
     </w:p>
     <w:p>
       <w:pPr>
@@ -8720,6 +8919,7 @@
                 <w:sz w:val="24"/>
                 <w:szCs w:val="24"/>
               </w:rPr>
+              <w:lastRenderedPageBreak/>
               <w:t xml:space="preserve">It was identified </w:t>
             </w:r>
             <w:r>
@@ -8817,16 +9017,7 @@
                 <w:sz w:val="24"/>
                 <w:szCs w:val="24"/>
               </w:rPr>
-              <w:t xml:space="preserve">Dataset related to working with model generalized has been used previously and is recommended to be used if researchers are willing to </w:t>
-            </w:r>
-            <w:r>
-              <w:rPr>
-                <w:rFonts w:ascii="Times New Roman" w:hAnsi="Times New Roman" w:cs="Times New Roman"/>
-                <w:sz w:val="24"/>
-                <w:szCs w:val="24"/>
-              </w:rPr>
-              <w:lastRenderedPageBreak/>
-              <w:t>work with the idea of generalization for the domain of abstractive text summarization.</w:t>
+              <w:t>Dataset related to working with model generalized has been used previously and is recommended to be used if researchers are willing to work with the idea of generalization for the domain of abstractive text summarization.</w:t>
             </w:r>
           </w:p>
         </w:tc>
@@ -8849,7 +9040,6 @@
                 <w:sz w:val="24"/>
                 <w:szCs w:val="24"/>
               </w:rPr>
-              <w:lastRenderedPageBreak/>
               <w:fldChar w:fldCharType="begin"/>
             </w:r>
             <w:r>
@@ -8895,14 +9085,14 @@
           <w:b/>
         </w:rPr>
       </w:pPr>
-      <w:bookmarkStart w:id="13" w:name="_Toc120467156"/>
+      <w:bookmarkStart w:id="14" w:name="_Toc120468734"/>
       <w:r>
         <w:rPr>
           <w:b/>
         </w:rPr>
         <w:t>5.2 Survey</w:t>
       </w:r>
-      <w:bookmarkEnd w:id="13"/>
+      <w:bookmarkEnd w:id="14"/>
     </w:p>
     <w:p>
       <w:pPr>
@@ -9376,6 +9566,7 @@
                 <w:sz w:val="24"/>
                 <w:szCs w:val="24"/>
               </w:rPr>
+              <w:lastRenderedPageBreak/>
               <w:drawing>
                 <wp:anchor distT="0" distB="0" distL="114300" distR="114300" simplePos="0" relativeHeight="251659264" behindDoc="0" locked="0" layoutInCell="1" allowOverlap="1" wp14:anchorId="36555403" wp14:editId="357A7353">
                   <wp:simplePos x="0" y="0"/>
@@ -9922,6 +10113,7 @@
                 <w:sz w:val="24"/>
                 <w:szCs w:val="24"/>
               </w:rPr>
+              <w:lastRenderedPageBreak/>
               <w:t>Question</w:t>
             </w:r>
           </w:p>
@@ -10030,7 +10222,6 @@
                 <w:sz w:val="24"/>
                 <w:szCs w:val="24"/>
               </w:rPr>
-              <w:lastRenderedPageBreak/>
               <w:drawing>
                 <wp:anchor distT="0" distB="0" distL="114300" distR="114300" simplePos="0" relativeHeight="251660288" behindDoc="0" locked="0" layoutInCell="1" allowOverlap="1" wp14:anchorId="76B769A3" wp14:editId="66283CFE">
                   <wp:simplePos x="0" y="0"/>
@@ -10784,7 +10975,7 @@
           <w:b/>
         </w:rPr>
       </w:pPr>
-      <w:bookmarkStart w:id="14" w:name="_Toc120467157"/>
+      <w:bookmarkStart w:id="15" w:name="_Toc120468735"/>
       <w:r>
         <w:rPr>
           <w:b/>
@@ -10797,7 +10988,7 @@
         </w:rPr>
         <w:t>Interviews</w:t>
       </w:r>
-      <w:bookmarkEnd w:id="14"/>
+      <w:bookmarkEnd w:id="15"/>
     </w:p>
     <w:p>
       <w:pPr>
@@ -11815,19 +12006,19 @@
     <w:p>
       <w:pPr>
         <w:pStyle w:val="Heading2"/>
-        <w:spacing w:line="360" w:lineRule="auto"/>
+        <w:spacing w:before="0" w:line="360" w:lineRule="auto"/>
         <w:rPr>
           <w:b/>
         </w:rPr>
       </w:pPr>
-      <w:bookmarkStart w:id="15" w:name="_Toc120467158"/>
+      <w:bookmarkStart w:id="16" w:name="_Toc120468736"/>
       <w:r>
         <w:rPr>
           <w:b/>
         </w:rPr>
         <w:t>5.4 Prototyping</w:t>
       </w:r>
-      <w:bookmarkEnd w:id="15"/>
+      <w:bookmarkEnd w:id="16"/>
       <w:r>
         <w:rPr>
           <w:b/>
@@ -11938,14 +12129,14 @@
           <w:b/>
         </w:rPr>
       </w:pPr>
-      <w:bookmarkStart w:id="16" w:name="_Toc120467159"/>
+      <w:bookmarkStart w:id="17" w:name="_Toc120468737"/>
       <w:r>
         <w:rPr>
           <w:b/>
         </w:rPr>
         <w:t>5.5 Brainstorming</w:t>
       </w:r>
-      <w:bookmarkEnd w:id="16"/>
+      <w:bookmarkEnd w:id="17"/>
     </w:p>
     <w:p>
       <w:pPr>
@@ -12137,14 +12328,14 @@
           <w:b/>
         </w:rPr>
       </w:pPr>
-      <w:bookmarkStart w:id="17" w:name="_Toc120467160"/>
+      <w:bookmarkStart w:id="18" w:name="_Toc120468738"/>
       <w:r>
         <w:rPr>
           <w:b/>
         </w:rPr>
         <w:t>5.6 Self Evaluation</w:t>
       </w:r>
-      <w:bookmarkEnd w:id="17"/>
+      <w:bookmarkEnd w:id="18"/>
     </w:p>
     <w:p>
       <w:pPr>
@@ -12255,6 +12446,17 @@
     <w:p>
       <w:pPr>
         <w:spacing w:line="360" w:lineRule="auto"/>
+        <w:jc w:val="both"/>
+        <w:rPr>
+          <w:rFonts w:ascii="Times New Roman" w:hAnsi="Times New Roman" w:cs="Times New Roman"/>
+          <w:sz w:val="24"/>
+          <w:szCs w:val="24"/>
+        </w:rPr>
+      </w:pPr>
+    </w:p>
+    <w:p>
+      <w:pPr>
+        <w:spacing w:line="360" w:lineRule="auto"/>
         <w:jc w:val="center"/>
         <w:rPr>
           <w:rFonts w:ascii="Times New Roman" w:hAnsi="Times New Roman" w:cs="Times New Roman"/>
@@ -12268,6 +12470,7 @@
           <w:sz w:val="24"/>
           <w:szCs w:val="24"/>
         </w:rPr>
+        <w:lastRenderedPageBreak/>
         <w:t>Table 5.5 – Requirement Analysis from Self Evaluation</w:t>
       </w:r>
     </w:p>
@@ -12278,12 +12481,12 @@
         <w:tblLook w:val="04A0" w:firstRow="1" w:lastRow="0" w:firstColumn="1" w:lastColumn="0" w:noHBand="0" w:noVBand="1"/>
       </w:tblPr>
       <w:tblGrid>
-        <w:gridCol w:w="1629"/>
+        <w:gridCol w:w="1972"/>
         <w:gridCol w:w="1310"/>
-        <w:gridCol w:w="1266"/>
-        <w:gridCol w:w="1159"/>
-        <w:gridCol w:w="1433"/>
-        <w:gridCol w:w="2553"/>
+        <w:gridCol w:w="1250"/>
+        <w:gridCol w:w="1108"/>
+        <w:gridCol w:w="1401"/>
+        <w:gridCol w:w="2309"/>
       </w:tblGrid>
       <w:tr>
         <w:tc>
@@ -12310,7 +12513,6 @@
                 <w:sz w:val="24"/>
                 <w:szCs w:val="24"/>
               </w:rPr>
-              <w:lastRenderedPageBreak/>
               <w:t>Competitor Analysis Table</w:t>
             </w:r>
           </w:p>
@@ -12319,7 +12521,7 @@
       <w:tr>
         <w:tc>
           <w:tcPr>
-            <w:tcW w:w="1629" w:type="dxa"/>
+            <w:tcW w:w="2065" w:type="dxa"/>
             <w:tcBorders>
               <w:tl2br w:val="single" w:sz="4" w:space="0" w:color="auto"/>
             </w:tcBorders>
@@ -12385,7 +12587,7 @@
         </w:tc>
         <w:tc>
           <w:tcPr>
-            <w:tcW w:w="1310" w:type="dxa"/>
+            <w:tcW w:w="874" w:type="dxa"/>
           </w:tcPr>
           <w:p>
             <w:pPr>
@@ -12508,7 +12710,7 @@
       <w:tr>
         <w:tc>
           <w:tcPr>
-            <w:tcW w:w="1629" w:type="dxa"/>
+            <w:tcW w:w="2065" w:type="dxa"/>
           </w:tcPr>
           <w:p>
             <w:pPr>
@@ -12532,7 +12734,7 @@
         </w:tc>
         <w:tc>
           <w:tcPr>
-            <w:tcW w:w="1310" w:type="dxa"/>
+            <w:tcW w:w="874" w:type="dxa"/>
           </w:tcPr>
           <w:p>
             <w:pPr>
@@ -12674,7 +12876,7 @@
       <w:tr>
         <w:tc>
           <w:tcPr>
-            <w:tcW w:w="1629" w:type="dxa"/>
+            <w:tcW w:w="2065" w:type="dxa"/>
           </w:tcPr>
           <w:p>
             <w:pPr>
@@ -12698,7 +12900,7 @@
         </w:tc>
         <w:tc>
           <w:tcPr>
-            <w:tcW w:w="1310" w:type="dxa"/>
+            <w:tcW w:w="874" w:type="dxa"/>
           </w:tcPr>
           <w:p>
             <w:pPr>
@@ -12832,7 +13034,7 @@
       <w:tr>
         <w:tc>
           <w:tcPr>
-            <w:tcW w:w="1629" w:type="dxa"/>
+            <w:tcW w:w="2065" w:type="dxa"/>
           </w:tcPr>
           <w:p>
             <w:pPr>
@@ -12856,7 +13058,7 @@
         </w:tc>
         <w:tc>
           <w:tcPr>
-            <w:tcW w:w="1310" w:type="dxa"/>
+            <w:tcW w:w="874" w:type="dxa"/>
           </w:tcPr>
           <w:p>
             <w:pPr>
@@ -12996,7 +13198,7 @@
       <w:tr>
         <w:tc>
           <w:tcPr>
-            <w:tcW w:w="1629" w:type="dxa"/>
+            <w:tcW w:w="2065" w:type="dxa"/>
           </w:tcPr>
           <w:p>
             <w:pPr>
@@ -13028,7 +13230,7 @@
         </w:tc>
         <w:tc>
           <w:tcPr>
-            <w:tcW w:w="1310" w:type="dxa"/>
+            <w:tcW w:w="874" w:type="dxa"/>
           </w:tcPr>
           <w:p>
             <w:pPr>
@@ -13209,6 +13411,72 @@
     </w:p>
     <w:p>
       <w:pPr>
+        <w:spacing w:line="360" w:lineRule="auto"/>
+        <w:jc w:val="both"/>
+        <w:rPr>
+          <w:rFonts w:ascii="Times New Roman" w:hAnsi="Times New Roman" w:cs="Times New Roman"/>
+          <w:sz w:val="24"/>
+          <w:szCs w:val="24"/>
+        </w:rPr>
+      </w:pPr>
+    </w:p>
+    <w:p>
+      <w:pPr>
+        <w:spacing w:line="360" w:lineRule="auto"/>
+        <w:jc w:val="both"/>
+        <w:rPr>
+          <w:rFonts w:ascii="Times New Roman" w:hAnsi="Times New Roman" w:cs="Times New Roman"/>
+          <w:sz w:val="24"/>
+          <w:szCs w:val="24"/>
+        </w:rPr>
+      </w:pPr>
+    </w:p>
+    <w:p>
+      <w:pPr>
+        <w:spacing w:line="360" w:lineRule="auto"/>
+        <w:jc w:val="both"/>
+        <w:rPr>
+          <w:rFonts w:ascii="Times New Roman" w:hAnsi="Times New Roman" w:cs="Times New Roman"/>
+          <w:sz w:val="24"/>
+          <w:szCs w:val="24"/>
+        </w:rPr>
+      </w:pPr>
+    </w:p>
+    <w:p>
+      <w:pPr>
+        <w:spacing w:line="360" w:lineRule="auto"/>
+        <w:jc w:val="both"/>
+        <w:rPr>
+          <w:rFonts w:ascii="Times New Roman" w:hAnsi="Times New Roman" w:cs="Times New Roman"/>
+          <w:sz w:val="24"/>
+          <w:szCs w:val="24"/>
+        </w:rPr>
+      </w:pPr>
+    </w:p>
+    <w:p>
+      <w:pPr>
+        <w:spacing w:line="360" w:lineRule="auto"/>
+        <w:jc w:val="both"/>
+        <w:rPr>
+          <w:rFonts w:ascii="Times New Roman" w:hAnsi="Times New Roman" w:cs="Times New Roman"/>
+          <w:sz w:val="24"/>
+          <w:szCs w:val="24"/>
+        </w:rPr>
+      </w:pPr>
+    </w:p>
+    <w:p>
+      <w:pPr>
+        <w:spacing w:line="360" w:lineRule="auto"/>
+        <w:jc w:val="both"/>
+        <w:rPr>
+          <w:rFonts w:ascii="Times New Roman" w:hAnsi="Times New Roman" w:cs="Times New Roman"/>
+          <w:sz w:val="24"/>
+          <w:szCs w:val="24"/>
+        </w:rPr>
+      </w:pPr>
+    </w:p>
+    <w:p>
+      <w:pPr>
         <w:pStyle w:val="Heading1"/>
         <w:numPr>
           <w:ilvl w:val="0"/>
@@ -13216,11 +13484,12 @@
         </w:numPr>
         <w:spacing w:line="360" w:lineRule="auto"/>
       </w:pPr>
-      <w:bookmarkStart w:id="18" w:name="_Toc120467161"/>
+      <w:bookmarkStart w:id="19" w:name="_Toc120468739"/>
       <w:r>
-        <w:t>SUMMARY OF FINDINGS</w:t>
+        <w:lastRenderedPageBreak/>
+        <w:t>Summary of findings</w:t>
       </w:r>
-      <w:bookmarkEnd w:id="18"/>
+      <w:bookmarkEnd w:id="19"/>
     </w:p>
     <w:p>
       <w:pPr>
@@ -13516,7 +13785,6 @@
                 <w:sz w:val="24"/>
                 <w:szCs w:val="24"/>
               </w:rPr>
-              <w:lastRenderedPageBreak/>
               <w:t>1</w:t>
             </w:r>
           </w:p>
@@ -14529,6 +14797,7 @@
                 <w:sz w:val="24"/>
                 <w:szCs w:val="24"/>
               </w:rPr>
+              <w:lastRenderedPageBreak/>
               <w:t>7</w:t>
             </w:r>
           </w:p>
@@ -15169,7 +15438,6 @@
                 <w:sz w:val="24"/>
                 <w:szCs w:val="24"/>
               </w:rPr>
-              <w:lastRenderedPageBreak/>
               <w:t>11</w:t>
             </w:r>
           </w:p>
@@ -15474,6 +15742,16 @@
         </w:tc>
       </w:tr>
     </w:tbl>
+    <w:p/>
+    <w:p/>
+    <w:p/>
+    <w:p/>
+    <w:p/>
+    <w:p/>
+    <w:p/>
+    <w:p/>
+    <w:p/>
+    <w:p/>
     <w:p/>
     <w:p>
       <w:pPr>
@@ -15484,14 +15762,12 @@
         </w:numPr>
         <w:spacing w:line="360" w:lineRule="auto"/>
       </w:pPr>
-      <w:bookmarkStart w:id="19" w:name="_Toc120467162"/>
+      <w:bookmarkStart w:id="20" w:name="_Toc120468740"/>
       <w:r>
-        <w:t>C</w:t>
+        <w:lastRenderedPageBreak/>
+        <w:t>Context Diagram</w:t>
       </w:r>
-      <w:r>
-        <w:t>ONTEXT DIAGRAM</w:t>
-      </w:r>
-      <w:bookmarkEnd w:id="19"/>
+      <w:bookmarkEnd w:id="20"/>
     </w:p>
     <w:p>
       <w:pPr>
@@ -15595,11 +15871,11 @@
         </w:numPr>
         <w:spacing w:line="360" w:lineRule="auto"/>
       </w:pPr>
-      <w:bookmarkStart w:id="20" w:name="_Toc120467163"/>
+      <w:bookmarkStart w:id="21" w:name="_Toc120468741"/>
       <w:r>
-        <w:t>USE CASE DIAGRAM</w:t>
+        <w:t>Usecase Diagram</w:t>
       </w:r>
-      <w:bookmarkEnd w:id="20"/>
+      <w:bookmarkEnd w:id="21"/>
     </w:p>
     <w:p>
       <w:pPr>
@@ -15621,15 +15897,17 @@
       </w:r>
     </w:p>
     <w:p>
+      <w:pPr>
+        <w:jc w:val="center"/>
+      </w:pPr>
       <w:r>
         <w:rPr>
           <w:noProof/>
         </w:rPr>
-        <w:lastRenderedPageBreak/>
         <w:drawing>
-          <wp:inline distT="0" distB="0" distL="0" distR="0" wp14:anchorId="42A90218" wp14:editId="406F23DE">
-            <wp:extent cx="5939790" cy="4023360"/>
-            <wp:effectExtent l="0" t="0" r="3810" b="0"/>
+          <wp:inline distT="0" distB="0" distL="0" distR="0" wp14:anchorId="42A90218" wp14:editId="6D372A76">
+            <wp:extent cx="5184717" cy="3511906"/>
+            <wp:effectExtent l="0" t="0" r="0" b="0"/>
             <wp:docPr id="6" name="Picture 6"/>
             <wp:cNvGraphicFramePr>
               <a:graphicFrameLocks xmlns:a="http://schemas.openxmlformats.org/drawingml/2006/main" noChangeAspect="1"/>
@@ -15644,7 +15922,7 @@
                     </pic:cNvPicPr>
                   </pic:nvPicPr>
                   <pic:blipFill>
-                    <a:blip r:embed="rId23">
+                    <a:blip r:embed="rId23" cstate="print">
                       <a:extLst>
                         <a:ext uri="{28A0092B-C50C-407E-A947-70E740481C1C}">
                           <a14:useLocalDpi xmlns:a14="http://schemas.microsoft.com/office/drawing/2010/main" val="0"/>
@@ -15659,7 +15937,7 @@
                   <pic:spPr bwMode="auto">
                     <a:xfrm>
                       <a:off x="0" y="0"/>
-                      <a:ext cx="5939790" cy="4023360"/>
+                      <a:ext cx="5186372" cy="3513027"/>
                     </a:xfrm>
                     <a:prstGeom prst="rect">
                       <a:avLst/>
@@ -15685,11 +15963,12 @@
         </w:numPr>
         <w:spacing w:line="360" w:lineRule="auto"/>
       </w:pPr>
-      <w:bookmarkStart w:id="21" w:name="_Toc120467164"/>
+      <w:bookmarkStart w:id="22" w:name="_Toc120468742"/>
       <w:r>
-        <w:t>USE CASE DESCRIPTIONS</w:t>
+        <w:lastRenderedPageBreak/>
+        <w:t>Usecase Descriptions</w:t>
       </w:r>
-      <w:bookmarkEnd w:id="21"/>
+      <w:bookmarkEnd w:id="22"/>
     </w:p>
     <w:p>
       <w:pPr>
@@ -16698,16 +16977,6 @@
     </w:tbl>
     <w:p>
       <w:pPr>
-        <w:jc w:val="center"/>
-        <w:rPr>
-          <w:rFonts w:ascii="Times New Roman" w:hAnsi="Times New Roman" w:cs="Times New Roman"/>
-          <w:sz w:val="24"/>
-          <w:szCs w:val="24"/>
-        </w:rPr>
-      </w:pPr>
-    </w:p>
-    <w:p>
-      <w:pPr>
         <w:spacing w:line="240" w:lineRule="auto"/>
         <w:jc w:val="center"/>
         <w:rPr>
@@ -16722,6 +16991,7 @@
           <w:sz w:val="24"/>
           <w:szCs w:val="24"/>
         </w:rPr>
+        <w:lastRenderedPageBreak/>
         <w:t>Table 9.</w:t>
       </w:r>
       <w:r>
@@ -17635,6 +17905,7 @@
                 <w:sz w:val="24"/>
                 <w:szCs w:val="24"/>
               </w:rPr>
+              <w:lastRenderedPageBreak/>
               <w:t>Expectational flows</w:t>
             </w:r>
           </w:p>
@@ -17736,23 +18007,32 @@
         </w:numPr>
         <w:spacing w:line="360" w:lineRule="auto"/>
       </w:pPr>
-      <w:bookmarkStart w:id="22" w:name="_Toc120467165"/>
+      <w:bookmarkStart w:id="23" w:name="_Toc120468743"/>
       <w:r>
-        <w:t>REQUIREMENTS</w:t>
+        <w:t>Requirements</w:t>
       </w:r>
-      <w:bookmarkEnd w:id="22"/>
+      <w:bookmarkEnd w:id="23"/>
     </w:p>
     <w:p>
       <w:pPr>
         <w:pStyle w:val="Heading2"/>
         <w:spacing w:line="360" w:lineRule="auto"/>
-      </w:pPr>
-      <w:bookmarkStart w:id="23" w:name="_Toc120467166"/>
+        <w:rPr>
+          <w:b/>
+        </w:rPr>
+      </w:pPr>
+      <w:bookmarkStart w:id="24" w:name="_Toc120468744"/>
       <w:r>
+        <w:rPr>
+          <w:b/>
+        </w:rPr>
         <w:t>10.1 Functional Requirements</w:t>
       </w:r>
-      <w:bookmarkEnd w:id="23"/>
+      <w:bookmarkEnd w:id="24"/>
       <w:r>
+        <w:rPr>
+          <w:b/>
+        </w:rPr>
         <w:t xml:space="preserve"> </w:t>
       </w:r>
     </w:p>
@@ -17880,7 +18160,6 @@
                 <w:sz w:val="24"/>
                 <w:szCs w:val="24"/>
               </w:rPr>
-              <w:lastRenderedPageBreak/>
               <w:t>Must have (M)</w:t>
             </w:r>
           </w:p>
@@ -18510,6 +18789,7 @@
                 <w:sz w:val="24"/>
                 <w:szCs w:val="24"/>
               </w:rPr>
+              <w:lastRenderedPageBreak/>
               <w:t>UC08</w:t>
             </w:r>
           </w:p>
@@ -18952,7 +19232,6 @@
                 <w:sz w:val="24"/>
                 <w:szCs w:val="24"/>
               </w:rPr>
-              <w:lastRenderedPageBreak/>
               <w:t>FR2</w:t>
             </w:r>
           </w:p>
@@ -19929,6 +20208,7 @@
                 <w:sz w:val="24"/>
                 <w:szCs w:val="24"/>
               </w:rPr>
+              <w:lastRenderedPageBreak/>
               <w:t>FR10</w:t>
             </w:r>
           </w:p>
@@ -20451,7 +20731,6 @@
                 <w:sz w:val="24"/>
                 <w:szCs w:val="24"/>
               </w:rPr>
-              <w:lastRenderedPageBreak/>
               <w:t>FR15</w:t>
             </w:r>
           </w:p>
@@ -20638,26 +20917,21 @@
     </w:tbl>
     <w:p>
       <w:pPr>
-        <w:spacing w:line="360" w:lineRule="auto"/>
-        <w:jc w:val="both"/>
+        <w:pStyle w:val="Heading2"/>
+        <w:spacing w:before="100" w:line="360" w:lineRule="auto"/>
         <w:rPr>
-          <w:rFonts w:ascii="Times New Roman" w:hAnsi="Times New Roman" w:cs="Times New Roman"/>
-          <w:sz w:val="24"/>
-          <w:szCs w:val="24"/>
+          <w:b/>
         </w:rPr>
       </w:pPr>
-    </w:p>
-    <w:p>
-      <w:pPr>
-        <w:pStyle w:val="Heading2"/>
-      </w:pPr>
-      <w:bookmarkStart w:id="24" w:name="_Toc120467167"/>
+      <w:bookmarkStart w:id="25" w:name="_Toc120468745"/>
       <w:r>
+        <w:rPr>
+          <w:b/>
+        </w:rPr>
         <w:t>10.2 Non-functional Requirements</w:t>
       </w:r>
-      <w:bookmarkEnd w:id="24"/>
+      <w:bookmarkEnd w:id="25"/>
     </w:p>
-    <w:p/>
     <w:p>
       <w:pPr>
         <w:jc w:val="center"/>
@@ -21480,6 +21754,7 @@
                 <w:sz w:val="24"/>
                 <w:szCs w:val="24"/>
               </w:rPr>
+              <w:lastRenderedPageBreak/>
               <w:t>NFR</w:t>
             </w:r>
             <w:r>
@@ -21530,16 +21805,14 @@
               </w:rPr>
               <w:t xml:space="preserve"> domains and multiple businesses under a single domain, then the system may have to support many concurrent user-</w:t>
             </w:r>
-            <w:proofErr w:type="gramStart"/>
-            <w:r>
-              <w:rPr>
-                <w:rFonts w:ascii="Times New Roman" w:hAnsi="Times New Roman" w:cs="Times New Roman"/>
-                <w:sz w:val="24"/>
-                <w:szCs w:val="24"/>
-              </w:rPr>
-              <w:t>request</w:t>
-            </w:r>
-            <w:proofErr w:type="gramEnd"/>
+            <w:r>
+              <w:rPr>
+                <w:rFonts w:ascii="Times New Roman" w:hAnsi="Times New Roman" w:cs="Times New Roman"/>
+                <w:sz w:val="24"/>
+                <w:szCs w:val="24"/>
+              </w:rPr>
+              <w:t>requests</w:t>
+            </w:r>
             <w:r>
               <w:rPr>
                 <w:rFonts w:ascii="Times New Roman" w:hAnsi="Times New Roman" w:cs="Times New Roman"/>
@@ -21594,23 +21867,12 @@
                 <w:sz w:val="24"/>
                 <w:szCs w:val="24"/>
               </w:rPr>
-              <w:t>D</w:t>
-            </w:r>
-            <w:bookmarkStart w:id="25" w:name="_GoBack"/>
-            <w:bookmarkEnd w:id="25"/>
-            <w:r>
-              <w:rPr>
-                <w:rFonts w:ascii="Times New Roman" w:hAnsi="Times New Roman" w:cs="Times New Roman"/>
-                <w:sz w:val="24"/>
-                <w:szCs w:val="24"/>
-              </w:rPr>
-              <w:t>esirable</w:t>
+              <w:t>Desirable</w:t>
             </w:r>
           </w:p>
         </w:tc>
       </w:tr>
     </w:tbl>
-    <w:p/>
     <w:p>
       <w:pPr>
         <w:pStyle w:val="Heading1"/>
@@ -21620,9 +21882,9 @@
         </w:numPr>
         <w:spacing w:line="360" w:lineRule="auto"/>
       </w:pPr>
-      <w:bookmarkStart w:id="26" w:name="_Toc120467168"/>
+      <w:bookmarkStart w:id="26" w:name="_Toc120468746"/>
       <w:r>
-        <w:t>CHAPTER SUMMARY</w:t>
+        <w:t>Chapter Summary</w:t>
       </w:r>
       <w:bookmarkEnd w:id="26"/>
     </w:p>
@@ -21670,16 +21932,7 @@
           <w:sz w:val="24"/>
           <w:szCs w:val="24"/>
         </w:rPr>
-        <w:t xml:space="preserve">, </w:t>
-      </w:r>
-      <w:r>
-        <w:rPr>
-          <w:rFonts w:ascii="Times New Roman" w:hAnsi="Times New Roman" w:cs="Times New Roman"/>
-          <w:sz w:val="24"/>
-          <w:szCs w:val="24"/>
-        </w:rPr>
-        <w:lastRenderedPageBreak/>
-        <w:t>which included the flow of influence from each stakeholder. To acquire all the necessary information and the opinions of potential system stakeholders, requirement gathering approaches were used. Last but not least, the insights gained from the requirement elicitation approaches were used to specify the system's use cases, functional requirements, and non-functional requirements.</w:t>
+        <w:t>, which included the flow of influence from each stakeholder. To acquire all the necessary information and the opinions of potential system stakeholders, requirement gathering approaches were used. Last but not least, the insights gained from the requirement elicitation approaches were used to specify the system's use cases, functional requirements, and non-functional requirements.</w:t>
       </w:r>
     </w:p>
     <w:p>
@@ -26282,7 +26535,7 @@
 </file>
 
 <file path=customXml/itemProps1.xml><?xml version="1.0" encoding="utf-8"?>
-<ds:datastoreItem xmlns:ds="http://schemas.openxmlformats.org/officeDocument/2006/customXml" ds:itemID="{BB6F2D9A-7CD2-4168-99B7-35790E49439B}">
+<ds:datastoreItem xmlns:ds="http://schemas.openxmlformats.org/officeDocument/2006/customXml" ds:itemID="{868E777A-2786-415A-92FB-528D322BF1DD}">
   <ds:schemaRefs>
     <ds:schemaRef ds:uri="http://schemas.openxmlformats.org/officeDocument/2006/bibliography"/>
   </ds:schemaRefs>

</xml_diff>

<commit_message>
added the data flow diagrams
</commit_message>
<xml_diff>
--- a/SRS - Report/SRS-Draft.docx
+++ b/SRS - Report/SRS-Draft.docx
@@ -546,16 +546,7 @@
               <w:rFonts w:cs="Times New Roman"/>
               <w:szCs w:val="32"/>
             </w:rPr>
-            <w:t>Ta</w:t>
-          </w:r>
-          <w:bookmarkStart w:id="0" w:name="_GoBack"/>
-          <w:bookmarkEnd w:id="0"/>
-          <w:r>
-            <w:rPr>
-              <w:rFonts w:cs="Times New Roman"/>
-              <w:szCs w:val="32"/>
-            </w:rPr>
-            <w:t xml:space="preserve">ble </w:t>
+            <w:t xml:space="preserve">Table </w:t>
           </w:r>
           <w:r>
             <w:rPr>
@@ -2763,12 +2754,12 @@
         <w:pStyle w:val="Heading1"/>
         <w:spacing w:line="360" w:lineRule="auto"/>
       </w:pPr>
-      <w:bookmarkStart w:id="1" w:name="_Toc120468722"/>
+      <w:bookmarkStart w:id="0" w:name="_Toc120468722"/>
       <w:r>
         <w:lastRenderedPageBreak/>
         <w:t>List of Figures</w:t>
       </w:r>
-      <w:bookmarkEnd w:id="1"/>
+      <w:bookmarkEnd w:id="0"/>
     </w:p>
     <w:p>
       <w:pPr>
@@ -3162,11 +3153,11 @@
         <w:pStyle w:val="Heading1"/>
         <w:spacing w:line="360" w:lineRule="auto"/>
       </w:pPr>
-      <w:bookmarkStart w:id="2" w:name="_Toc120468723"/>
+      <w:bookmarkStart w:id="1" w:name="_Toc120468723"/>
       <w:r>
         <w:t>List of Tables</w:t>
       </w:r>
-      <w:bookmarkEnd w:id="2"/>
+      <w:bookmarkEnd w:id="1"/>
     </w:p>
     <w:p>
       <w:pPr>
@@ -3943,7 +3934,7 @@
                 <w:szCs w:val="24"/>
               </w:rPr>
             </w:pPr>
-            <w:bookmarkStart w:id="3" w:name="aiacronym"/>
+            <w:bookmarkStart w:id="2" w:name="aiacronym"/>
             <w:r>
               <w:rPr>
                 <w:rFonts w:ascii="Times New Roman" w:hAnsi="Times New Roman" w:cs="Times New Roman"/>
@@ -3953,7 +3944,7 @@
               </w:rPr>
               <w:t>AI</w:t>
             </w:r>
-            <w:bookmarkEnd w:id="3"/>
+            <w:bookmarkEnd w:id="2"/>
             <w:r>
               <w:rPr>
                 <w:rFonts w:ascii="Times New Roman" w:hAnsi="Times New Roman" w:cs="Times New Roman"/>
@@ -5116,7 +5107,7 @@
           <w:szCs w:val="32"/>
         </w:rPr>
       </w:pPr>
-      <w:bookmarkStart w:id="4" w:name="_Toc120468724"/>
+      <w:bookmarkStart w:id="3" w:name="_Toc120468724"/>
       <w:r>
         <w:rPr>
           <w:rFonts w:cs="Times New Roman"/>
@@ -5126,7 +5117,7 @@
         <w:lastRenderedPageBreak/>
         <w:t>Chapter Overview</w:t>
       </w:r>
-      <w:bookmarkEnd w:id="4"/>
+      <w:bookmarkEnd w:id="3"/>
     </w:p>
     <w:p>
       <w:pPr>
@@ -5144,24 +5135,7 @@
           <w:sz w:val="24"/>
           <w:szCs w:val="24"/>
         </w:rPr>
-        <w:t xml:space="preserve">This chapter aims at identifying potential stakeholders of the project by looking at all potential points of interaction with the system using a </w:t>
-      </w:r>
-      <w:r>
-        <w:rPr>
-          <w:rFonts w:ascii="Times New Roman" w:hAnsi="Times New Roman" w:cs="Times New Roman"/>
-          <w:sz w:val="24"/>
-          <w:szCs w:val="24"/>
-          <w:u w:val="single"/>
-        </w:rPr>
-        <w:t>rich picture diagram</w:t>
-      </w:r>
-      <w:r>
-        <w:rPr>
-          <w:rFonts w:ascii="Times New Roman" w:hAnsi="Times New Roman" w:cs="Times New Roman"/>
-          <w:sz w:val="24"/>
-          <w:szCs w:val="24"/>
-        </w:rPr>
-        <w:t>, gathering their perspectives to analyze and come up with possible expected use cases, functional and non-functional requirements of the prototype.</w:t>
+        <w:t>In this chapter, the author describes how to identify the essential needs and how to gather them. To carefully record the engagement of possible stakeholders, their interaction points, and their separate responsibilities, a rich picture diagram and stakeholder onion model are used. The chapter also discusses the methods used for requirement gathering and the results that were used to create functional and non-functional requirements, use case diagrams, and prototypes.</w:t>
       </w:r>
     </w:p>
     <w:p>
@@ -5173,11 +5147,11 @@
         </w:numPr>
         <w:spacing w:before="0" w:line="360" w:lineRule="auto"/>
       </w:pPr>
-      <w:bookmarkStart w:id="5" w:name="_Toc120468725"/>
+      <w:bookmarkStart w:id="4" w:name="_Toc120468725"/>
       <w:r>
         <w:t>Rich Picture</w:t>
       </w:r>
-      <w:bookmarkEnd w:id="5"/>
+      <w:bookmarkEnd w:id="4"/>
     </w:p>
     <w:p>
       <w:pPr>
@@ -5306,12 +5280,12 @@
         <w:spacing w:before="0" w:line="360" w:lineRule="auto"/>
         <w:jc w:val="both"/>
       </w:pPr>
-      <w:bookmarkStart w:id="6" w:name="_Toc120468726"/>
+      <w:bookmarkStart w:id="5" w:name="_Toc120468726"/>
       <w:r>
         <w:lastRenderedPageBreak/>
         <w:t>Stakeholder Analysis</w:t>
       </w:r>
-      <w:bookmarkEnd w:id="6"/>
+      <w:bookmarkEnd w:id="5"/>
     </w:p>
     <w:p>
       <w:pPr>
@@ -5321,14 +5295,14 @@
           <w:b/>
         </w:rPr>
       </w:pPr>
-      <w:bookmarkStart w:id="7" w:name="_Toc120468727"/>
+      <w:bookmarkStart w:id="6" w:name="_Toc120468727"/>
       <w:r>
         <w:rPr>
           <w:b/>
         </w:rPr>
         <w:t>3.1 Stakeholder Onion Model</w:t>
       </w:r>
-      <w:bookmarkEnd w:id="7"/>
+      <w:bookmarkEnd w:id="6"/>
     </w:p>
     <w:p>
       <w:pPr>
@@ -5449,7 +5423,7 @@
         <w:pStyle w:val="Heading2"/>
         <w:spacing w:line="360" w:lineRule="auto"/>
       </w:pPr>
-      <w:bookmarkStart w:id="8" w:name="_Toc120468728"/>
+      <w:bookmarkStart w:id="7" w:name="_Toc120468728"/>
       <w:r>
         <w:lastRenderedPageBreak/>
         <w:t xml:space="preserve">3.2 </w:t>
@@ -5466,7 +5440,7 @@
         </w:rPr>
         <w:t xml:space="preserve"> &amp; Requirement Elicitation Methodology.</w:t>
       </w:r>
-      <w:bookmarkEnd w:id="8"/>
+      <w:bookmarkEnd w:id="7"/>
     </w:p>
     <w:p>
       <w:pPr>
@@ -6985,7 +6959,7 @@
           <w:b/>
         </w:rPr>
       </w:pPr>
-      <w:bookmarkStart w:id="9" w:name="_Toc120468729"/>
+      <w:bookmarkStart w:id="8" w:name="_Toc120468729"/>
       <w:r>
         <w:rPr>
           <w:b/>
@@ -6993,7 +6967,7 @@
         <w:lastRenderedPageBreak/>
         <w:t>3.3 Research Question Mapping</w:t>
       </w:r>
-      <w:bookmarkEnd w:id="9"/>
+      <w:bookmarkEnd w:id="8"/>
       <w:r>
         <w:rPr>
           <w:b/>
@@ -7815,14 +7789,14 @@
           <w:b/>
         </w:rPr>
       </w:pPr>
-      <w:bookmarkStart w:id="10" w:name="_Toc120468730"/>
+      <w:bookmarkStart w:id="9" w:name="_Toc120468730"/>
       <w:r>
         <w:rPr>
           <w:b/>
         </w:rPr>
         <w:t>3.4 Roles &amp; Requirement Elicitation Methodology</w:t>
       </w:r>
-      <w:bookmarkEnd w:id="10"/>
+      <w:bookmarkEnd w:id="9"/>
     </w:p>
     <w:p>
       <w:pPr>
@@ -8348,12 +8322,12 @@
         <w:spacing w:before="0" w:line="360" w:lineRule="auto"/>
         <w:jc w:val="both"/>
       </w:pPr>
-      <w:bookmarkStart w:id="11" w:name="_Toc120468731"/>
+      <w:bookmarkStart w:id="10" w:name="_Toc120468731"/>
       <w:r>
         <w:lastRenderedPageBreak/>
         <w:t>Requirement Elicitation Methodologies</w:t>
       </w:r>
-      <w:bookmarkEnd w:id="11"/>
+      <w:bookmarkEnd w:id="10"/>
     </w:p>
     <w:p>
       <w:pPr>
@@ -8365,6 +8339,7 @@
           <w:szCs w:val="24"/>
         </w:rPr>
       </w:pPr>
+      <w:bookmarkStart w:id="11" w:name="_Hlk126613628"/>
       <w:r>
         <w:rPr>
           <w:rFonts w:ascii="Times New Roman" w:hAnsi="Times New Roman" w:cs="Times New Roman"/>
@@ -8374,6 +8349,7 @@
         <w:t>There were several requirement elicitation approaches used to collect needs for the creation of the research project. The approaches selected for this were literature review, survey, and prototype. The following is a discussion of the rationales behind selecting the mentioned requirement elicitation approaches.</w:t>
       </w:r>
     </w:p>
+    <w:bookmarkEnd w:id="11"/>
     <w:p>
       <w:pPr>
         <w:spacing w:line="240" w:lineRule="auto"/>
@@ -11253,6 +11229,7 @@
           <w:szCs w:val="24"/>
         </w:rPr>
       </w:pPr>
+      <w:bookmarkStart w:id="16" w:name="_Hlk126626858"/>
       <w:r>
         <w:rPr>
           <w:rFonts w:ascii="Times New Roman" w:hAnsi="Times New Roman" w:cs="Times New Roman"/>
@@ -11311,6 +11288,7 @@
         <w:t xml:space="preserve"> based on the following themes. </w:t>
       </w:r>
     </w:p>
+    <w:bookmarkEnd w:id="16"/>
     <w:p>
       <w:pPr>
         <w:spacing w:line="240" w:lineRule="auto"/>
@@ -12264,14 +12242,14 @@
           <w:b/>
         </w:rPr>
       </w:pPr>
-      <w:bookmarkStart w:id="16" w:name="_Toc120468736"/>
+      <w:bookmarkStart w:id="17" w:name="_Toc120468736"/>
       <w:r>
         <w:rPr>
           <w:b/>
         </w:rPr>
         <w:t>5.4 Prototyping</w:t>
       </w:r>
-      <w:bookmarkEnd w:id="16"/>
+      <w:bookmarkEnd w:id="17"/>
       <w:r>
         <w:rPr>
           <w:b/>
@@ -12382,14 +12360,14 @@
           <w:b/>
         </w:rPr>
       </w:pPr>
-      <w:bookmarkStart w:id="17" w:name="_Toc120468737"/>
+      <w:bookmarkStart w:id="18" w:name="_Toc120468737"/>
       <w:r>
         <w:rPr>
           <w:b/>
         </w:rPr>
         <w:t>5.5 Brainstorming</w:t>
       </w:r>
-      <w:bookmarkEnd w:id="17"/>
+      <w:bookmarkEnd w:id="18"/>
     </w:p>
     <w:p>
       <w:pPr>
@@ -12401,6 +12379,7 @@
           <w:szCs w:val="24"/>
         </w:rPr>
       </w:pPr>
+      <w:bookmarkStart w:id="19" w:name="_Hlk126626038"/>
       <w:r>
         <w:rPr>
           <w:rFonts w:ascii="Times New Roman" w:hAnsi="Times New Roman" w:cs="Times New Roman"/>
@@ -12410,6 +12389,7 @@
         <w:t>The author engaged in brainstorming across various project phases. These were carried out both with the authors' colleagues and supervisors as well as through a self-analysis process.</w:t>
       </w:r>
     </w:p>
+    <w:bookmarkEnd w:id="19"/>
     <w:p>
       <w:pPr>
         <w:spacing w:line="240" w:lineRule="auto"/>
@@ -12581,14 +12561,14 @@
           <w:b/>
         </w:rPr>
       </w:pPr>
-      <w:bookmarkStart w:id="18" w:name="_Toc120468738"/>
+      <w:bookmarkStart w:id="20" w:name="_Toc120468738"/>
       <w:r>
         <w:rPr>
           <w:b/>
         </w:rPr>
         <w:t>5.6 Self Evaluation</w:t>
       </w:r>
-      <w:bookmarkEnd w:id="18"/>
+      <w:bookmarkEnd w:id="20"/>
     </w:p>
     <w:p>
       <w:pPr>
@@ -12600,6 +12580,7 @@
           <w:szCs w:val="24"/>
         </w:rPr>
       </w:pPr>
+      <w:bookmarkStart w:id="21" w:name="_Hlk126653446"/>
       <w:r>
         <w:rPr>
           <w:rFonts w:ascii="Times New Roman" w:hAnsi="Times New Roman" w:cs="Times New Roman"/>
@@ -12674,6 +12655,7 @@
         <w:t xml:space="preserve"> The table below shows few of the abstractive text summarization tools which are out there.</w:t>
       </w:r>
     </w:p>
+    <w:bookmarkEnd w:id="21"/>
     <w:p>
       <w:pPr>
         <w:spacing w:line="360" w:lineRule="auto"/>
@@ -12759,6 +12741,7 @@
                 <w:szCs w:val="24"/>
               </w:rPr>
             </w:pPr>
+            <w:bookmarkStart w:id="22" w:name="_Hlk126653774"/>
             <w:r>
               <w:rPr>
                 <w:rFonts w:ascii="Times New Roman" w:hAnsi="Times New Roman" w:cs="Times New Roman"/>
@@ -13614,6 +13597,7 @@
           </w:p>
         </w:tc>
       </w:tr>
+      <w:bookmarkEnd w:id="22"/>
     </w:tbl>
     <w:p>
       <w:pPr>
@@ -13636,6 +13620,7 @@
           <w:szCs w:val="24"/>
         </w:rPr>
       </w:pPr>
+      <w:bookmarkStart w:id="23" w:name="_Hlk126656833"/>
       <w:r>
         <w:rPr>
           <w:rFonts w:ascii="Times New Roman" w:hAnsi="Times New Roman" w:cs="Times New Roman"/>
@@ -13662,6 +13647,7 @@
         <w:t xml:space="preserve"> can be applied therefore database will only contain the encrypted text data which will be then later decrypted from the decryption key when need, this will be most needed when performing the model retraining.</w:t>
       </w:r>
     </w:p>
+    <w:bookmarkEnd w:id="23"/>
     <w:p>
       <w:pPr>
         <w:spacing w:line="360" w:lineRule="auto"/>
@@ -13737,12 +13723,12 @@
         </w:numPr>
         <w:spacing w:line="360" w:lineRule="auto"/>
       </w:pPr>
-      <w:bookmarkStart w:id="19" w:name="_Toc120468739"/>
+      <w:bookmarkStart w:id="24" w:name="_Toc120468739"/>
       <w:r>
         <w:lastRenderedPageBreak/>
         <w:t>Summary of findings</w:t>
       </w:r>
-      <w:bookmarkEnd w:id="19"/>
+      <w:bookmarkEnd w:id="24"/>
     </w:p>
     <w:p>
       <w:pPr>
@@ -13816,6 +13802,7 @@
                 <w:szCs w:val="24"/>
               </w:rPr>
             </w:pPr>
+            <w:bookmarkStart w:id="25" w:name="_Hlk126656920"/>
             <w:r>
               <w:rPr>
                 <w:rFonts w:ascii="Times New Roman" w:hAnsi="Times New Roman" w:cs="Times New Roman"/>
@@ -15994,6 +15981,7 @@
           </w:p>
         </w:tc>
       </w:tr>
+      <w:bookmarkEnd w:id="25"/>
     </w:tbl>
     <w:p/>
     <w:p/>
@@ -16015,12 +16003,12 @@
         </w:numPr>
         <w:spacing w:line="360" w:lineRule="auto"/>
       </w:pPr>
-      <w:bookmarkStart w:id="20" w:name="_Toc120468740"/>
+      <w:bookmarkStart w:id="26" w:name="_Toc120468740"/>
       <w:r>
         <w:lastRenderedPageBreak/>
         <w:t>Context Diagram</w:t>
       </w:r>
-      <w:bookmarkEnd w:id="20"/>
+      <w:bookmarkEnd w:id="26"/>
     </w:p>
     <w:p>
       <w:pPr>
@@ -16032,6 +16020,7 @@
           <w:szCs w:val="24"/>
         </w:rPr>
       </w:pPr>
+      <w:bookmarkStart w:id="27" w:name="_Hlk126657054"/>
       <w:r>
         <w:rPr>
           <w:rFonts w:ascii="Times New Roman" w:hAnsi="Times New Roman" w:cs="Times New Roman"/>
@@ -16041,6 +16030,7 @@
         <w:t>The boundaries and interactions of the system should be established before development. The graphic below shows how the system is situated.</w:t>
       </w:r>
     </w:p>
+    <w:bookmarkEnd w:id="27"/>
     <w:p>
       <w:pPr>
         <w:spacing w:line="360" w:lineRule="auto"/>
@@ -16127,11 +16117,11 @@
         </w:numPr>
         <w:spacing w:line="360" w:lineRule="auto"/>
       </w:pPr>
-      <w:bookmarkStart w:id="21" w:name="_Toc120468741"/>
+      <w:bookmarkStart w:id="28" w:name="_Toc120468741"/>
       <w:r>
         <w:t>Usecase Diagram</w:t>
       </w:r>
-      <w:bookmarkEnd w:id="21"/>
+      <w:bookmarkEnd w:id="28"/>
     </w:p>
     <w:p>
       <w:pPr>
@@ -16209,13 +16199,13 @@
           </wp:inline>
         </w:drawing>
       </w:r>
-      <w:commentRangeStart w:id="22"/>
-      <w:commentRangeEnd w:id="22"/>
+      <w:commentRangeStart w:id="29"/>
+      <w:commentRangeEnd w:id="29"/>
       <w:r>
         <w:rPr>
           <w:rStyle w:val="CommentReference"/>
         </w:rPr>
-        <w:commentReference w:id="22"/>
+        <w:commentReference w:id="29"/>
       </w:r>
     </w:p>
     <w:p>
@@ -16227,12 +16217,12 @@
         </w:numPr>
         <w:spacing w:line="360" w:lineRule="auto"/>
       </w:pPr>
-      <w:bookmarkStart w:id="23" w:name="_Toc120468742"/>
+      <w:bookmarkStart w:id="30" w:name="_Toc120468742"/>
       <w:r>
         <w:lastRenderedPageBreak/>
         <w:t>Usecase Descriptions</w:t>
       </w:r>
-      <w:bookmarkEnd w:id="23"/>
+      <w:bookmarkEnd w:id="30"/>
     </w:p>
     <w:p>
       <w:pPr>
@@ -16304,6 +16294,7 @@
                 <w:szCs w:val="24"/>
               </w:rPr>
             </w:pPr>
+            <w:bookmarkStart w:id="31" w:name="_Hlk126658145"/>
             <w:r>
               <w:rPr>
                 <w:rFonts w:ascii="Times New Roman" w:hAnsi="Times New Roman" w:cs="Times New Roman"/>
@@ -17255,6 +17246,7 @@
         </w:tc>
       </w:tr>
     </w:tbl>
+    <w:bookmarkEnd w:id="31"/>
     <w:p>
       <w:pPr>
         <w:spacing w:line="240" w:lineRule="auto"/>
@@ -17334,6 +17326,7 @@
                 <w:szCs w:val="24"/>
               </w:rPr>
             </w:pPr>
+            <w:bookmarkStart w:id="32" w:name="_Hlk126658175"/>
             <w:r>
               <w:rPr>
                 <w:rFonts w:ascii="Times New Roman" w:hAnsi="Times New Roman" w:cs="Times New Roman"/>
@@ -18316,6 +18309,7 @@
           </w:p>
         </w:tc>
       </w:tr>
+      <w:bookmarkEnd w:id="32"/>
     </w:tbl>
     <w:p/>
     <w:p>
@@ -18327,11 +18321,11 @@
         </w:numPr>
         <w:spacing w:line="360" w:lineRule="auto"/>
       </w:pPr>
-      <w:bookmarkStart w:id="24" w:name="_Toc120468743"/>
+      <w:bookmarkStart w:id="33" w:name="_Toc120468743"/>
       <w:r>
         <w:t>Requirements</w:t>
       </w:r>
-      <w:bookmarkEnd w:id="24"/>
+      <w:bookmarkEnd w:id="33"/>
     </w:p>
     <w:p>
       <w:pPr>
@@ -18341,14 +18335,14 @@
           <w:b/>
         </w:rPr>
       </w:pPr>
-      <w:bookmarkStart w:id="25" w:name="_Toc120468744"/>
+      <w:bookmarkStart w:id="34" w:name="_Toc120468744"/>
       <w:r>
         <w:rPr>
           <w:b/>
         </w:rPr>
         <w:t>10.1 Functional Requirements</w:t>
       </w:r>
-      <w:bookmarkEnd w:id="25"/>
+      <w:bookmarkEnd w:id="34"/>
       <w:r>
         <w:rPr>
           <w:b/>
@@ -18365,6 +18359,7 @@
           <w:szCs w:val="24"/>
         </w:rPr>
       </w:pPr>
+      <w:bookmarkStart w:id="35" w:name="_Hlk126658288"/>
       <w:r>
         <w:rPr>
           <w:rFonts w:ascii="Times New Roman" w:hAnsi="Times New Roman" w:cs="Times New Roman"/>
@@ -18374,6 +18369,7 @@
         <w:t>Based on the significance of the system demands, the MoSCoW approach was utilized to identify their priority levels.</w:t>
       </w:r>
     </w:p>
+    <w:bookmarkEnd w:id="35"/>
     <w:p>
       <w:pPr>
         <w:spacing w:line="240" w:lineRule="auto"/>
@@ -18390,8 +18386,18 @@
           <w:sz w:val="24"/>
           <w:szCs w:val="24"/>
         </w:rPr>
-        <w:t>Table 10.1 – Priority Levels</w:t>
+        <w:t xml:space="preserve">Table 10.1 – </w:t>
       </w:r>
+      <w:bookmarkStart w:id="36" w:name="_Hlk126658492"/>
+      <w:r>
+        <w:rPr>
+          <w:rFonts w:ascii="Times New Roman" w:hAnsi="Times New Roman" w:cs="Times New Roman"/>
+          <w:sz w:val="24"/>
+          <w:szCs w:val="24"/>
+        </w:rPr>
+        <w:t>Priority Levels</w:t>
+      </w:r>
+      <w:bookmarkEnd w:id="36"/>
     </w:p>
     <w:tbl>
       <w:tblPr>
@@ -18715,6 +18721,7 @@
                 <w:szCs w:val="24"/>
               </w:rPr>
             </w:pPr>
+            <w:bookmarkStart w:id="37" w:name="_Hlk126659010"/>
             <w:r>
               <w:rPr>
                 <w:rFonts w:ascii="Times New Roman" w:hAnsi="Times New Roman" w:cs="Times New Roman"/>
@@ -19234,6 +19241,7 @@
           </w:p>
         </w:tc>
       </w:tr>
+      <w:bookmarkEnd w:id="37"/>
     </w:tbl>
     <w:p>
       <w:pPr>
@@ -19308,6 +19316,7 @@
                 <w:szCs w:val="24"/>
               </w:rPr>
             </w:pPr>
+            <w:bookmarkStart w:id="38" w:name="_Hlk126659045"/>
             <w:r>
               <w:rPr>
                 <w:rFonts w:ascii="Times New Roman" w:hAnsi="Times New Roman" w:cs="Times New Roman"/>
@@ -21163,14 +21172,15 @@
           <w:b/>
         </w:rPr>
       </w:pPr>
-      <w:bookmarkStart w:id="26" w:name="_Toc120468745"/>
+      <w:bookmarkStart w:id="39" w:name="_Toc120468745"/>
+      <w:bookmarkEnd w:id="38"/>
       <w:r>
         <w:rPr>
           <w:b/>
         </w:rPr>
         <w:t>10.2 Non-functional Requirements</w:t>
       </w:r>
-      <w:bookmarkEnd w:id="26"/>
+      <w:bookmarkEnd w:id="39"/>
     </w:p>
     <w:p>
       <w:pPr>
@@ -21235,6 +21245,7 @@
                 <w:szCs w:val="24"/>
               </w:rPr>
             </w:pPr>
+            <w:bookmarkStart w:id="40" w:name="_Hlk126659182"/>
             <w:r>
               <w:rPr>
                 <w:rFonts w:ascii="Times New Roman" w:hAnsi="Times New Roman" w:cs="Times New Roman"/>
@@ -22066,11 +22077,12 @@
         </w:numPr>
         <w:spacing w:line="360" w:lineRule="auto"/>
       </w:pPr>
-      <w:bookmarkStart w:id="27" w:name="_Toc120468746"/>
+      <w:bookmarkStart w:id="41" w:name="_Toc120468746"/>
+      <w:bookmarkEnd w:id="40"/>
       <w:r>
         <w:t>Chapter Summary</w:t>
       </w:r>
-      <w:bookmarkEnd w:id="27"/>
+      <w:bookmarkEnd w:id="41"/>
     </w:p>
     <w:p>
       <w:pPr>
@@ -22093,6 +22105,8 @@
           <w:docGrid w:linePitch="360"/>
         </w:sectPr>
       </w:pPr>
+      <w:bookmarkStart w:id="42" w:name="_Hlk126659193"/>
+      <w:bookmarkStart w:id="43" w:name="_Hlk126659272"/>
       <w:r>
         <w:rPr>
           <w:rFonts w:ascii="Times New Roman" w:hAnsi="Times New Roman" w:cs="Times New Roman"/>
@@ -22101,6 +22115,7 @@
         </w:rPr>
         <w:t xml:space="preserve">In this chapter, a Rich Picture Diagram was created to show how the system interacts with society and the system stakeholders. The stakeholders were represented using </w:t>
       </w:r>
+      <w:proofErr w:type="spellStart"/>
       <w:r>
         <w:rPr>
           <w:rFonts w:ascii="Times New Roman" w:hAnsi="Times New Roman" w:cs="Times New Roman"/>
@@ -22108,7 +22123,17 @@
           <w:szCs w:val="24"/>
           <w:u w:val="single"/>
         </w:rPr>
-        <w:t>Saunder's Onion model</w:t>
+        <w:t>Saunder's</w:t>
+      </w:r>
+      <w:proofErr w:type="spellEnd"/>
+      <w:r>
+        <w:rPr>
+          <w:rFonts w:ascii="Times New Roman" w:hAnsi="Times New Roman" w:cs="Times New Roman"/>
+          <w:sz w:val="24"/>
+          <w:szCs w:val="24"/>
+          <w:u w:val="single"/>
+        </w:rPr>
+        <w:t xml:space="preserve"> Onion model</w:t>
       </w:r>
       <w:r>
         <w:rPr>
@@ -22116,9 +22141,41 @@
           <w:sz w:val="24"/>
           <w:szCs w:val="24"/>
         </w:rPr>
-        <w:t>, which included the flow of influence from each stakeholder. To acquire all the necessary information and the opinions of potential system stakeholders, requirement gathering approaches were used. Last but not least, the insights gained from the requirement elicitation approaches were used to specify the system's use cases, functional requirements, and non-functional requirements.</w:t>
+        <w:t xml:space="preserve">, which included the flow of influence from each stakeholder. </w:t>
       </w:r>
+      <w:bookmarkStart w:id="44" w:name="_Hlk126659284"/>
+      <w:bookmarkEnd w:id="43"/>
+      <w:r>
+        <w:rPr>
+          <w:rFonts w:ascii="Times New Roman" w:hAnsi="Times New Roman" w:cs="Times New Roman"/>
+          <w:sz w:val="24"/>
+          <w:szCs w:val="24"/>
+        </w:rPr>
+        <w:t>To acquire all the necessary information and the opinions of potential system stakeholders, requirement gathering approaches were used</w:t>
+      </w:r>
+      <w:bookmarkEnd w:id="44"/>
+      <w:r>
+        <w:rPr>
+          <w:rFonts w:ascii="Times New Roman" w:hAnsi="Times New Roman" w:cs="Times New Roman"/>
+          <w:sz w:val="24"/>
+          <w:szCs w:val="24"/>
+        </w:rPr>
+        <w:t xml:space="preserve">. Last but not least, the </w:t>
+      </w:r>
+      <w:bookmarkStart w:id="45" w:name="_Hlk126659323"/>
+      <w:bookmarkStart w:id="46" w:name="_GoBack"/>
+      <w:r>
+        <w:rPr>
+          <w:rFonts w:ascii="Times New Roman" w:hAnsi="Times New Roman" w:cs="Times New Roman"/>
+          <w:sz w:val="24"/>
+          <w:szCs w:val="24"/>
+        </w:rPr>
+        <w:t>insights gained from the requirement elicitation approaches were used to specify the system's use cases, functional requirements, and non-functional requirements.</w:t>
+      </w:r>
+      <w:bookmarkEnd w:id="45"/>
+      <w:bookmarkEnd w:id="46"/>
     </w:p>
+    <w:bookmarkEnd w:id="42"/>
     <w:p>
       <w:pPr>
         <w:pStyle w:val="Heading1"/>
@@ -22142,7 +22199,7 @@
 
 <file path=word/comments.xml><?xml version="1.0" encoding="utf-8"?>
 <w:comments xmlns:wpc="http://schemas.microsoft.com/office/word/2010/wordprocessingCanvas" xmlns:cx="http://schemas.microsoft.com/office/drawing/2014/chartex" xmlns:cx1="http://schemas.microsoft.com/office/drawing/2015/9/8/chartex" xmlns:cx2="http://schemas.microsoft.com/office/drawing/2015/10/21/chartex" xmlns:cx3="http://schemas.microsoft.com/office/drawing/2016/5/9/chartex" xmlns:cx4="http://schemas.microsoft.com/office/drawing/2016/5/10/chartex" xmlns:cx5="http://schemas.microsoft.com/office/drawing/2016/5/11/chartex" xmlns:cx6="http://schemas.microsoft.com/office/drawing/2016/5/12/chartex" xmlns:cx7="http://schemas.microsoft.com/office/drawing/2016/5/13/chartex" xmlns:cx8="http://schemas.microsoft.com/office/drawing/2016/5/14/chartex" xmlns:mc="http://schemas.openxmlformats.org/markup-compatibility/2006" xmlns:aink="http://schemas.microsoft.com/office/drawing/2016/ink" xmlns:am3d="http://schemas.microsoft.com/office/drawing/2017/model3d" xmlns:o="urn:schemas-microsoft-com:office:office" xmlns:r="http://schemas.openxmlformats.org/officeDocument/2006/relationships" xmlns:m="http://schemas.openxmlformats.org/officeDocument/2006/math" xmlns:v="urn:schemas-microsoft-com:vml" xmlns:wp14="http://schemas.microsoft.com/office/word/2010/wordprocessingDrawing" xmlns:wp="http://schemas.openxmlformats.org/drawingml/2006/wordprocessingDrawing" xmlns:w10="urn:schemas-microsoft-com:office:word" xmlns:w="http://schemas.openxmlformats.org/wordprocessingml/2006/main" xmlns:w14="http://schemas.microsoft.com/office/word/2010/wordml" xmlns:w15="http://schemas.microsoft.com/office/word/2012/wordml" xmlns:w16cid="http://schemas.microsoft.com/office/word/2016/wordml/cid" xmlns:w16se="http://schemas.microsoft.com/office/word/2015/wordml/symex" xmlns:wpg="http://schemas.microsoft.com/office/word/2010/wordprocessingGroup" xmlns:wpi="http://schemas.microsoft.com/office/word/2010/wordprocessingInk" xmlns:wne="http://schemas.microsoft.com/office/word/2006/wordml" xmlns:wps="http://schemas.microsoft.com/office/word/2010/wordprocessingShape" mc:Ignorable="w14 w15 w16se w16cid wp14">
-  <w:comment w:id="22" w:author="Nazhim kalam" w:date="2022-12-08T11:18:00Z" w:initials="Nk">
+  <w:comment w:id="29" w:author="Nazhim kalam" w:date="2022-12-08T11:18:00Z" w:initials="Nk">
     <w:p>
       <w:pPr>
         <w:pStyle w:val="CommentText"/>
@@ -22526,14 +22583,6 @@
         <w:szCs w:val="24"/>
       </w:rPr>
       <w:tab/>
-    </w:r>
-    <w:r>
-      <w:rPr>
-        <w:rFonts w:ascii="Times New Roman" w:hAnsi="Times New Roman" w:cs="Times New Roman"/>
-        <w:color w:val="404040" w:themeColor="text1" w:themeTint="BF"/>
-        <w:sz w:val="24"/>
-        <w:szCs w:val="24"/>
-      </w:rPr>
       <w:t xml:space="preserve">                       </w:t>
     </w:r>
     <w:proofErr w:type="gramStart"/>
@@ -22640,14 +22689,6 @@
         <w:szCs w:val="24"/>
       </w:rPr>
       <w:tab/>
-    </w:r>
-    <w:r>
-      <w:rPr>
-        <w:rFonts w:ascii="Times New Roman" w:hAnsi="Times New Roman" w:cs="Times New Roman"/>
-        <w:color w:val="404040" w:themeColor="text1" w:themeTint="BF"/>
-        <w:sz w:val="24"/>
-        <w:szCs w:val="24"/>
-      </w:rPr>
       <w:t xml:space="preserve">                         SRS</w:t>
     </w:r>
   </w:p>
@@ -22691,14 +22732,6 @@
         <w:szCs w:val="24"/>
       </w:rPr>
       <w:tab/>
-    </w:r>
-    <w:r>
-      <w:rPr>
-        <w:rFonts w:ascii="Times New Roman" w:hAnsi="Times New Roman" w:cs="Times New Roman"/>
-        <w:color w:val="404040" w:themeColor="text1" w:themeTint="BF"/>
-        <w:sz w:val="24"/>
-        <w:szCs w:val="24"/>
-      </w:rPr>
       <w:t xml:space="preserve">                         SRS</w:t>
     </w:r>
   </w:p>
@@ -26865,7 +26898,7 @@
 </file>
 
 <file path=customXml/itemProps1.xml><?xml version="1.0" encoding="utf-8"?>
-<ds:datastoreItem xmlns:ds="http://schemas.openxmlformats.org/officeDocument/2006/customXml" ds:itemID="{C171684A-4329-4F16-A709-2F27AAAC463C}">
+<ds:datastoreItem xmlns:ds="http://schemas.openxmlformats.org/officeDocument/2006/customXml" ds:itemID="{116EF297-B050-40F2-9903-B259E1F47B9B}">
   <ds:schemaRefs>
     <ds:schemaRef ds:uri="http://schemas.openxmlformats.org/officeDocument/2006/bibliography"/>
   </ds:schemaRefs>

</xml_diff>